<commit_message>
Jira Align Parameters Article Addded
</commit_message>
<xml_diff>
--- a/MANAGING SAFE AGILE USING AZURE DASHBOARDS.docx
+++ b/MANAGING SAFE AGILE USING AZURE DASHBOARDS.docx
@@ -5,144 +5,1120 @@
     <w:p>
       <w:pPr>
         <w:pStyle w:val="Heading3"/>
-      </w:pPr>
-      <w:r>
+        <w:rPr>
+          <w:sz w:val="18"/>
+          <w:szCs w:val="18"/>
+        </w:rPr>
+      </w:pPr>
+      <w:r>
+        <w:rPr>
+          <w:sz w:val="18"/>
+          <w:szCs w:val="18"/>
+        </w:rPr>
         <w:t>MANAGING SAFE AGILE USING AZURE DASHBOARDS – AZURE DEVOPS</w:t>
       </w:r>
     </w:p>
     <w:p>
       <w:pPr>
         <w:pStyle w:val="Heading4"/>
-      </w:pPr>
-      <w:r>
+        <w:rPr>
+          <w:sz w:val="18"/>
+          <w:szCs w:val="18"/>
+        </w:rPr>
+      </w:pPr>
+      <w:r>
+        <w:rPr>
+          <w:sz w:val="18"/>
+          <w:szCs w:val="18"/>
+        </w:rPr>
         <w:t>How to use Azure Dashboards for tracking your program and manage risks before they occur and impact your delivery, the next gen DevOps.</w:t>
-      </w:r>
-    </w:p>
-    <w:p/>
-    <w:p>
-      <w:r>
-        <w:t>Today, I will like</w:t>
-      </w:r>
-      <w:r>
-        <w:t xml:space="preserve"> to pick up </w:t>
-      </w:r>
-      <w:r>
-        <w:t xml:space="preserve">and share </w:t>
-      </w:r>
-      <w:r>
-        <w:t xml:space="preserve">one of </w:t>
-      </w:r>
-      <w:r>
-        <w:t>my experiences</w:t>
-      </w:r>
-      <w:r>
-        <w:t xml:space="preserve"> from </w:t>
-      </w:r>
-      <w:r>
-        <w:t xml:space="preserve">one of the deliveries I have been a part of </w:t>
-      </w:r>
-      <w:r>
-        <w:t>while working as Technical Specialist with a large organization and assisting one of their customers in their DevOps adoption</w:t>
-      </w:r>
-      <w:r>
-        <w:t xml:space="preserve"> journey</w:t>
-      </w:r>
-      <w:r>
-        <w:t xml:space="preserve">. </w:t>
-      </w:r>
-    </w:p>
-    <w:p/>
-    <w:p>
-      <w:r>
-        <w:t>This article will help you in assisting the executives managing large scale agile projects where they have to work with cross functional and distributed teams to manage and track a program delivery end to end.</w:t>
-      </w:r>
-    </w:p>
-    <w:p/>
-    <w:p>
-      <w:r>
-        <w:t>The Business Case</w:t>
       </w:r>
     </w:p>
     <w:p>
-      <w:r>
-        <w:t>John leads a large scale enterprise program which support Mobile Device Manufactures in testing their devices for being compliant with 5G Specifications using their product suite. The product suite itself is a very complex monolithic product where they have in-house and third party developers engaged in developing the Device Testing application.</w:t>
-      </w:r>
-      <w:bookmarkStart w:id="0" w:name="_GoBack"/>
+      <w:pPr>
+        <w:rPr>
+          <w:sz w:val="18"/>
+          <w:szCs w:val="18"/>
+        </w:rPr>
+      </w:pPr>
+    </w:p>
+    <w:p>
+      <w:pPr>
+        <w:jc w:val="both"/>
+        <w:rPr>
+          <w:sz w:val="18"/>
+          <w:szCs w:val="18"/>
+        </w:rPr>
+      </w:pPr>
+      <w:r>
+        <w:rPr>
+          <w:sz w:val="18"/>
+          <w:szCs w:val="18"/>
+        </w:rPr>
+        <w:t xml:space="preserve">In today’s business </w:t>
+      </w:r>
+      <w:r>
+        <w:rPr>
+          <w:sz w:val="18"/>
+          <w:szCs w:val="18"/>
+        </w:rPr>
+        <w:t xml:space="preserve">competition </w:t>
+      </w:r>
+      <w:r>
+        <w:rPr>
+          <w:sz w:val="18"/>
+          <w:szCs w:val="18"/>
+        </w:rPr>
+        <w:t xml:space="preserve">where organizations are moving </w:t>
+      </w:r>
+      <w:r>
+        <w:rPr>
+          <w:sz w:val="18"/>
+          <w:szCs w:val="18"/>
+        </w:rPr>
+        <w:t xml:space="preserve">gradually for federated it systems, </w:t>
+      </w:r>
+      <w:r>
+        <w:rPr>
+          <w:sz w:val="18"/>
+          <w:szCs w:val="18"/>
+        </w:rPr>
+        <w:t xml:space="preserve">breaking silos and </w:t>
+      </w:r>
+      <w:r>
+        <w:rPr>
+          <w:b/>
+          <w:sz w:val="18"/>
+          <w:szCs w:val="18"/>
+        </w:rPr>
+        <w:t>adopting agile development practices</w:t>
+      </w:r>
+      <w:r>
+        <w:rPr>
+          <w:sz w:val="18"/>
+          <w:szCs w:val="18"/>
+        </w:rPr>
+        <w:t xml:space="preserve">, it really becomes </w:t>
+      </w:r>
+      <w:r>
+        <w:rPr>
+          <w:b/>
+          <w:sz w:val="18"/>
+          <w:szCs w:val="18"/>
+        </w:rPr>
+        <w:t>important to choose</w:t>
+      </w:r>
+      <w:r>
+        <w:rPr>
+          <w:sz w:val="18"/>
+          <w:szCs w:val="18"/>
+        </w:rPr>
+        <w:t xml:space="preserve"> the </w:t>
+      </w:r>
+      <w:r>
+        <w:rPr>
+          <w:b/>
+          <w:sz w:val="18"/>
+          <w:szCs w:val="18"/>
+        </w:rPr>
+        <w:t>right tools</w:t>
+      </w:r>
+      <w:r>
+        <w:rPr>
+          <w:sz w:val="18"/>
+          <w:szCs w:val="18"/>
+        </w:rPr>
+        <w:t xml:space="preserve"> for your organization in order to make this </w:t>
+      </w:r>
+      <w:r>
+        <w:rPr>
+          <w:b/>
+          <w:sz w:val="18"/>
+          <w:szCs w:val="18"/>
+        </w:rPr>
+        <w:t xml:space="preserve">DevOps </w:t>
+      </w:r>
+      <w:r>
+        <w:rPr>
+          <w:b/>
+          <w:sz w:val="18"/>
+          <w:szCs w:val="18"/>
+        </w:rPr>
+        <w:t>journey smoother</w:t>
+      </w:r>
+      <w:r>
+        <w:rPr>
+          <w:sz w:val="18"/>
+          <w:szCs w:val="18"/>
+        </w:rPr>
+        <w:t>.</w:t>
+      </w:r>
+    </w:p>
+    <w:p>
+      <w:pPr>
+        <w:jc w:val="both"/>
+        <w:rPr>
+          <w:sz w:val="18"/>
+          <w:szCs w:val="18"/>
+        </w:rPr>
+      </w:pPr>
+    </w:p>
+    <w:p>
+      <w:pPr>
+        <w:jc w:val="both"/>
+        <w:rPr>
+          <w:sz w:val="18"/>
+          <w:szCs w:val="18"/>
+        </w:rPr>
+      </w:pPr>
+      <w:r>
+        <w:rPr>
+          <w:sz w:val="18"/>
+          <w:szCs w:val="18"/>
+        </w:rPr>
+        <w:t xml:space="preserve">Organizations whether large or small, are facing a real challenge in visualizing the status of overall program at an executive level today. </w:t>
+      </w:r>
+      <w:r>
+        <w:rPr>
+          <w:i/>
+          <w:sz w:val="18"/>
+          <w:szCs w:val="18"/>
+        </w:rPr>
+        <w:t xml:space="preserve">In order to quickly </w:t>
+      </w:r>
+      <w:r>
+        <w:rPr>
+          <w:b/>
+          <w:i/>
+          <w:sz w:val="18"/>
+          <w:szCs w:val="18"/>
+        </w:rPr>
+        <w:t>check what is the current status and overturn any risks before they become</w:t>
+      </w:r>
+      <w:r>
+        <w:rPr>
+          <w:i/>
+          <w:sz w:val="18"/>
+          <w:szCs w:val="18"/>
+        </w:rPr>
+        <w:t xml:space="preserve"> an impact, primarily every organization is failing</w:t>
+      </w:r>
+      <w:r>
+        <w:rPr>
+          <w:i/>
+          <w:sz w:val="18"/>
+          <w:szCs w:val="18"/>
+        </w:rPr>
+        <w:t xml:space="preserve"> and running into</w:t>
+      </w:r>
+      <w:r>
+        <w:rPr>
+          <w:b/>
+          <w:i/>
+          <w:sz w:val="18"/>
+          <w:szCs w:val="18"/>
+        </w:rPr>
+        <w:t xml:space="preserve"> WAR ROOMS</w:t>
+      </w:r>
+      <w:r>
+        <w:rPr>
+          <w:i/>
+          <w:sz w:val="18"/>
+          <w:szCs w:val="18"/>
+        </w:rPr>
+        <w:t>.</w:t>
+      </w:r>
+      <w:r>
+        <w:rPr>
+          <w:sz w:val="18"/>
+          <w:szCs w:val="18"/>
+        </w:rPr>
+        <w:t xml:space="preserve"> There are multiple variables to it however on</w:t>
+      </w:r>
+      <w:r>
+        <w:rPr>
+          <w:sz w:val="18"/>
+          <w:szCs w:val="18"/>
+        </w:rPr>
+        <w:t>e of the most common question at different levels is</w:t>
+      </w:r>
+    </w:p>
+    <w:p>
+      <w:pPr>
+        <w:jc w:val="both"/>
+        <w:rPr>
+          <w:sz w:val="18"/>
+          <w:szCs w:val="18"/>
+        </w:rPr>
+      </w:pPr>
+    </w:p>
+    <w:p>
+      <w:pPr>
+        <w:jc w:val="both"/>
+        <w:rPr>
+          <w:b/>
+          <w:szCs w:val="18"/>
+        </w:rPr>
+      </w:pPr>
+      <w:r>
+        <w:rPr>
+          <w:b/>
+          <w:szCs w:val="18"/>
+        </w:rPr>
+        <w:t>“How can I see things at Bird’s View and Drill down to see what may go wrong for the upcoming release</w:t>
+      </w:r>
+      <w:r>
+        <w:rPr>
+          <w:b/>
+          <w:szCs w:val="18"/>
+        </w:rPr>
+        <w:t>?</w:t>
+      </w:r>
+      <w:r>
+        <w:rPr>
+          <w:b/>
+          <w:szCs w:val="18"/>
+        </w:rPr>
+        <w:t>”.</w:t>
+      </w:r>
+    </w:p>
+    <w:p>
+      <w:pPr>
+        <w:jc w:val="both"/>
+        <w:rPr>
+          <w:sz w:val="18"/>
+          <w:szCs w:val="18"/>
+        </w:rPr>
+      </w:pPr>
+    </w:p>
+    <w:p>
+      <w:pPr>
+        <w:jc w:val="both"/>
+        <w:rPr>
+          <w:sz w:val="18"/>
+          <w:szCs w:val="18"/>
+        </w:rPr>
+      </w:pPr>
+      <w:r>
+        <w:rPr>
+          <w:sz w:val="18"/>
+          <w:szCs w:val="18"/>
+        </w:rPr>
+        <w:t>This becomes overwhelming challenging when you start looking at a larger organization managing a complex project</w:t>
+      </w:r>
+      <w:r>
+        <w:rPr>
+          <w:sz w:val="18"/>
+          <w:szCs w:val="18"/>
+        </w:rPr>
+        <w:t xml:space="preserve"> delivery for their customers</w:t>
+      </w:r>
+      <w:r>
+        <w:rPr>
+          <w:sz w:val="18"/>
+          <w:szCs w:val="18"/>
+        </w:rPr>
+        <w:t xml:space="preserve">, with multiple teams, different squads, 3-4 agile release trains and so on. </w:t>
+      </w:r>
+      <w:r>
+        <w:rPr>
+          <w:sz w:val="18"/>
+          <w:szCs w:val="18"/>
+        </w:rPr>
+        <w:t xml:space="preserve"> </w:t>
+      </w:r>
+      <w:r>
+        <w:rPr>
+          <w:sz w:val="18"/>
+          <w:szCs w:val="18"/>
+        </w:rPr>
+        <w:t xml:space="preserve">It </w:t>
+      </w:r>
+      <w:r>
+        <w:rPr>
+          <w:sz w:val="18"/>
+          <w:szCs w:val="18"/>
+        </w:rPr>
+        <w:t xml:space="preserve">is chaotic for the </w:t>
+      </w:r>
+      <w:r>
+        <w:rPr>
+          <w:sz w:val="18"/>
+          <w:szCs w:val="18"/>
+        </w:rPr>
+        <w:t>executive team</w:t>
+      </w:r>
+      <w:r>
+        <w:rPr>
+          <w:sz w:val="18"/>
+          <w:szCs w:val="18"/>
+        </w:rPr>
+        <w:t xml:space="preserve"> members</w:t>
+      </w:r>
+      <w:r>
+        <w:rPr>
+          <w:sz w:val="18"/>
+          <w:szCs w:val="18"/>
+        </w:rPr>
+        <w:t xml:space="preserve"> who are </w:t>
+      </w:r>
+      <w:r>
+        <w:rPr>
+          <w:sz w:val="18"/>
+          <w:szCs w:val="18"/>
+        </w:rPr>
+        <w:t xml:space="preserve">managing </w:t>
+      </w:r>
+      <w:r>
+        <w:rPr>
+          <w:sz w:val="18"/>
+          <w:szCs w:val="18"/>
+        </w:rPr>
+        <w:t xml:space="preserve">large agile </w:t>
+      </w:r>
+      <w:r>
+        <w:rPr>
+          <w:sz w:val="18"/>
+          <w:szCs w:val="18"/>
+        </w:rPr>
+        <w:t xml:space="preserve">projects to work with cross functional and distributed teams </w:t>
+      </w:r>
+      <w:r>
+        <w:rPr>
+          <w:sz w:val="18"/>
+          <w:szCs w:val="18"/>
+        </w:rPr>
+        <w:t>and continue to t</w:t>
+      </w:r>
+      <w:r>
+        <w:rPr>
+          <w:sz w:val="18"/>
+          <w:szCs w:val="18"/>
+        </w:rPr>
+        <w:t xml:space="preserve">rack a program delivery </w:t>
+      </w:r>
+      <w:r>
+        <w:rPr>
+          <w:sz w:val="18"/>
+          <w:szCs w:val="18"/>
+        </w:rPr>
+        <w:t>and ensuring the schedules are met</w:t>
+      </w:r>
+      <w:r>
+        <w:rPr>
+          <w:sz w:val="18"/>
+          <w:szCs w:val="18"/>
+        </w:rPr>
+        <w:t>.</w:t>
+      </w:r>
+    </w:p>
+    <w:p>
+      <w:pPr>
+        <w:jc w:val="both"/>
+        <w:rPr>
+          <w:sz w:val="18"/>
+          <w:szCs w:val="18"/>
+        </w:rPr>
+      </w:pPr>
+    </w:p>
+    <w:p>
+      <w:pPr>
+        <w:jc w:val="both"/>
+        <w:rPr>
+          <w:sz w:val="18"/>
+          <w:szCs w:val="18"/>
+        </w:rPr>
+      </w:pPr>
+      <w:r>
+        <w:rPr>
+          <w:sz w:val="18"/>
+          <w:szCs w:val="18"/>
+        </w:rPr>
+        <w:t xml:space="preserve">Existing tools </w:t>
+      </w:r>
+      <w:r>
+        <w:rPr>
+          <w:sz w:val="18"/>
+          <w:szCs w:val="18"/>
+        </w:rPr>
+        <w:t>life cycle management tools need</w:t>
+      </w:r>
+      <w:r>
+        <w:rPr>
+          <w:sz w:val="18"/>
+          <w:szCs w:val="18"/>
+        </w:rPr>
+        <w:t xml:space="preserve"> a lot of customization effort and specialized skills to make this happen. With this </w:t>
+      </w:r>
+      <w:r>
+        <w:rPr>
+          <w:sz w:val="18"/>
+          <w:szCs w:val="18"/>
+        </w:rPr>
+        <w:t xml:space="preserve">it becomes difficult for </w:t>
+      </w:r>
+      <w:r>
+        <w:rPr>
+          <w:sz w:val="18"/>
+          <w:szCs w:val="18"/>
+        </w:rPr>
+        <w:t xml:space="preserve">a manager </w:t>
+      </w:r>
+      <w:r>
+        <w:rPr>
+          <w:sz w:val="18"/>
+          <w:szCs w:val="18"/>
+        </w:rPr>
+        <w:t>to have a complete v</w:t>
+      </w:r>
+      <w:r>
+        <w:rPr>
+          <w:sz w:val="18"/>
+          <w:szCs w:val="18"/>
+        </w:rPr>
+        <w:t xml:space="preserve">isualization of the progress of his </w:t>
+      </w:r>
+      <w:r>
+        <w:rPr>
+          <w:sz w:val="18"/>
+          <w:szCs w:val="18"/>
+        </w:rPr>
+        <w:t xml:space="preserve">releases. </w:t>
+      </w:r>
+      <w:r>
+        <w:rPr>
+          <w:sz w:val="18"/>
+          <w:szCs w:val="18"/>
+        </w:rPr>
+        <w:t xml:space="preserve"> </w:t>
+      </w:r>
+      <w:r>
+        <w:rPr>
+          <w:sz w:val="18"/>
+          <w:szCs w:val="18"/>
+        </w:rPr>
+        <w:t>He is</w:t>
+      </w:r>
+      <w:r>
+        <w:rPr>
+          <w:sz w:val="18"/>
+          <w:szCs w:val="18"/>
+        </w:rPr>
+        <w:t xml:space="preserve"> </w:t>
+      </w:r>
+      <w:r>
+        <w:rPr>
+          <w:sz w:val="18"/>
+          <w:szCs w:val="18"/>
+        </w:rPr>
+        <w:t xml:space="preserve">always </w:t>
+      </w:r>
+      <w:r>
+        <w:rPr>
+          <w:sz w:val="18"/>
+          <w:szCs w:val="18"/>
+        </w:rPr>
+        <w:t xml:space="preserve">busy scheduling meetings and on top of continuous follow-ups (which is </w:t>
+      </w:r>
+      <w:r>
+        <w:rPr>
+          <w:sz w:val="18"/>
+          <w:szCs w:val="18"/>
+        </w:rPr>
+        <w:t xml:space="preserve">for sure not what you want to achieve in </w:t>
+      </w:r>
+      <w:r>
+        <w:rPr>
+          <w:sz w:val="18"/>
+          <w:szCs w:val="18"/>
+        </w:rPr>
+        <w:t>agile</w:t>
+      </w:r>
+      <w:r>
+        <w:rPr>
+          <w:sz w:val="18"/>
+          <w:szCs w:val="18"/>
+        </w:rPr>
+        <w:t xml:space="preserve"> transformations</w:t>
+      </w:r>
+      <w:r>
+        <w:rPr>
+          <w:sz w:val="18"/>
+          <w:szCs w:val="18"/>
+        </w:rPr>
+        <w:t>)</w:t>
+      </w:r>
+      <w:r>
+        <w:rPr>
+          <w:sz w:val="18"/>
+          <w:szCs w:val="18"/>
+        </w:rPr>
+        <w:t>.</w:t>
+      </w:r>
+    </w:p>
+    <w:p>
+      <w:pPr>
+        <w:jc w:val="both"/>
+        <w:rPr>
+          <w:sz w:val="18"/>
+          <w:szCs w:val="18"/>
+        </w:rPr>
+      </w:pPr>
+    </w:p>
+    <w:p>
+      <w:pPr>
+        <w:jc w:val="both"/>
+        <w:rPr>
+          <w:sz w:val="18"/>
+          <w:szCs w:val="18"/>
+        </w:rPr>
+      </w:pPr>
+      <w:r>
+        <w:rPr>
+          <w:sz w:val="18"/>
+          <w:szCs w:val="18"/>
+        </w:rPr>
+        <w:t xml:space="preserve">Note: </w:t>
+      </w:r>
+      <w:r>
+        <w:rPr>
+          <w:sz w:val="18"/>
+          <w:szCs w:val="18"/>
+        </w:rPr>
+        <w:t>Those who are aware of SCALED AGILE FRAMEWORK – SAFE will be able to quickly realize the benefit Azure DevOps provide over other DevOps tool chain. Those who are not aware of SAFE Agile framework, I will recommend them to go through the Safe Agile Framework documentation to get an insight. However, if you are aware of agile principles and are informed about Agile Scrum then it will not be difficult to follow through the rest of the article.</w:t>
+      </w:r>
+    </w:p>
+    <w:p>
+      <w:pPr>
+        <w:rPr>
+          <w:sz w:val="18"/>
+          <w:szCs w:val="18"/>
+        </w:rPr>
+      </w:pPr>
+    </w:p>
+    <w:p>
+      <w:pPr>
+        <w:rPr>
+          <w:sz w:val="18"/>
+          <w:szCs w:val="18"/>
+        </w:rPr>
+      </w:pPr>
+      <w:r>
+        <w:rPr>
+          <w:sz w:val="18"/>
+          <w:szCs w:val="18"/>
+        </w:rPr>
+        <w:t xml:space="preserve">Below is a quick diagram of SAFE – Essentials </w:t>
+      </w:r>
+      <w:hyperlink w:anchor="Figure1" w:history="1">
+        <w:r>
+          <w:rPr>
+            <w:rStyle w:val="Hyperlink"/>
+            <w:sz w:val="18"/>
+            <w:szCs w:val="18"/>
+          </w:rPr>
+          <w:t>Figure1</w:t>
+        </w:r>
+      </w:hyperlink>
+      <w:r>
+        <w:rPr>
+          <w:sz w:val="18"/>
+          <w:szCs w:val="18"/>
+        </w:rPr>
+        <w:t xml:space="preserve"> (Covering SAFE is out of scope of this article.)</w:t>
+      </w:r>
+    </w:p>
+    <w:p>
+      <w:pPr>
+        <w:keepNext/>
+        <w:rPr>
+          <w:sz w:val="18"/>
+          <w:szCs w:val="18"/>
+        </w:rPr>
+      </w:pPr>
+      <w:bookmarkStart w:id="0" w:name="Figure1"/>
+      <w:r>
+        <w:rPr>
+          <w:noProof/>
+          <w:sz w:val="18"/>
+          <w:szCs w:val="18"/>
+        </w:rPr>
+        <w:drawing>
+          <wp:inline distT="0" distB="0" distL="0" distR="0" wp14:anchorId="6A1DC4A0" wp14:editId="130D159B">
+            <wp:extent cx="5943600" cy="2128520"/>
+            <wp:effectExtent l="0" t="0" r="0" b="5080"/>
+            <wp:docPr id="1" name="Picture 1"/>
+            <wp:cNvGraphicFramePr>
+              <a:graphicFrameLocks xmlns:a="http://schemas.openxmlformats.org/drawingml/2006/main" noChangeAspect="1"/>
+            </wp:cNvGraphicFramePr>
+            <a:graphic xmlns:a="http://schemas.openxmlformats.org/drawingml/2006/main">
+              <a:graphicData uri="http://schemas.openxmlformats.org/drawingml/2006/picture">
+                <pic:pic xmlns:pic="http://schemas.openxmlformats.org/drawingml/2006/picture">
+                  <pic:nvPicPr>
+                    <pic:cNvPr id="1" name="Scaled-Agile-Framework-_Essential_web.png"/>
+                    <pic:cNvPicPr/>
+                  </pic:nvPicPr>
+                  <pic:blipFill>
+                    <a:blip r:embed="rId8">
+                      <a:extLst>
+                        <a:ext uri="{28A0092B-C50C-407E-A947-70E740481C1C}">
+                          <a14:useLocalDpi xmlns:a14="http://schemas.microsoft.com/office/drawing/2010/main" val="0"/>
+                        </a:ext>
+                      </a:extLst>
+                    </a:blip>
+                    <a:stretch>
+                      <a:fillRect/>
+                    </a:stretch>
+                  </pic:blipFill>
+                  <pic:spPr>
+                    <a:xfrm>
+                      <a:off x="0" y="0"/>
+                      <a:ext cx="5943600" cy="2128520"/>
+                    </a:xfrm>
+                    <a:prstGeom prst="rect">
+                      <a:avLst/>
+                    </a:prstGeom>
+                  </pic:spPr>
+                </pic:pic>
+              </a:graphicData>
+            </a:graphic>
+          </wp:inline>
+        </w:drawing>
+      </w:r>
       <w:bookmarkEnd w:id="0"/>
     </w:p>
-    <w:p/>
     <w:p>
-      <w:r>
-        <w:t xml:space="preserve">It is highly important for John to continuously serve his customers while ensuring all his product updates are available to their customers on time as scheduled releases. </w:t>
-      </w:r>
-    </w:p>
-    <w:p/>
-    <w:p>
-      <w:r>
-        <w:t>Key Business Problem</w:t>
+      <w:pPr>
+        <w:pStyle w:val="Caption"/>
+        <w:jc w:val="center"/>
+        <w:rPr>
+          <w:sz w:val="18"/>
+        </w:rPr>
+      </w:pPr>
+      <w:r>
+        <w:rPr>
+          <w:sz w:val="18"/>
+        </w:rPr>
+        <w:t xml:space="preserve">Figure </w:t>
+      </w:r>
+      <w:r>
+        <w:rPr>
+          <w:sz w:val="18"/>
+        </w:rPr>
+        <w:fldChar w:fldCharType="begin"/>
+      </w:r>
+      <w:r>
+        <w:rPr>
+          <w:sz w:val="18"/>
+        </w:rPr>
+        <w:instrText xml:space="preserve"> SEQ Figure \* ARABIC </w:instrText>
+      </w:r>
+      <w:r>
+        <w:rPr>
+          <w:sz w:val="18"/>
+        </w:rPr>
+        <w:fldChar w:fldCharType="separate"/>
+      </w:r>
+      <w:r>
+        <w:rPr>
+          <w:noProof/>
+          <w:sz w:val="18"/>
+        </w:rPr>
+        <w:t>1</w:t>
+      </w:r>
+      <w:r>
+        <w:rPr>
+          <w:sz w:val="18"/>
+        </w:rPr>
+        <w:fldChar w:fldCharType="end"/>
+      </w:r>
+      <w:r>
+        <w:rPr>
+          <w:sz w:val="18"/>
+        </w:rPr>
+        <w:t>: SAFE Essential</w:t>
       </w:r>
     </w:p>
     <w:p>
-      <w:r>
-        <w:t xml:space="preserve">Due to the distribution of the teams and organization which has adopted agile development process, it becomes difficult for John to have a complete visualization of the progress on his scheduled releases. He is almost on his toes in tracking </w:t>
-      </w:r>
+      <w:pPr>
+        <w:jc w:val="both"/>
+        <w:rPr>
+          <w:sz w:val="18"/>
+          <w:szCs w:val="18"/>
+        </w:rPr>
+      </w:pPr>
     </w:p>
     <w:p>
       <w:pPr>
-        <w:pStyle w:val="ListParagraph"/>
-        <w:numPr>
-          <w:ilvl w:val="0"/>
-          <w:numId w:val="24"/>
-        </w:numPr>
-      </w:pPr>
-      <w:r>
-        <w:t>Status of Multiple Sprints</w:t>
+        <w:jc w:val="both"/>
+        <w:rPr>
+          <w:sz w:val="18"/>
+          <w:szCs w:val="18"/>
+        </w:rPr>
+      </w:pPr>
+      <w:r>
+        <w:rPr>
+          <w:sz w:val="18"/>
+          <w:szCs w:val="18"/>
+        </w:rPr>
+        <w:t xml:space="preserve"> </w:t>
       </w:r>
     </w:p>
     <w:p>
       <w:pPr>
-        <w:pStyle w:val="ListParagraph"/>
-        <w:numPr>
-          <w:ilvl w:val="0"/>
-          <w:numId w:val="24"/>
-        </w:numPr>
-      </w:pPr>
-      <w:r>
-        <w:t>Managing the delays with dependencies from other delivery teams.</w:t>
+        <w:jc w:val="both"/>
+        <w:rPr>
+          <w:sz w:val="18"/>
+          <w:szCs w:val="18"/>
+        </w:rPr>
+      </w:pPr>
+      <w:r>
+        <w:rPr>
+          <w:sz w:val="18"/>
+          <w:szCs w:val="18"/>
+        </w:rPr>
+        <w:t>I will take a case example of the following three user personas who get the bene</w:t>
+      </w:r>
+      <w:r>
+        <w:rPr>
+          <w:sz w:val="18"/>
+          <w:szCs w:val="18"/>
+        </w:rPr>
+        <w:t>fit of using Azure DevOps as a chosen</w:t>
+      </w:r>
+      <w:r>
+        <w:rPr>
+          <w:sz w:val="18"/>
+          <w:szCs w:val="18"/>
+        </w:rPr>
+        <w:t xml:space="preserve"> platform for their Agile Transformation </w:t>
+      </w:r>
+      <w:r>
+        <w:rPr>
+          <w:sz w:val="18"/>
+          <w:szCs w:val="18"/>
+        </w:rPr>
+        <w:t>journey for large enterprise projects.</w:t>
+      </w:r>
+      <w:r>
+        <w:rPr>
+          <w:sz w:val="18"/>
+          <w:szCs w:val="18"/>
+        </w:rPr>
+        <w:t xml:space="preserve"> </w:t>
       </w:r>
     </w:p>
     <w:p>
       <w:pPr>
-        <w:pStyle w:val="ListParagraph"/>
-        <w:numPr>
-          <w:ilvl w:val="0"/>
-          <w:numId w:val="24"/>
-        </w:numPr>
-      </w:pPr>
-      <w:r>
-        <w:t>He is not able to track the changes in Sprints for the overall program as a unified view.</w:t>
+        <w:jc w:val="both"/>
+        <w:rPr>
+          <w:sz w:val="18"/>
+          <w:szCs w:val="18"/>
+        </w:rPr>
+      </w:pPr>
+      <w:r>
+        <w:rPr>
+          <w:sz w:val="18"/>
+          <w:szCs w:val="18"/>
+        </w:rPr>
+        <w:br/>
+      </w:r>
+      <w:r>
+        <w:rPr>
+          <w:b/>
+          <w:sz w:val="18"/>
+          <w:szCs w:val="18"/>
+        </w:rPr>
+        <w:t xml:space="preserve">Rita </w:t>
+      </w:r>
+      <w:r>
+        <w:rPr>
+          <w:b/>
+          <w:sz w:val="18"/>
+          <w:szCs w:val="18"/>
+        </w:rPr>
+        <w:t>Meyers</w:t>
+      </w:r>
+      <w:r>
+        <w:rPr>
+          <w:sz w:val="18"/>
+          <w:szCs w:val="18"/>
+        </w:rPr>
+        <w:t xml:space="preserve"> </w:t>
+      </w:r>
+      <w:r>
+        <w:rPr>
+          <w:sz w:val="18"/>
+          <w:szCs w:val="18"/>
+        </w:rPr>
+        <w:t xml:space="preserve">is appointed as </w:t>
+      </w:r>
+      <w:r>
+        <w:rPr>
+          <w:b/>
+          <w:sz w:val="18"/>
+          <w:szCs w:val="18"/>
+        </w:rPr>
+        <w:t>a Program Manager</w:t>
+      </w:r>
+      <w:r>
+        <w:rPr>
+          <w:sz w:val="18"/>
+          <w:szCs w:val="18"/>
+        </w:rPr>
+        <w:t xml:space="preserve"> for driving one of the Key Accounts for </w:t>
+      </w:r>
+      <w:proofErr w:type="spellStart"/>
+      <w:r>
+        <w:rPr>
+          <w:b/>
+          <w:sz w:val="18"/>
+          <w:szCs w:val="18"/>
+        </w:rPr>
+        <w:t>PullNam</w:t>
+      </w:r>
+      <w:proofErr w:type="spellEnd"/>
+      <w:r>
+        <w:rPr>
+          <w:b/>
+          <w:sz w:val="18"/>
+          <w:szCs w:val="18"/>
+        </w:rPr>
+        <w:t xml:space="preserve"> Inc</w:t>
+      </w:r>
+      <w:r>
+        <w:rPr>
+          <w:sz w:val="18"/>
+          <w:szCs w:val="18"/>
+        </w:rPr>
+        <w:t>. where she is responsible for delivering a multi-faceted application for global mobile devices manufacturing organization who follow agile development practices to deliver their application. They have a big monolithic application suite which is further divided into 80 smaller applications but is rolled out to the customer as a single release every quarter for different customers based on the contracts.</w:t>
       </w:r>
     </w:p>
-    <w:p/>
     <w:p>
-      <w:r>
-        <w:t>For this he is trying to identify a solution. He has been evaluating multiple tools, however the key challenge is to integrate the same with their existing technology platform where they are using a mix of hybrid IT infrastructure using AWS and Azure.</w:t>
-      </w:r>
+      <w:pPr>
+        <w:jc w:val="both"/>
+        <w:rPr>
+          <w:sz w:val="18"/>
+          <w:szCs w:val="18"/>
+        </w:rPr>
+      </w:pPr>
     </w:p>
-    <w:p/>
     <w:p>
-      <w:r>
-        <w:t>They already have tools like JIRA, Confluence and Jenkins in place in order to manage their continuous deliveries but still tracking these at a program level needs DevOps specialized skills in implementing solutions for SAFE agile practices.</w:t>
+      <w:pPr>
+        <w:jc w:val="both"/>
+        <w:rPr>
+          <w:sz w:val="18"/>
+          <w:szCs w:val="18"/>
+        </w:rPr>
+      </w:pPr>
+      <w:r>
+        <w:rPr>
+          <w:noProof/>
+          <w:sz w:val="18"/>
+          <w:szCs w:val="18"/>
+        </w:rPr>
+        <w:drawing>
+          <wp:inline distT="0" distB="0" distL="0" distR="0">
+            <wp:extent cx="5943600" cy="1499235"/>
+            <wp:effectExtent l="0" t="0" r="0" b="0"/>
+            <wp:docPr id="5" name="Picture 5"/>
+            <wp:cNvGraphicFramePr>
+              <a:graphicFrameLocks xmlns:a="http://schemas.openxmlformats.org/drawingml/2006/main" noChangeAspect="1"/>
+            </wp:cNvGraphicFramePr>
+            <a:graphic xmlns:a="http://schemas.openxmlformats.org/drawingml/2006/main">
+              <a:graphicData uri="http://schemas.openxmlformats.org/drawingml/2006/picture">
+                <pic:pic xmlns:pic="http://schemas.openxmlformats.org/drawingml/2006/picture">
+                  <pic:nvPicPr>
+                    <pic:cNvPr id="5" name="Group 5.png"/>
+                    <pic:cNvPicPr/>
+                  </pic:nvPicPr>
+                  <pic:blipFill>
+                    <a:blip r:embed="rId9" cstate="print">
+                      <a:extLst>
+                        <a:ext uri="{28A0092B-C50C-407E-A947-70E740481C1C}">
+                          <a14:useLocalDpi xmlns:a14="http://schemas.microsoft.com/office/drawing/2010/main" val="0"/>
+                        </a:ext>
+                      </a:extLst>
+                    </a:blip>
+                    <a:stretch>
+                      <a:fillRect/>
+                    </a:stretch>
+                  </pic:blipFill>
+                  <pic:spPr>
+                    <a:xfrm>
+                      <a:off x="0" y="0"/>
+                      <a:ext cx="5943600" cy="1499235"/>
+                    </a:xfrm>
+                    <a:prstGeom prst="rect">
+                      <a:avLst/>
+                    </a:prstGeom>
+                  </pic:spPr>
+                </pic:pic>
+              </a:graphicData>
+            </a:graphic>
+          </wp:inline>
+        </w:drawing>
       </w:r>
     </w:p>
-    <w:p/>
     <w:p>
-      <w:r>
-        <w:t>The Solution</w:t>
+      <w:pPr>
+        <w:jc w:val="both"/>
+        <w:rPr>
+          <w:sz w:val="18"/>
+          <w:szCs w:val="18"/>
+        </w:rPr>
+      </w:pPr>
+      <w:r>
+        <w:rPr>
+          <w:sz w:val="18"/>
+          <w:szCs w:val="18"/>
+        </w:rPr>
+        <w:t xml:space="preserve">In this article I will take up a few scenarios which you must have faced in your given organization so as to collect the inputs from this article and see if it helps you in correcting some of the problem areas. </w:t>
       </w:r>
     </w:p>
-    <w:p/>
-    <w:p/>
+    <w:p>
+      <w:pPr>
+        <w:jc w:val="both"/>
+        <w:rPr>
+          <w:sz w:val="18"/>
+          <w:szCs w:val="18"/>
+        </w:rPr>
+      </w:pPr>
+    </w:p>
+    <w:p>
+      <w:pPr>
+        <w:jc w:val="both"/>
+        <w:rPr>
+          <w:i/>
+          <w:sz w:val="18"/>
+          <w:szCs w:val="18"/>
+        </w:rPr>
+      </w:pPr>
+      <w:r>
+        <w:rPr>
+          <w:i/>
+          <w:sz w:val="18"/>
+          <w:szCs w:val="18"/>
+        </w:rPr>
+        <w:t xml:space="preserve">Note: All the characters in the </w:t>
+      </w:r>
+      <w:r>
+        <w:rPr>
+          <w:i/>
+          <w:sz w:val="18"/>
+          <w:szCs w:val="18"/>
+        </w:rPr>
+        <w:t xml:space="preserve">article </w:t>
+      </w:r>
+      <w:r>
+        <w:rPr>
+          <w:i/>
+          <w:sz w:val="18"/>
+          <w:szCs w:val="18"/>
+        </w:rPr>
+        <w:t>are not real and fictitious, however the scenarios are picked up fro</w:t>
+      </w:r>
+      <w:r>
+        <w:rPr>
+          <w:i/>
+          <w:sz w:val="18"/>
+          <w:szCs w:val="18"/>
+        </w:rPr>
+        <w:t>m real world project challenges faced off during my experience of working as a Technical Specialist and providing DevOps Solutions as an SME.</w:t>
+      </w:r>
+    </w:p>
+    <w:p>
+      <w:pPr>
+        <w:jc w:val="both"/>
+        <w:rPr>
+          <w:sz w:val="18"/>
+          <w:szCs w:val="18"/>
+        </w:rPr>
+      </w:pPr>
+    </w:p>
+    <w:p>
+      <w:pPr>
+        <w:jc w:val="both"/>
+        <w:rPr>
+          <w:sz w:val="18"/>
+          <w:szCs w:val="18"/>
+        </w:rPr>
+      </w:pPr>
+      <w:r>
+        <w:rPr>
+          <w:sz w:val="18"/>
+          <w:szCs w:val="18"/>
+        </w:rPr>
+        <w:t>Rita is working closely on a new product release planned to be delivered in March, which has 13 new feature updates for one of their key accounts. She calls up John (her Delivery Lead) to confirm on the status of the upcoming release. John quickly looks up on his current and future sprints dashboards and velocity reports and confirms everything looks okay as he does not see any impediments at this point of time. Rita was happy to hear that and continues on her other calls.</w:t>
+      </w:r>
+    </w:p>
+    <w:p>
+      <w:pPr>
+        <w:jc w:val="both"/>
+        <w:rPr>
+          <w:sz w:val="18"/>
+          <w:szCs w:val="18"/>
+        </w:rPr>
+      </w:pPr>
+    </w:p>
+    <w:p>
+      <w:pPr>
+        <w:jc w:val="both"/>
+        <w:rPr>
+          <w:sz w:val="18"/>
+          <w:szCs w:val="18"/>
+        </w:rPr>
+      </w:pPr>
+      <w:bookmarkStart w:id="1" w:name="_GoBack"/>
+      <w:bookmarkEnd w:id="1"/>
+    </w:p>
+    <w:p>
+      <w:pPr>
+        <w:jc w:val="both"/>
+        <w:rPr>
+          <w:sz w:val="18"/>
+          <w:szCs w:val="18"/>
+        </w:rPr>
+      </w:pPr>
+    </w:p>
+    <w:p>
+      <w:pPr>
+        <w:rPr>
+          <w:sz w:val="18"/>
+          <w:szCs w:val="18"/>
+        </w:rPr>
+      </w:pPr>
+    </w:p>
+    <w:p>
+      <w:pPr>
+        <w:rPr>
+          <w:sz w:val="18"/>
+          <w:szCs w:val="18"/>
+        </w:rPr>
+      </w:pPr>
+      <w:r>
+        <w:rPr>
+          <w:sz w:val="18"/>
+          <w:szCs w:val="18"/>
+        </w:rPr>
+        <w:t xml:space="preserve"> </w:t>
+      </w:r>
+      <w:r>
+        <w:rPr>
+          <w:sz w:val="18"/>
+          <w:szCs w:val="18"/>
+        </w:rPr>
+        <w:br/>
+      </w:r>
+    </w:p>
+    <w:p>
+      <w:pPr>
+        <w:rPr>
+          <w:sz w:val="18"/>
+          <w:szCs w:val="18"/>
+        </w:rPr>
+      </w:pPr>
+    </w:p>
     <w:sectPr>
       <w:pgSz w:w="12240" w:h="15840"/>
       <w:pgMar w:top="1440" w:right="1440" w:bottom="1440" w:left="1440" w:header="720" w:footer="720" w:gutter="0"/>
@@ -3034,6 +4010,22 @@
       <w:contextualSpacing/>
     </w:pPr>
   </w:style>
+  <w:style w:type="table" w:styleId="TableGrid">
+    <w:name w:val="Table Grid"/>
+    <w:basedOn w:val="TableNormal"/>
+    <w:uiPriority w:val="39"/>
+    <w:rsid w:val="00790B57"/>
+    <w:tblPr>
+      <w:tblBorders>
+        <w:top w:val="single" w:sz="4" w:space="0" w:color="auto"/>
+        <w:left w:val="single" w:sz="4" w:space="0" w:color="auto"/>
+        <w:bottom w:val="single" w:sz="4" w:space="0" w:color="auto"/>
+        <w:right w:val="single" w:sz="4" w:space="0" w:color="auto"/>
+        <w:insideH w:val="single" w:sz="4" w:space="0" w:color="auto"/>
+        <w:insideV w:val="single" w:sz="4" w:space="0" w:color="auto"/>
+      </w:tblBorders>
+    </w:tblPr>
+  </w:style>
 </w:styles>
 </file>
 
@@ -3299,6 +4291,151 @@
 </file>
 
 <file path=customXml/item1.xml><?xml version="1.0" encoding="utf-8"?>
+<p:properties xmlns:p="http://schemas.microsoft.com/office/2006/metadata/properties" xmlns:xsi="http://www.w3.org/2001/XMLSchema-instance" xmlns:pc="http://schemas.microsoft.com/office/infopath/2007/PartnerControls">
+  <documentManagement>
+    <LocLastLocAttemptVersionTypeLookup xmlns="4873beb7-5857-4685-be1f-d57550cc96cc" xsi:nil="true"/>
+    <MarketSpecific xmlns="4873beb7-5857-4685-be1f-d57550cc96cc">false</MarketSpecific>
+    <ApprovalStatus xmlns="4873beb7-5857-4685-be1f-d57550cc96cc">InProgress</ApprovalStatus>
+    <LocComments xmlns="4873beb7-5857-4685-be1f-d57550cc96cc" xsi:nil="true"/>
+    <DirectSourceMarket xmlns="4873beb7-5857-4685-be1f-d57550cc96cc" xsi:nil="true"/>
+    <LocPublishedLinkedAssetsLookup xmlns="4873beb7-5857-4685-be1f-d57550cc96cc" xsi:nil="true"/>
+    <ThumbnailAssetId xmlns="4873beb7-5857-4685-be1f-d57550cc96cc" xsi:nil="true"/>
+    <PrimaryImageGen xmlns="4873beb7-5857-4685-be1f-d57550cc96cc">true</PrimaryImageGen>
+    <LegacyData xmlns="4873beb7-5857-4685-be1f-d57550cc96cc" xsi:nil="true"/>
+    <LocNewPublishedVersionLookup xmlns="4873beb7-5857-4685-be1f-d57550cc96cc" xsi:nil="true"/>
+    <NumericId xmlns="4873beb7-5857-4685-be1f-d57550cc96cc">102787001</NumericId>
+    <TPFriendlyName xmlns="4873beb7-5857-4685-be1f-d57550cc96cc" xsi:nil="true"/>
+    <LocOverallPublishStatusLookup xmlns="4873beb7-5857-4685-be1f-d57550cc96cc" xsi:nil="true"/>
+    <LocRecommendedHandoff xmlns="4873beb7-5857-4685-be1f-d57550cc96cc" xsi:nil="true"/>
+    <BlockPublish xmlns="4873beb7-5857-4685-be1f-d57550cc96cc">false</BlockPublish>
+    <BusinessGroup xmlns="4873beb7-5857-4685-be1f-d57550cc96cc" xsi:nil="true"/>
+    <OpenTemplate xmlns="4873beb7-5857-4685-be1f-d57550cc96cc">true</OpenTemplate>
+    <SourceTitle xmlns="4873beb7-5857-4685-be1f-d57550cc96cc" xsi:nil="true"/>
+    <LocOverallLocStatusLookup xmlns="4873beb7-5857-4685-be1f-d57550cc96cc" xsi:nil="true"/>
+    <APEditor xmlns="4873beb7-5857-4685-be1f-d57550cc96cc">
+      <UserInfo>
+        <DisplayName/>
+        <AccountId xsi:nil="true"/>
+        <AccountType/>
+      </UserInfo>
+    </APEditor>
+    <UALocComments xmlns="4873beb7-5857-4685-be1f-d57550cc96cc" xsi:nil="true"/>
+    <IntlLangReviewDate xmlns="4873beb7-5857-4685-be1f-d57550cc96cc" xsi:nil="true"/>
+    <PublishStatusLookup xmlns="4873beb7-5857-4685-be1f-d57550cc96cc">
+      <Value>1343188</Value>
+    </PublishStatusLookup>
+    <ParentAssetId xmlns="4873beb7-5857-4685-be1f-d57550cc96cc" xsi:nil="true"/>
+    <FeatureTagsTaxHTField0 xmlns="4873beb7-5857-4685-be1f-d57550cc96cc">
+      <Terms xmlns="http://schemas.microsoft.com/office/infopath/2007/PartnerControls"/>
+    </FeatureTagsTaxHTField0>
+    <MachineTranslated xmlns="4873beb7-5857-4685-be1f-d57550cc96cc">false</MachineTranslated>
+    <Providers xmlns="4873beb7-5857-4685-be1f-d57550cc96cc" xsi:nil="true"/>
+    <OriginalSourceMarket xmlns="4873beb7-5857-4685-be1f-d57550cc96cc" xsi:nil="true"/>
+    <APDescription xmlns="4873beb7-5857-4685-be1f-d57550cc96cc" xsi:nil="true"/>
+    <ContentItem xmlns="4873beb7-5857-4685-be1f-d57550cc96cc" xsi:nil="true"/>
+    <ClipArtFilename xmlns="4873beb7-5857-4685-be1f-d57550cc96cc" xsi:nil="true"/>
+    <TPInstallLocation xmlns="4873beb7-5857-4685-be1f-d57550cc96cc" xsi:nil="true"/>
+    <TimesCloned xmlns="4873beb7-5857-4685-be1f-d57550cc96cc" xsi:nil="true"/>
+    <PublishTargets xmlns="4873beb7-5857-4685-be1f-d57550cc96cc">OfficeOnlineVNext</PublishTargets>
+    <AcquiredFrom xmlns="4873beb7-5857-4685-be1f-d57550cc96cc">Internal MS</AcquiredFrom>
+    <AssetStart xmlns="4873beb7-5857-4685-be1f-d57550cc96cc">2011-11-23T17:29:00+00:00</AssetStart>
+    <FriendlyTitle xmlns="4873beb7-5857-4685-be1f-d57550cc96cc" xsi:nil="true"/>
+    <Provider xmlns="4873beb7-5857-4685-be1f-d57550cc96cc" xsi:nil="true"/>
+    <LastHandOff xmlns="4873beb7-5857-4685-be1f-d57550cc96cc" xsi:nil="true"/>
+    <TPClientViewer xmlns="4873beb7-5857-4685-be1f-d57550cc96cc" xsi:nil="true"/>
+    <TemplateStatus xmlns="4873beb7-5857-4685-be1f-d57550cc96cc">Complete</TemplateStatus>
+    <Downloads xmlns="4873beb7-5857-4685-be1f-d57550cc96cc">0</Downloads>
+    <OOCacheId xmlns="4873beb7-5857-4685-be1f-d57550cc96cc" xsi:nil="true"/>
+    <IsDeleted xmlns="4873beb7-5857-4685-be1f-d57550cc96cc">false</IsDeleted>
+    <LocPublishedDependentAssetsLookup xmlns="4873beb7-5857-4685-be1f-d57550cc96cc" xsi:nil="true"/>
+    <AssetExpire xmlns="4873beb7-5857-4685-be1f-d57550cc96cc">2029-05-12T07:00:00+00:00</AssetExpire>
+    <CSXSubmissionMarket xmlns="4873beb7-5857-4685-be1f-d57550cc96cc" xsi:nil="true"/>
+    <DSATActionTaken xmlns="4873beb7-5857-4685-be1f-d57550cc96cc" xsi:nil="true"/>
+    <SubmitterId xmlns="4873beb7-5857-4685-be1f-d57550cc96cc" xsi:nil="true"/>
+    <EditorialTags xmlns="4873beb7-5857-4685-be1f-d57550cc96cc" xsi:nil="true"/>
+    <TPExecutable xmlns="4873beb7-5857-4685-be1f-d57550cc96cc" xsi:nil="true"/>
+    <CSXSubmissionDate xmlns="4873beb7-5857-4685-be1f-d57550cc96cc" xsi:nil="true"/>
+    <CSXUpdate xmlns="4873beb7-5857-4685-be1f-d57550cc96cc">false</CSXUpdate>
+    <AssetType xmlns="4873beb7-5857-4685-be1f-d57550cc96cc">TP</AssetType>
+    <ApprovalLog xmlns="4873beb7-5857-4685-be1f-d57550cc96cc" xsi:nil="true"/>
+    <BugNumber xmlns="4873beb7-5857-4685-be1f-d57550cc96cc" xsi:nil="true"/>
+    <OriginAsset xmlns="4873beb7-5857-4685-be1f-d57550cc96cc" xsi:nil="true"/>
+    <TPComponent xmlns="4873beb7-5857-4685-be1f-d57550cc96cc" xsi:nil="true"/>
+    <Milestone xmlns="4873beb7-5857-4685-be1f-d57550cc96cc" xsi:nil="true"/>
+    <RecommendationsModifier xmlns="4873beb7-5857-4685-be1f-d57550cc96cc" xsi:nil="true"/>
+    <AssetId xmlns="4873beb7-5857-4685-be1f-d57550cc96cc">TP102787001</AssetId>
+    <PolicheckWords xmlns="4873beb7-5857-4685-be1f-d57550cc96cc" xsi:nil="true"/>
+    <TPLaunchHelpLink xmlns="4873beb7-5857-4685-be1f-d57550cc96cc" xsi:nil="true"/>
+    <IntlLocPriority xmlns="4873beb7-5857-4685-be1f-d57550cc96cc" xsi:nil="true"/>
+    <TPApplication xmlns="4873beb7-5857-4685-be1f-d57550cc96cc" xsi:nil="true"/>
+    <IntlLangReviewer xmlns="4873beb7-5857-4685-be1f-d57550cc96cc" xsi:nil="true"/>
+    <HandoffToMSDN xmlns="4873beb7-5857-4685-be1f-d57550cc96cc" xsi:nil="true"/>
+    <PlannedPubDate xmlns="4873beb7-5857-4685-be1f-d57550cc96cc" xsi:nil="true"/>
+    <CrawlForDependencies xmlns="4873beb7-5857-4685-be1f-d57550cc96cc">false</CrawlForDependencies>
+    <LocLastLocAttemptVersionLookup xmlns="4873beb7-5857-4685-be1f-d57550cc96cc">693888</LocLastLocAttemptVersionLookup>
+    <LocProcessedForHandoffsLookup xmlns="4873beb7-5857-4685-be1f-d57550cc96cc" xsi:nil="true"/>
+    <TrustLevel xmlns="4873beb7-5857-4685-be1f-d57550cc96cc">1 Microsoft Managed Content</TrustLevel>
+    <CampaignTagsTaxHTField0 xmlns="4873beb7-5857-4685-be1f-d57550cc96cc">
+      <Terms xmlns="http://schemas.microsoft.com/office/infopath/2007/PartnerControls"/>
+    </CampaignTagsTaxHTField0>
+    <TPNamespace xmlns="4873beb7-5857-4685-be1f-d57550cc96cc" xsi:nil="true"/>
+    <LocOverallPreviewStatusLookup xmlns="4873beb7-5857-4685-be1f-d57550cc96cc" xsi:nil="true"/>
+    <TaxCatchAll xmlns="4873beb7-5857-4685-be1f-d57550cc96cc"/>
+    <IsSearchable xmlns="4873beb7-5857-4685-be1f-d57550cc96cc">false</IsSearchable>
+    <TemplateTemplateType xmlns="4873beb7-5857-4685-be1f-d57550cc96cc">Word Document Template</TemplateTemplateType>
+    <Markets xmlns="4873beb7-5857-4685-be1f-d57550cc96cc"/>
+    <IntlLangReview xmlns="4873beb7-5857-4685-be1f-d57550cc96cc" xsi:nil="true"/>
+    <UAProjectedTotalWords xmlns="4873beb7-5857-4685-be1f-d57550cc96cc" xsi:nil="true"/>
+    <OutputCachingOn xmlns="4873beb7-5857-4685-be1f-d57550cc96cc">false</OutputCachingOn>
+    <AverageRating xmlns="4873beb7-5857-4685-be1f-d57550cc96cc" xsi:nil="true"/>
+    <LocMarketGroupTiers2 xmlns="4873beb7-5857-4685-be1f-d57550cc96cc" xsi:nil="true"/>
+    <APAuthor xmlns="4873beb7-5857-4685-be1f-d57550cc96cc">
+      <UserInfo>
+        <DisplayName>REDMOND\v-namall</DisplayName>
+        <AccountId>978</AccountId>
+        <AccountType/>
+      </UserInfo>
+    </APAuthor>
+    <TPCommandLine xmlns="4873beb7-5857-4685-be1f-d57550cc96cc" xsi:nil="true"/>
+    <LocManualTestRequired xmlns="4873beb7-5857-4685-be1f-d57550cc96cc">false</LocManualTestRequired>
+    <TPAppVersion xmlns="4873beb7-5857-4685-be1f-d57550cc96cc" xsi:nil="true"/>
+    <EditorialStatus xmlns="4873beb7-5857-4685-be1f-d57550cc96cc">Complete</EditorialStatus>
+    <LocProcessedForMarketsLookup xmlns="4873beb7-5857-4685-be1f-d57550cc96cc" xsi:nil="true"/>
+    <LastModifiedDateTime xmlns="4873beb7-5857-4685-be1f-d57550cc96cc" xsi:nil="true"/>
+    <TPLaunchHelpLinkType xmlns="4873beb7-5857-4685-be1f-d57550cc96cc">Template</TPLaunchHelpLinkType>
+    <ScenarioTagsTaxHTField0 xmlns="4873beb7-5857-4685-be1f-d57550cc96cc">
+      <Terms xmlns="http://schemas.microsoft.com/office/infopath/2007/PartnerControls"/>
+    </ScenarioTagsTaxHTField0>
+    <OriginalRelease xmlns="4873beb7-5857-4685-be1f-d57550cc96cc">14</OriginalRelease>
+    <LocalizationTagsTaxHTField0 xmlns="4873beb7-5857-4685-be1f-d57550cc96cc">
+      <Terms xmlns="http://schemas.microsoft.com/office/infopath/2007/PartnerControls"/>
+    </LocalizationTagsTaxHTField0>
+    <Manager xmlns="4873beb7-5857-4685-be1f-d57550cc96cc" xsi:nil="true"/>
+    <UALocRecommendation xmlns="4873beb7-5857-4685-be1f-d57550cc96cc">Localize</UALocRecommendation>
+    <LocOverallHandbackStatusLookup xmlns="4873beb7-5857-4685-be1f-d57550cc96cc" xsi:nil="true"/>
+    <ArtSampleDocs xmlns="4873beb7-5857-4685-be1f-d57550cc96cc" xsi:nil="true"/>
+    <UACurrentWords xmlns="4873beb7-5857-4685-be1f-d57550cc96cc" xsi:nil="true"/>
+    <ShowIn xmlns="4873beb7-5857-4685-be1f-d57550cc96cc">Show everywhere</ShowIn>
+    <CSXHash xmlns="4873beb7-5857-4685-be1f-d57550cc96cc" xsi:nil="true"/>
+    <VoteCount xmlns="4873beb7-5857-4685-be1f-d57550cc96cc" xsi:nil="true"/>
+    <InternalTagsTaxHTField0 xmlns="4873beb7-5857-4685-be1f-d57550cc96cc">
+      <Terms xmlns="http://schemas.microsoft.com/office/infopath/2007/PartnerControls"/>
+    </InternalTagsTaxHTField0>
+    <UANotes xmlns="4873beb7-5857-4685-be1f-d57550cc96cc" xsi:nil="true"/>
+  </documentManagement>
+</p:properties>
+</file>
+
+<file path=customXml/item2.xml><?xml version="1.0" encoding="utf-8"?>
+<?mso-contentType ?>
+<FormTemplates xmlns="http://schemas.microsoft.com/sharepoint/v3/contenttype/forms">
+  <Display>DocumentLibraryForm</Display>
+  <Edit>AssetEditForm</Edit>
+  <New>DocumentLibraryForm</New>
+</FormTemplates>
+</file>
+
+<file path=customXml/item3.xml><?xml version="1.0" encoding="utf-8"?>
 <ct:contentTypeSchema xmlns:ct="http://schemas.microsoft.com/office/2006/metadata/contentType" xmlns:ma="http://schemas.microsoft.com/office/2006/metadata/properties/metaAttributes" ct:_="" ma:_="" ma:contentTypeName="TemplateFile" ma:contentTypeID="0x0101006EDDDB5EE6D98C44930B742096920B300400F5B6D36B3EF94B4E9A635CDF2A18F5B8" ma:contentTypeVersion="72" ma:contentTypeDescription="Create a new document." ma:contentTypeScope="" ma:versionID="a23e56308344d904b51738559c3d67c9">
   <xsd:schema xmlns:xsd="http://www.w3.org/2001/XMLSchema" xmlns:xs="http://www.w3.org/2001/XMLSchema" xmlns:p="http://schemas.microsoft.com/office/2006/metadata/properties" xmlns:ns2="4873beb7-5857-4685-be1f-d57550cc96cc" targetNamespace="http://schemas.microsoft.com/office/2006/metadata/properties" ma:root="true" ma:fieldsID="cd0908cc4600e77bf5da051303e00c8d" ns2:_="">
     <xsd:import namespace="4873beb7-5857-4685-be1f-d57550cc96cc"/>
@@ -4338,152 +5475,25 @@
 </ct:contentTypeSchema>
 </file>
 
-<file path=customXml/item2.xml><?xml version="1.0" encoding="utf-8"?>
-<?mso-contentType ?>
-<FormTemplates xmlns="http://schemas.microsoft.com/sharepoint/v3/contenttype/forms">
-  <Display>DocumentLibraryForm</Display>
-  <Edit>AssetEditForm</Edit>
-  <New>DocumentLibraryForm</New>
-</FormTemplates>
+<file path=customXml/itemProps1.xml><?xml version="1.0" encoding="utf-8"?>
+<ds:datastoreItem xmlns:ds="http://schemas.openxmlformats.org/officeDocument/2006/customXml" ds:itemID="{7FBDB1CC-CEFB-4E46-8174-1F0AA0D30B24}">
+  <ds:schemaRefs>
+    <ds:schemaRef ds:uri="http://schemas.microsoft.com/office/2006/metadata/properties"/>
+    <ds:schemaRef ds:uri="http://schemas.microsoft.com/office/infopath/2007/PartnerControls"/>
+    <ds:schemaRef ds:uri="4873beb7-5857-4685-be1f-d57550cc96cc"/>
+  </ds:schemaRefs>
+</ds:datastoreItem>
 </file>
 
-<file path=customXml/item3.xml><?xml version="1.0" encoding="utf-8"?>
-<p:properties xmlns:p="http://schemas.microsoft.com/office/2006/metadata/properties" xmlns:xsi="http://www.w3.org/2001/XMLSchema-instance" xmlns:pc="http://schemas.microsoft.com/office/infopath/2007/PartnerControls">
-  <documentManagement>
-    <LocLastLocAttemptVersionTypeLookup xmlns="4873beb7-5857-4685-be1f-d57550cc96cc" xsi:nil="true"/>
-    <MarketSpecific xmlns="4873beb7-5857-4685-be1f-d57550cc96cc">false</MarketSpecific>
-    <ApprovalStatus xmlns="4873beb7-5857-4685-be1f-d57550cc96cc">InProgress</ApprovalStatus>
-    <LocComments xmlns="4873beb7-5857-4685-be1f-d57550cc96cc" xsi:nil="true"/>
-    <DirectSourceMarket xmlns="4873beb7-5857-4685-be1f-d57550cc96cc" xsi:nil="true"/>
-    <LocPublishedLinkedAssetsLookup xmlns="4873beb7-5857-4685-be1f-d57550cc96cc" xsi:nil="true"/>
-    <ThumbnailAssetId xmlns="4873beb7-5857-4685-be1f-d57550cc96cc" xsi:nil="true"/>
-    <PrimaryImageGen xmlns="4873beb7-5857-4685-be1f-d57550cc96cc">true</PrimaryImageGen>
-    <LegacyData xmlns="4873beb7-5857-4685-be1f-d57550cc96cc" xsi:nil="true"/>
-    <LocNewPublishedVersionLookup xmlns="4873beb7-5857-4685-be1f-d57550cc96cc" xsi:nil="true"/>
-    <NumericId xmlns="4873beb7-5857-4685-be1f-d57550cc96cc">102787001</NumericId>
-    <TPFriendlyName xmlns="4873beb7-5857-4685-be1f-d57550cc96cc" xsi:nil="true"/>
-    <LocOverallPublishStatusLookup xmlns="4873beb7-5857-4685-be1f-d57550cc96cc" xsi:nil="true"/>
-    <LocRecommendedHandoff xmlns="4873beb7-5857-4685-be1f-d57550cc96cc" xsi:nil="true"/>
-    <BlockPublish xmlns="4873beb7-5857-4685-be1f-d57550cc96cc">false</BlockPublish>
-    <BusinessGroup xmlns="4873beb7-5857-4685-be1f-d57550cc96cc" xsi:nil="true"/>
-    <OpenTemplate xmlns="4873beb7-5857-4685-be1f-d57550cc96cc">true</OpenTemplate>
-    <SourceTitle xmlns="4873beb7-5857-4685-be1f-d57550cc96cc" xsi:nil="true"/>
-    <LocOverallLocStatusLookup xmlns="4873beb7-5857-4685-be1f-d57550cc96cc" xsi:nil="true"/>
-    <APEditor xmlns="4873beb7-5857-4685-be1f-d57550cc96cc">
-      <UserInfo>
-        <DisplayName/>
-        <AccountId xsi:nil="true"/>
-        <AccountType/>
-      </UserInfo>
-    </APEditor>
-    <UALocComments xmlns="4873beb7-5857-4685-be1f-d57550cc96cc" xsi:nil="true"/>
-    <IntlLangReviewDate xmlns="4873beb7-5857-4685-be1f-d57550cc96cc" xsi:nil="true"/>
-    <PublishStatusLookup xmlns="4873beb7-5857-4685-be1f-d57550cc96cc">
-      <Value>1343188</Value>
-    </PublishStatusLookup>
-    <ParentAssetId xmlns="4873beb7-5857-4685-be1f-d57550cc96cc" xsi:nil="true"/>
-    <FeatureTagsTaxHTField0 xmlns="4873beb7-5857-4685-be1f-d57550cc96cc">
-      <Terms xmlns="http://schemas.microsoft.com/office/infopath/2007/PartnerControls"/>
-    </FeatureTagsTaxHTField0>
-    <MachineTranslated xmlns="4873beb7-5857-4685-be1f-d57550cc96cc">false</MachineTranslated>
-    <Providers xmlns="4873beb7-5857-4685-be1f-d57550cc96cc" xsi:nil="true"/>
-    <OriginalSourceMarket xmlns="4873beb7-5857-4685-be1f-d57550cc96cc" xsi:nil="true"/>
-    <APDescription xmlns="4873beb7-5857-4685-be1f-d57550cc96cc" xsi:nil="true"/>
-    <ContentItem xmlns="4873beb7-5857-4685-be1f-d57550cc96cc" xsi:nil="true"/>
-    <ClipArtFilename xmlns="4873beb7-5857-4685-be1f-d57550cc96cc" xsi:nil="true"/>
-    <TPInstallLocation xmlns="4873beb7-5857-4685-be1f-d57550cc96cc" xsi:nil="true"/>
-    <TimesCloned xmlns="4873beb7-5857-4685-be1f-d57550cc96cc" xsi:nil="true"/>
-    <PublishTargets xmlns="4873beb7-5857-4685-be1f-d57550cc96cc">OfficeOnlineVNext</PublishTargets>
-    <AcquiredFrom xmlns="4873beb7-5857-4685-be1f-d57550cc96cc">Internal MS</AcquiredFrom>
-    <AssetStart xmlns="4873beb7-5857-4685-be1f-d57550cc96cc">2011-11-23T17:29:00+00:00</AssetStart>
-    <FriendlyTitle xmlns="4873beb7-5857-4685-be1f-d57550cc96cc" xsi:nil="true"/>
-    <Provider xmlns="4873beb7-5857-4685-be1f-d57550cc96cc" xsi:nil="true"/>
-    <LastHandOff xmlns="4873beb7-5857-4685-be1f-d57550cc96cc" xsi:nil="true"/>
-    <TPClientViewer xmlns="4873beb7-5857-4685-be1f-d57550cc96cc" xsi:nil="true"/>
-    <TemplateStatus xmlns="4873beb7-5857-4685-be1f-d57550cc96cc">Complete</TemplateStatus>
-    <Downloads xmlns="4873beb7-5857-4685-be1f-d57550cc96cc">0</Downloads>
-    <OOCacheId xmlns="4873beb7-5857-4685-be1f-d57550cc96cc" xsi:nil="true"/>
-    <IsDeleted xmlns="4873beb7-5857-4685-be1f-d57550cc96cc">false</IsDeleted>
-    <LocPublishedDependentAssetsLookup xmlns="4873beb7-5857-4685-be1f-d57550cc96cc" xsi:nil="true"/>
-    <AssetExpire xmlns="4873beb7-5857-4685-be1f-d57550cc96cc">2029-05-12T07:00:00+00:00</AssetExpire>
-    <CSXSubmissionMarket xmlns="4873beb7-5857-4685-be1f-d57550cc96cc" xsi:nil="true"/>
-    <DSATActionTaken xmlns="4873beb7-5857-4685-be1f-d57550cc96cc" xsi:nil="true"/>
-    <SubmitterId xmlns="4873beb7-5857-4685-be1f-d57550cc96cc" xsi:nil="true"/>
-    <EditorialTags xmlns="4873beb7-5857-4685-be1f-d57550cc96cc" xsi:nil="true"/>
-    <TPExecutable xmlns="4873beb7-5857-4685-be1f-d57550cc96cc" xsi:nil="true"/>
-    <CSXSubmissionDate xmlns="4873beb7-5857-4685-be1f-d57550cc96cc" xsi:nil="true"/>
-    <CSXUpdate xmlns="4873beb7-5857-4685-be1f-d57550cc96cc">false</CSXUpdate>
-    <AssetType xmlns="4873beb7-5857-4685-be1f-d57550cc96cc">TP</AssetType>
-    <ApprovalLog xmlns="4873beb7-5857-4685-be1f-d57550cc96cc" xsi:nil="true"/>
-    <BugNumber xmlns="4873beb7-5857-4685-be1f-d57550cc96cc" xsi:nil="true"/>
-    <OriginAsset xmlns="4873beb7-5857-4685-be1f-d57550cc96cc" xsi:nil="true"/>
-    <TPComponent xmlns="4873beb7-5857-4685-be1f-d57550cc96cc" xsi:nil="true"/>
-    <Milestone xmlns="4873beb7-5857-4685-be1f-d57550cc96cc" xsi:nil="true"/>
-    <RecommendationsModifier xmlns="4873beb7-5857-4685-be1f-d57550cc96cc" xsi:nil="true"/>
-    <AssetId xmlns="4873beb7-5857-4685-be1f-d57550cc96cc">TP102787001</AssetId>
-    <PolicheckWords xmlns="4873beb7-5857-4685-be1f-d57550cc96cc" xsi:nil="true"/>
-    <TPLaunchHelpLink xmlns="4873beb7-5857-4685-be1f-d57550cc96cc" xsi:nil="true"/>
-    <IntlLocPriority xmlns="4873beb7-5857-4685-be1f-d57550cc96cc" xsi:nil="true"/>
-    <TPApplication xmlns="4873beb7-5857-4685-be1f-d57550cc96cc" xsi:nil="true"/>
-    <IntlLangReviewer xmlns="4873beb7-5857-4685-be1f-d57550cc96cc" xsi:nil="true"/>
-    <HandoffToMSDN xmlns="4873beb7-5857-4685-be1f-d57550cc96cc" xsi:nil="true"/>
-    <PlannedPubDate xmlns="4873beb7-5857-4685-be1f-d57550cc96cc" xsi:nil="true"/>
-    <CrawlForDependencies xmlns="4873beb7-5857-4685-be1f-d57550cc96cc">false</CrawlForDependencies>
-    <LocLastLocAttemptVersionLookup xmlns="4873beb7-5857-4685-be1f-d57550cc96cc">693888</LocLastLocAttemptVersionLookup>
-    <LocProcessedForHandoffsLookup xmlns="4873beb7-5857-4685-be1f-d57550cc96cc" xsi:nil="true"/>
-    <TrustLevel xmlns="4873beb7-5857-4685-be1f-d57550cc96cc">1 Microsoft Managed Content</TrustLevel>
-    <CampaignTagsTaxHTField0 xmlns="4873beb7-5857-4685-be1f-d57550cc96cc">
-      <Terms xmlns="http://schemas.microsoft.com/office/infopath/2007/PartnerControls"/>
-    </CampaignTagsTaxHTField0>
-    <TPNamespace xmlns="4873beb7-5857-4685-be1f-d57550cc96cc" xsi:nil="true"/>
-    <LocOverallPreviewStatusLookup xmlns="4873beb7-5857-4685-be1f-d57550cc96cc" xsi:nil="true"/>
-    <TaxCatchAll xmlns="4873beb7-5857-4685-be1f-d57550cc96cc"/>
-    <IsSearchable xmlns="4873beb7-5857-4685-be1f-d57550cc96cc">false</IsSearchable>
-    <TemplateTemplateType xmlns="4873beb7-5857-4685-be1f-d57550cc96cc">Word Document Template</TemplateTemplateType>
-    <Markets xmlns="4873beb7-5857-4685-be1f-d57550cc96cc"/>
-    <IntlLangReview xmlns="4873beb7-5857-4685-be1f-d57550cc96cc" xsi:nil="true"/>
-    <UAProjectedTotalWords xmlns="4873beb7-5857-4685-be1f-d57550cc96cc" xsi:nil="true"/>
-    <OutputCachingOn xmlns="4873beb7-5857-4685-be1f-d57550cc96cc">false</OutputCachingOn>
-    <AverageRating xmlns="4873beb7-5857-4685-be1f-d57550cc96cc" xsi:nil="true"/>
-    <LocMarketGroupTiers2 xmlns="4873beb7-5857-4685-be1f-d57550cc96cc" xsi:nil="true"/>
-    <APAuthor xmlns="4873beb7-5857-4685-be1f-d57550cc96cc">
-      <UserInfo>
-        <DisplayName>REDMOND\v-namall</DisplayName>
-        <AccountId>978</AccountId>
-        <AccountType/>
-      </UserInfo>
-    </APAuthor>
-    <TPCommandLine xmlns="4873beb7-5857-4685-be1f-d57550cc96cc" xsi:nil="true"/>
-    <LocManualTestRequired xmlns="4873beb7-5857-4685-be1f-d57550cc96cc">false</LocManualTestRequired>
-    <TPAppVersion xmlns="4873beb7-5857-4685-be1f-d57550cc96cc" xsi:nil="true"/>
-    <EditorialStatus xmlns="4873beb7-5857-4685-be1f-d57550cc96cc">Complete</EditorialStatus>
-    <LocProcessedForMarketsLookup xmlns="4873beb7-5857-4685-be1f-d57550cc96cc" xsi:nil="true"/>
-    <LastModifiedDateTime xmlns="4873beb7-5857-4685-be1f-d57550cc96cc" xsi:nil="true"/>
-    <TPLaunchHelpLinkType xmlns="4873beb7-5857-4685-be1f-d57550cc96cc">Template</TPLaunchHelpLinkType>
-    <ScenarioTagsTaxHTField0 xmlns="4873beb7-5857-4685-be1f-d57550cc96cc">
-      <Terms xmlns="http://schemas.microsoft.com/office/infopath/2007/PartnerControls"/>
-    </ScenarioTagsTaxHTField0>
-    <OriginalRelease xmlns="4873beb7-5857-4685-be1f-d57550cc96cc">14</OriginalRelease>
-    <LocalizationTagsTaxHTField0 xmlns="4873beb7-5857-4685-be1f-d57550cc96cc">
-      <Terms xmlns="http://schemas.microsoft.com/office/infopath/2007/PartnerControls"/>
-    </LocalizationTagsTaxHTField0>
-    <Manager xmlns="4873beb7-5857-4685-be1f-d57550cc96cc" xsi:nil="true"/>
-    <UALocRecommendation xmlns="4873beb7-5857-4685-be1f-d57550cc96cc">Localize</UALocRecommendation>
-    <LocOverallHandbackStatusLookup xmlns="4873beb7-5857-4685-be1f-d57550cc96cc" xsi:nil="true"/>
-    <ArtSampleDocs xmlns="4873beb7-5857-4685-be1f-d57550cc96cc" xsi:nil="true"/>
-    <UACurrentWords xmlns="4873beb7-5857-4685-be1f-d57550cc96cc" xsi:nil="true"/>
-    <ShowIn xmlns="4873beb7-5857-4685-be1f-d57550cc96cc">Show everywhere</ShowIn>
-    <CSXHash xmlns="4873beb7-5857-4685-be1f-d57550cc96cc" xsi:nil="true"/>
-    <VoteCount xmlns="4873beb7-5857-4685-be1f-d57550cc96cc" xsi:nil="true"/>
-    <InternalTagsTaxHTField0 xmlns="4873beb7-5857-4685-be1f-d57550cc96cc">
-      <Terms xmlns="http://schemas.microsoft.com/office/infopath/2007/PartnerControls"/>
-    </InternalTagsTaxHTField0>
-    <UANotes xmlns="4873beb7-5857-4685-be1f-d57550cc96cc" xsi:nil="true"/>
-  </documentManagement>
-</p:properties>
+<file path=customXml/itemProps2.xml><?xml version="1.0" encoding="utf-8"?>
+<ds:datastoreItem xmlns:ds="http://schemas.openxmlformats.org/officeDocument/2006/customXml" ds:itemID="{C01C3C56-10DB-49F7-B061-44D8728D078A}">
+  <ds:schemaRefs>
+    <ds:schemaRef ds:uri="http://schemas.microsoft.com/sharepoint/v3/contenttype/forms"/>
+  </ds:schemaRefs>
+</ds:datastoreItem>
 </file>
 
-<file path=customXml/itemProps1.xml><?xml version="1.0" encoding="utf-8"?>
+<file path=customXml/itemProps3.xml><?xml version="1.0" encoding="utf-8"?>
 <ds:datastoreItem xmlns:ds="http://schemas.openxmlformats.org/officeDocument/2006/customXml" ds:itemID="{4B3A7E92-E05A-4924-9E8A-9F6659E5855B}">
   <ds:schemaRefs>
     <ds:schemaRef ds:uri="http://schemas.microsoft.com/office/2006/metadata/contentType"/>
@@ -4499,22 +5509,4 @@
     <ds:schemaRef ds:uri="http://schemas.microsoft.com/internal/obd"/>
   </ds:schemaRefs>
 </ds:datastoreItem>
-</file>
-
-<file path=customXml/itemProps2.xml><?xml version="1.0" encoding="utf-8"?>
-<ds:datastoreItem xmlns:ds="http://schemas.openxmlformats.org/officeDocument/2006/customXml" ds:itemID="{C01C3C56-10DB-49F7-B061-44D8728D078A}">
-  <ds:schemaRefs>
-    <ds:schemaRef ds:uri="http://schemas.microsoft.com/sharepoint/v3/contenttype/forms"/>
-  </ds:schemaRefs>
-</ds:datastoreItem>
-</file>
-
-<file path=customXml/itemProps3.xml><?xml version="1.0" encoding="utf-8"?>
-<ds:datastoreItem xmlns:ds="http://schemas.openxmlformats.org/officeDocument/2006/customXml" ds:itemID="{7FBDB1CC-CEFB-4E46-8174-1F0AA0D30B24}">
-  <ds:schemaRefs>
-    <ds:schemaRef ds:uri="http://schemas.microsoft.com/office/2006/metadata/properties"/>
-    <ds:schemaRef ds:uri="http://schemas.microsoft.com/office/infopath/2007/PartnerControls"/>
-    <ds:schemaRef ds:uri="4873beb7-5857-4685-be1f-d57550cc96cc"/>
-  </ds:schemaRefs>
-</ds:datastoreItem>
 </file>
</xml_diff>

<commit_message>
base heading for new articles added
</commit_message>
<xml_diff>
--- a/MANAGING SAFE AGILE USING AZURE DASHBOARDS.docx
+++ b/MANAGING SAFE AGILE USING AZURE DASHBOARDS.docx
@@ -83,7 +83,21 @@
           <w:sz w:val="18"/>
           <w:szCs w:val="18"/>
         </w:rPr>
-        <w:t xml:space="preserve">breaking silos and </w:t>
+        <w:t xml:space="preserve">breaking </w:t>
+      </w:r>
+      <w:r>
+        <w:rPr>
+          <w:sz w:val="18"/>
+          <w:szCs w:val="18"/>
+        </w:rPr>
+        <w:t xml:space="preserve">operational </w:t>
+      </w:r>
+      <w:r>
+        <w:rPr>
+          <w:sz w:val="18"/>
+          <w:szCs w:val="18"/>
+        </w:rPr>
+        <w:t xml:space="preserve">silos and </w:t>
       </w:r>
       <w:r>
         <w:rPr>
@@ -176,71 +190,14 @@
           <w:sz w:val="18"/>
           <w:szCs w:val="18"/>
         </w:rPr>
-        <w:t xml:space="preserve">Organizations whether large or small, are facing a real challenge in visualizing the status of overall program at an executive level today. </w:t>
-      </w:r>
-      <w:r>
-        <w:rPr>
-          <w:i/>
-          <w:sz w:val="18"/>
-          <w:szCs w:val="18"/>
-        </w:rPr>
-        <w:t xml:space="preserve">In order to quickly </w:t>
-      </w:r>
-      <w:r>
-        <w:rPr>
-          <w:b/>
-          <w:i/>
-          <w:sz w:val="18"/>
-          <w:szCs w:val="18"/>
-        </w:rPr>
-        <w:t>check what is the current status and overturn any risks before they become</w:t>
-      </w:r>
-      <w:r>
-        <w:rPr>
-          <w:i/>
-          <w:sz w:val="18"/>
-          <w:szCs w:val="18"/>
-        </w:rPr>
-        <w:t xml:space="preserve"> an impact, primarily every organization is failing</w:t>
-      </w:r>
-      <w:r>
-        <w:rPr>
-          <w:i/>
-          <w:sz w:val="18"/>
-          <w:szCs w:val="18"/>
-        </w:rPr>
-        <w:t xml:space="preserve"> and running into</w:t>
-      </w:r>
-      <w:r>
-        <w:rPr>
-          <w:b/>
-          <w:i/>
-          <w:sz w:val="18"/>
-          <w:szCs w:val="18"/>
-        </w:rPr>
-        <w:t xml:space="preserve"> WAR ROOMS</w:t>
-      </w:r>
-      <w:r>
-        <w:rPr>
-          <w:i/>
-          <w:sz w:val="18"/>
-          <w:szCs w:val="18"/>
-        </w:rPr>
-        <w:t>.</w:t>
-      </w:r>
-      <w:r>
-        <w:rPr>
-          <w:sz w:val="18"/>
-          <w:szCs w:val="18"/>
-        </w:rPr>
-        <w:t xml:space="preserve"> There are multiple variables to it however on</w:t>
-      </w:r>
-      <w:r>
-        <w:rPr>
-          <w:sz w:val="18"/>
-          <w:szCs w:val="18"/>
-        </w:rPr>
-        <w:t>e of the most common question at different levels is</w:t>
+        <w:t xml:space="preserve">Organizations whether large or small, are facing a real challenge in visualizing the </w:t>
+      </w:r>
+      <w:r>
+        <w:rPr>
+          <w:sz w:val="18"/>
+          <w:szCs w:val="18"/>
+        </w:rPr>
+        <w:t>overall status of the programs at executive level to find out the current state and handle future risks. There are multiple variables for a delayed delivery but one of the most common is not to have a holistic view and handle on the overall picture. Most of the failures result into an answer similar too</w:t>
       </w:r>
     </w:p>
     <w:p>
@@ -265,14 +222,14 @@
           <w:b/>
           <w:szCs w:val="18"/>
         </w:rPr>
-        <w:t>“How can I see things at Bird’s View and Drill down to see what may go wrong for the upcoming release</w:t>
+        <w:t>“</w:t>
       </w:r>
       <w:r>
         <w:rPr>
           <w:b/>
           <w:szCs w:val="18"/>
         </w:rPr>
-        <w:t>?</w:t>
+        <w:t>I did not see that coming because the other team did not inform us about the delay in shipping their deliverables.</w:t>
       </w:r>
       <w:r>
         <w:rPr>
@@ -777,35 +734,14 @@
           <w:sz w:val="18"/>
           <w:szCs w:val="18"/>
         </w:rPr>
-        <w:t>I will take a case example of the following three user personas who get the bene</w:t>
-      </w:r>
-      <w:r>
-        <w:rPr>
-          <w:sz w:val="18"/>
-          <w:szCs w:val="18"/>
-        </w:rPr>
-        <w:t>fit of using Azure DevOps as a chosen</w:t>
-      </w:r>
-      <w:r>
-        <w:rPr>
-          <w:sz w:val="18"/>
-          <w:szCs w:val="18"/>
-        </w:rPr>
-        <w:t xml:space="preserve"> platform for their Agile Transformation </w:t>
-      </w:r>
-      <w:r>
-        <w:rPr>
-          <w:sz w:val="18"/>
-          <w:szCs w:val="18"/>
-        </w:rPr>
-        <w:t>journey for large enterprise projects.</w:t>
-      </w:r>
-      <w:r>
-        <w:rPr>
-          <w:sz w:val="18"/>
-          <w:szCs w:val="18"/>
-        </w:rPr>
-        <w:t xml:space="preserve"> </w:t>
+        <w:t xml:space="preserve">I will take a case example </w:t>
+      </w:r>
+      <w:r>
+        <w:rPr>
+          <w:sz w:val="18"/>
+          <w:szCs w:val="18"/>
+        </w:rPr>
+        <w:t xml:space="preserve">here with the emerging evolution to overcome some of these scenarios using one of the feature rich, easy to configure solution from Azure DevOps in managing large enterprise level scaled agile projects. </w:t>
       </w:r>
     </w:p>
     <w:p>
@@ -891,7 +827,7 @@
           <w:sz w:val="18"/>
           <w:szCs w:val="18"/>
         </w:rPr>
-        <w:t>. where she is responsible for delivering a multi-faceted application for global mobile devices manufacturing organization who follow agile development practices to deliver their application. They have a big monolithic application suite which is further divided into 80 smaller applications but is rolled out to the customer as a single release every quarter for different customers based on the contracts.</w:t>
+        <w:t>. where she is responsible for delivering a multi-faceted application for global mobile devices manufacturing organization who follow agile development practices to deliver their application. They have a big monolithic application suite which is further divided into 80 smaller applications but is rolled out to the customer as a single release every quarter for different customers.</w:t>
       </w:r>
     </w:p>
     <w:p>
@@ -917,6 +853,7 @@
           <w:sz w:val="18"/>
           <w:szCs w:val="18"/>
         </w:rPr>
+        <w:lastRenderedPageBreak/>
         <w:drawing>
           <wp:inline distT="0" distB="0" distL="0" distR="0">
             <wp:extent cx="5943600" cy="1499235"/>
@@ -959,107 +896,6 @@
           </wp:inline>
         </w:drawing>
       </w:r>
-    </w:p>
-    <w:p>
-      <w:pPr>
-        <w:jc w:val="both"/>
-        <w:rPr>
-          <w:sz w:val="18"/>
-          <w:szCs w:val="18"/>
-        </w:rPr>
-      </w:pPr>
-      <w:r>
-        <w:rPr>
-          <w:sz w:val="18"/>
-          <w:szCs w:val="18"/>
-        </w:rPr>
-        <w:t xml:space="preserve">In this article I will take up a few scenarios which you must have faced in your given organization so as to collect the inputs from this article and see if it helps you in correcting some of the problem areas. </w:t>
-      </w:r>
-    </w:p>
-    <w:p>
-      <w:pPr>
-        <w:jc w:val="both"/>
-        <w:rPr>
-          <w:sz w:val="18"/>
-          <w:szCs w:val="18"/>
-        </w:rPr>
-      </w:pPr>
-    </w:p>
-    <w:p>
-      <w:pPr>
-        <w:jc w:val="both"/>
-        <w:rPr>
-          <w:i/>
-          <w:sz w:val="18"/>
-          <w:szCs w:val="18"/>
-        </w:rPr>
-      </w:pPr>
-      <w:r>
-        <w:rPr>
-          <w:i/>
-          <w:sz w:val="18"/>
-          <w:szCs w:val="18"/>
-        </w:rPr>
-        <w:t xml:space="preserve">Note: All the characters in the </w:t>
-      </w:r>
-      <w:r>
-        <w:rPr>
-          <w:i/>
-          <w:sz w:val="18"/>
-          <w:szCs w:val="18"/>
-        </w:rPr>
-        <w:t xml:space="preserve">article </w:t>
-      </w:r>
-      <w:r>
-        <w:rPr>
-          <w:i/>
-          <w:sz w:val="18"/>
-          <w:szCs w:val="18"/>
-        </w:rPr>
-        <w:t>are not real and fictitious, however the scenarios are picked up fro</w:t>
-      </w:r>
-      <w:r>
-        <w:rPr>
-          <w:i/>
-          <w:sz w:val="18"/>
-          <w:szCs w:val="18"/>
-        </w:rPr>
-        <w:t>m real world project challenges faced off during my experience of working as a Technical Specialist and providing DevOps Solutions as an SME.</w:t>
-      </w:r>
-    </w:p>
-    <w:p>
-      <w:pPr>
-        <w:jc w:val="both"/>
-        <w:rPr>
-          <w:sz w:val="18"/>
-          <w:szCs w:val="18"/>
-        </w:rPr>
-      </w:pPr>
-    </w:p>
-    <w:p>
-      <w:pPr>
-        <w:jc w:val="both"/>
-        <w:rPr>
-          <w:sz w:val="18"/>
-          <w:szCs w:val="18"/>
-        </w:rPr>
-      </w:pPr>
-      <w:r>
-        <w:rPr>
-          <w:sz w:val="18"/>
-          <w:szCs w:val="18"/>
-        </w:rPr>
-        <w:t>Rita is working closely on a new product release planned to be delivered in March, which has 13 new feature updates for one of their key accounts. She calls up John (her Delivery Lead) to confirm on the status of the upcoming release. John quickly looks up on his current and future sprints dashboards and velocity reports and confirms everything looks okay as he does not see any impediments at this point of time. Rita was happy to hear that and continues on her other calls.</w:t>
-      </w:r>
-    </w:p>
-    <w:p>
-      <w:pPr>
-        <w:jc w:val="both"/>
-        <w:rPr>
-          <w:sz w:val="18"/>
-          <w:szCs w:val="18"/>
-        </w:rPr>
-      </w:pPr>
     </w:p>
     <w:p>
       <w:pPr>
@@ -4291,6 +4127,1055 @@
 </file>
 
 <file path=customXml/item1.xml><?xml version="1.0" encoding="utf-8"?>
+<ct:contentTypeSchema xmlns:ct="http://schemas.microsoft.com/office/2006/metadata/contentType" xmlns:ma="http://schemas.microsoft.com/office/2006/metadata/properties/metaAttributes" ct:_="" ma:_="" ma:contentTypeName="TemplateFile" ma:contentTypeID="0x0101006EDDDB5EE6D98C44930B742096920B300400F5B6D36B3EF94B4E9A635CDF2A18F5B8" ma:contentTypeVersion="72" ma:contentTypeDescription="Create a new document." ma:contentTypeScope="" ma:versionID="a23e56308344d904b51738559c3d67c9">
+  <xsd:schema xmlns:xsd="http://www.w3.org/2001/XMLSchema" xmlns:xs="http://www.w3.org/2001/XMLSchema" xmlns:p="http://schemas.microsoft.com/office/2006/metadata/properties" xmlns:ns2="4873beb7-5857-4685-be1f-d57550cc96cc" targetNamespace="http://schemas.microsoft.com/office/2006/metadata/properties" ma:root="true" ma:fieldsID="cd0908cc4600e77bf5da051303e00c8d" ns2:_="">
+    <xsd:import namespace="4873beb7-5857-4685-be1f-d57550cc96cc"/>
+    <xsd:element name="properties">
+      <xsd:complexType>
+        <xsd:sequence>
+          <xsd:element name="documentManagement">
+            <xsd:complexType>
+              <xsd:all>
+                <xsd:element ref="ns2:AcquiredFrom" minOccurs="0"/>
+                <xsd:element ref="ns2:UACurrentWords" minOccurs="0"/>
+                <xsd:element ref="ns2:TPApplication" minOccurs="0"/>
+                <xsd:element ref="ns2:ApprovalLog" minOccurs="0"/>
+                <xsd:element ref="ns2:ApprovalStatus" minOccurs="0"/>
+                <xsd:element ref="ns2:AssetStart" minOccurs="0"/>
+                <xsd:element ref="ns2:AssetExpire" minOccurs="0"/>
+                <xsd:element ref="ns2:AssetId" minOccurs="0"/>
+                <xsd:element ref="ns2:IsSearchable" minOccurs="0"/>
+                <xsd:element ref="ns2:AssetType" minOccurs="0"/>
+                <xsd:element ref="ns2:APAuthor" minOccurs="0"/>
+                <xsd:element ref="ns2:AverageRating" minOccurs="0"/>
+                <xsd:element ref="ns2:BlockPublish" minOccurs="0"/>
+                <xsd:element ref="ns2:BugNumber" minOccurs="0"/>
+                <xsd:element ref="ns2:CampaignTagsTaxHTField0" minOccurs="0"/>
+                <xsd:element ref="ns2:TPClientViewer" minOccurs="0"/>
+                <xsd:element ref="ns2:ClipArtFilename" minOccurs="0"/>
+                <xsd:element ref="ns2:TPCommandLine" minOccurs="0"/>
+                <xsd:element ref="ns2:TPComponent" minOccurs="0"/>
+                <xsd:element ref="ns2:ContentItem" minOccurs="0"/>
+                <xsd:element ref="ns2:CrawlForDependencies" minOccurs="0"/>
+                <xsd:element ref="ns2:CSXHash" minOccurs="0"/>
+                <xsd:element ref="ns2:CSXSubmissionMarket" minOccurs="0"/>
+                <xsd:element ref="ns2:CSXUpdate" minOccurs="0"/>
+                <xsd:element ref="ns2:IntlLangReviewDate" minOccurs="0"/>
+                <xsd:element ref="ns2:IsDeleted" minOccurs="0"/>
+                <xsd:element ref="ns2:APDescription" minOccurs="0"/>
+                <xsd:element ref="ns2:DirectSourceMarket" minOccurs="0"/>
+                <xsd:element ref="ns2:Downloads" minOccurs="0"/>
+                <xsd:element ref="ns2:DSATActionTaken" minOccurs="0"/>
+                <xsd:element ref="ns2:APEditor" minOccurs="0"/>
+                <xsd:element ref="ns2:EditorialStatus" minOccurs="0"/>
+                <xsd:element ref="ns2:EditorialTags" minOccurs="0"/>
+                <xsd:element ref="ns2:TPExecutable" minOccurs="0"/>
+                <xsd:element ref="ns2:FeatureTagsTaxHTField0" minOccurs="0"/>
+                <xsd:element ref="ns2:TPFriendlyName" minOccurs="0"/>
+                <xsd:element ref="ns2:FriendlyTitle" minOccurs="0"/>
+                <xsd:element ref="ns2:PrimaryImageGen" minOccurs="0"/>
+                <xsd:element ref="ns2:HandoffToMSDN" minOccurs="0"/>
+                <xsd:element ref="ns2:InProjectListLookup" minOccurs="0"/>
+                <xsd:element ref="ns2:TPInstallLocation" minOccurs="0"/>
+                <xsd:element ref="ns2:InternalTagsTaxHTField0" minOccurs="0"/>
+                <xsd:element ref="ns2:IntlLangReview" minOccurs="0"/>
+                <xsd:element ref="ns2:IntlLangReviewer" minOccurs="0"/>
+                <xsd:element ref="ns2:MarketSpecific" minOccurs="0"/>
+                <xsd:element ref="ns2:LastCompleteVersionLookup" minOccurs="0"/>
+                <xsd:element ref="ns2:LastHandOff" minOccurs="0"/>
+                <xsd:element ref="ns2:LastModifiedDateTime" minOccurs="0"/>
+                <xsd:element ref="ns2:LastPreviewErrorLookup" minOccurs="0"/>
+                <xsd:element ref="ns2:LastPreviewResultLookup" minOccurs="0"/>
+                <xsd:element ref="ns2:LastPreviewAttemptDateLookup" minOccurs="0"/>
+                <xsd:element ref="ns2:LastPreviewedByLookup" minOccurs="0"/>
+                <xsd:element ref="ns2:LastPreviewTimeLookup" minOccurs="0"/>
+                <xsd:element ref="ns2:LastPreviewVersionLookup" minOccurs="0"/>
+                <xsd:element ref="ns2:LastPublishErrorLookup" minOccurs="0"/>
+                <xsd:element ref="ns2:LastPublishResultLookup" minOccurs="0"/>
+                <xsd:element ref="ns2:LastPublishAttemptDateLookup" minOccurs="0"/>
+                <xsd:element ref="ns2:LastPublishedByLookup" minOccurs="0"/>
+                <xsd:element ref="ns2:LastPublishTimeLookup" minOccurs="0"/>
+                <xsd:element ref="ns2:LastPublishVersionLookup" minOccurs="0"/>
+                <xsd:element ref="ns2:TPLaunchHelpLinkType" minOccurs="0"/>
+                <xsd:element ref="ns2:LegacyData" minOccurs="0"/>
+                <xsd:element ref="ns2:TPLaunchHelpLink" minOccurs="0"/>
+                <xsd:element ref="ns2:LocComments" minOccurs="0"/>
+                <xsd:element ref="ns2:LocLastLocAttemptVersionLookup" minOccurs="0"/>
+                <xsd:element ref="ns2:LocLastLocAttemptVersionTypeLookup" minOccurs="0"/>
+                <xsd:element ref="ns2:LocManualTestRequired" minOccurs="0"/>
+                <xsd:element ref="ns2:LocMarketGroupTiers2" minOccurs="0"/>
+                <xsd:element ref="ns2:LocNewPublishedVersionLookup" minOccurs="0"/>
+                <xsd:element ref="ns2:LocOverallHandbackStatusLookup" minOccurs="0"/>
+                <xsd:element ref="ns2:LocOverallLocStatusLookup" minOccurs="0"/>
+                <xsd:element ref="ns2:LocOverallPreviewStatusLookup" minOccurs="0"/>
+                <xsd:element ref="ns2:LocOverallPublishStatusLookup" minOccurs="0"/>
+                <xsd:element ref="ns2:IntlLocPriority" minOccurs="0"/>
+                <xsd:element ref="ns2:LocProcessedForHandoffsLookup" minOccurs="0"/>
+                <xsd:element ref="ns2:LocProcessedForMarketsLookup" minOccurs="0"/>
+                <xsd:element ref="ns2:LocPublishedDependentAssetsLookup" minOccurs="0"/>
+                <xsd:element ref="ns2:LocPublishedLinkedAssetsLookup" minOccurs="0"/>
+                <xsd:element ref="ns2:LocRecommendedHandoff" minOccurs="0"/>
+                <xsd:element ref="ns2:LocalizationTagsTaxHTField0" minOccurs="0"/>
+                <xsd:element ref="ns2:MachineTranslated" minOccurs="0"/>
+                <xsd:element ref="ns2:Manager" minOccurs="0"/>
+                <xsd:element ref="ns2:Markets" minOccurs="0"/>
+                <xsd:element ref="ns2:Milestone" minOccurs="0"/>
+                <xsd:element ref="ns2:TPNamespace" minOccurs="0"/>
+                <xsd:element ref="ns2:NumericId" minOccurs="0"/>
+                <xsd:element ref="ns2:NumOfRatingsLookup" minOccurs="0"/>
+                <xsd:element ref="ns2:OOCacheId" minOccurs="0"/>
+                <xsd:element ref="ns2:OpenTemplate" minOccurs="0"/>
+                <xsd:element ref="ns2:OriginAsset" minOccurs="0"/>
+                <xsd:element ref="ns2:OriginalRelease" minOccurs="0"/>
+                <xsd:element ref="ns2:OriginalSourceMarket" minOccurs="0"/>
+                <xsd:element ref="ns2:OutputCachingOn" minOccurs="0"/>
+                <xsd:element ref="ns2:ParentAssetId" minOccurs="0"/>
+                <xsd:element ref="ns2:PlannedPubDate" minOccurs="0"/>
+                <xsd:element ref="ns2:PolicheckWords" minOccurs="0"/>
+                <xsd:element ref="ns2:BusinessGroup" minOccurs="0"/>
+                <xsd:element ref="ns2:UAProjectedTotalWords" minOccurs="0"/>
+                <xsd:element ref="ns2:Provider" minOccurs="0"/>
+                <xsd:element ref="ns2:Providers" minOccurs="0"/>
+                <xsd:element ref="ns2:PublishStatusLookup" minOccurs="0"/>
+                <xsd:element ref="ns2:PublishTargets" minOccurs="0"/>
+                <xsd:element ref="ns2:RecommendationsModifier" minOccurs="0"/>
+                <xsd:element ref="ns2:ArtSampleDocs" minOccurs="0"/>
+                <xsd:element ref="ns2:ScenarioTagsTaxHTField0" minOccurs="0"/>
+                <xsd:element ref="ns2:ShowIn" minOccurs="0"/>
+                <xsd:element ref="ns2:SourceTitle" minOccurs="0"/>
+                <xsd:element ref="ns2:CSXSubmissionDate" minOccurs="0"/>
+                <xsd:element ref="ns2:SubmitterId" minOccurs="0"/>
+                <xsd:element ref="ns2:TaxCatchAll" minOccurs="0"/>
+                <xsd:element ref="ns2:TaxCatchAllLabel" minOccurs="0"/>
+                <xsd:element ref="ns2:TemplateStatus" minOccurs="0"/>
+                <xsd:element ref="ns2:TemplateTemplateType" minOccurs="0"/>
+                <xsd:element ref="ns2:ThumbnailAssetId" minOccurs="0"/>
+                <xsd:element ref="ns2:TimesCloned" minOccurs="0"/>
+                <xsd:element ref="ns2:TrustLevel" minOccurs="0"/>
+                <xsd:element ref="ns2:UALocComments" minOccurs="0"/>
+                <xsd:element ref="ns2:UALocRecommendation" minOccurs="0"/>
+                <xsd:element ref="ns2:UANotes" minOccurs="0"/>
+                <xsd:element ref="ns2:TPAppVersion" minOccurs="0"/>
+                <xsd:element ref="ns2:VoteCount" minOccurs="0"/>
+              </xsd:all>
+            </xsd:complexType>
+          </xsd:element>
+        </xsd:sequence>
+      </xsd:complexType>
+    </xsd:element>
+  </xsd:schema>
+  <xsd:schema xmlns:xsd="http://www.w3.org/2001/XMLSchema" xmlns:xs="http://www.w3.org/2001/XMLSchema" xmlns:dms="http://schemas.microsoft.com/office/2006/documentManagement/types" xmlns:pc="http://schemas.microsoft.com/office/infopath/2007/PartnerControls" targetNamespace="4873beb7-5857-4685-be1f-d57550cc96cc" elementFormDefault="qualified">
+    <xsd:import namespace="http://schemas.microsoft.com/office/2006/documentManagement/types"/>
+    <xsd:import namespace="http://schemas.microsoft.com/office/infopath/2007/PartnerControls"/>
+    <xsd:element name="AcquiredFrom" ma:index="1" nillable="true" ma:displayName="Acquired From" ma:default="Internal MS" ma:internalName="AcquiredFrom" ma:readOnly="false">
+      <xsd:simpleType>
+        <xsd:restriction base="dms:Choice">
+          <xsd:enumeration value="Internal MS"/>
+          <xsd:enumeration value="Community"/>
+          <xsd:enumeration value="MVP"/>
+          <xsd:enumeration value="Publisher"/>
+          <xsd:enumeration value="Partner"/>
+          <xsd:enumeration value="None"/>
+        </xsd:restriction>
+      </xsd:simpleType>
+    </xsd:element>
+    <xsd:element name="UACurrentWords" ma:index="2" nillable="true" ma:displayName="Actual Word Count" ma:default="" ma:internalName="UACurrentWords" ma:readOnly="false">
+      <xsd:simpleType>
+        <xsd:restriction base="dms:Unknown"/>
+      </xsd:simpleType>
+    </xsd:element>
+    <xsd:element name="TPApplication" ma:index="3" nillable="true" ma:displayName="Application to Open Template With" ma:default="" ma:internalName="TPApplication">
+      <xsd:simpleType>
+        <xsd:restriction base="dms:Text"/>
+      </xsd:simpleType>
+    </xsd:element>
+    <xsd:element name="ApprovalLog" ma:index="4" nillable="true" ma:displayName="Approval Log" ma:default="" ma:hidden="true" ma:internalName="ApprovalLog" ma:readOnly="false">
+      <xsd:simpleType>
+        <xsd:restriction base="dms:Note"/>
+      </xsd:simpleType>
+    </xsd:element>
+    <xsd:element name="ApprovalStatus" ma:index="5" nillable="true" ma:displayName="Approval Status" ma:default="InProgress" ma:internalName="ApprovalStatus" ma:readOnly="false">
+      <xsd:simpleType>
+        <xsd:restriction base="dms:Choice">
+          <xsd:enumeration value="InProgress"/>
+          <xsd:enumeration value="Rejected"/>
+          <xsd:enumeration value="Questionable"/>
+          <xsd:enumeration value="ApprovedAutomatic"/>
+          <xsd:enumeration value="ApprovedManual"/>
+          <xsd:enumeration value="On Hold"/>
+          <xsd:enumeration value="Needs Review"/>
+          <xsd:enumeration value="A Violation"/>
+          <xsd:enumeration value="Unpublished Violation"/>
+        </xsd:restriction>
+      </xsd:simpleType>
+    </xsd:element>
+    <xsd:element name="AssetStart" ma:index="6" nillable="true" ma:displayName="Asset Begin Date" ma:default="[Today]" ma:internalName="AssetStart" ma:readOnly="false">
+      <xsd:simpleType>
+        <xsd:restriction base="dms:DateTime"/>
+      </xsd:simpleType>
+    </xsd:element>
+    <xsd:element name="AssetExpire" ma:index="7" nillable="true" ma:displayName="Asset End Date" ma:default="2029-01-01T08:00:00Z" ma:format="DateTime" ma:internalName="AssetExpire" ma:readOnly="false">
+      <xsd:simpleType>
+        <xsd:restriction base="dms:DateTime"/>
+      </xsd:simpleType>
+    </xsd:element>
+    <xsd:element name="AssetId" ma:index="8" nillable="true" ma:displayName="Asset ID" ma:default="" ma:indexed="true" ma:internalName="AssetId" ma:readOnly="false">
+      <xsd:simpleType>
+        <xsd:restriction base="dms:Text">
+          <xsd:maxLength value="255"/>
+        </xsd:restriction>
+      </xsd:simpleType>
+    </xsd:element>
+    <xsd:element name="IsSearchable" ma:index="9" nillable="true" ma:displayName="Asset Searchable?" ma:default="true" ma:internalName="IsSearchable" ma:readOnly="false">
+      <xsd:simpleType>
+        <xsd:restriction base="dms:Boolean"/>
+      </xsd:simpleType>
+    </xsd:element>
+    <xsd:element name="AssetType" ma:index="10" nillable="true" ma:displayName="Asset Type" ma:default="" ma:internalName="AssetType" ma:readOnly="false">
+      <xsd:simpleType>
+        <xsd:restriction base="dms:Unknown"/>
+      </xsd:simpleType>
+    </xsd:element>
+    <xsd:element name="APAuthor" ma:index="11" nillable="true" ma:displayName="Author" ma:default="" ma:list="UserInfo" ma:internalName="APAuthor" ma:readOnly="false">
+      <xsd:complexType>
+        <xsd:complexContent>
+          <xsd:extension base="dms:User">
+            <xsd:sequence>
+              <xsd:element name="UserInfo" minOccurs="0" maxOccurs="unbounded">
+                <xsd:complexType>
+                  <xsd:sequence>
+                    <xsd:element name="DisplayName" type="xsd:string" minOccurs="0"/>
+                    <xsd:element name="AccountId" type="dms:UserId" minOccurs="0" nillable="true"/>
+                    <xsd:element name="AccountType" type="xsd:string" minOccurs="0"/>
+                  </xsd:sequence>
+                </xsd:complexType>
+              </xsd:element>
+            </xsd:sequence>
+          </xsd:extension>
+        </xsd:complexContent>
+      </xsd:complexType>
+    </xsd:element>
+    <xsd:element name="AverageRating" ma:index="12" nillable="true" ma:displayName="Average Rating" ma:internalName="AverageRating" ma:readOnly="false">
+      <xsd:simpleType>
+        <xsd:restriction base="dms:Text"/>
+      </xsd:simpleType>
+    </xsd:element>
+    <xsd:element name="BlockPublish" ma:index="13" nillable="true" ma:displayName="Block from Publishing?" ma:default="" ma:internalName="BlockPublish" ma:readOnly="false">
+      <xsd:simpleType>
+        <xsd:restriction base="dms:Boolean"/>
+      </xsd:simpleType>
+    </xsd:element>
+    <xsd:element name="BugNumber" ma:index="14" nillable="true" ma:displayName="Bug Number" ma:default="" ma:internalName="BugNumber" ma:readOnly="false">
+      <xsd:simpleType>
+        <xsd:restriction base="dms:Text"/>
+      </xsd:simpleType>
+    </xsd:element>
+    <xsd:element name="CampaignTagsTaxHTField0" ma:index="16" nillable="true" ma:taxonomy="true" ma:internalName="CampaignTagsTaxHTField0" ma:taxonomyFieldName="CampaignTags" ma:displayName="Campaigns" ma:readOnly="false" ma:default="" ma:fieldId="{1df42cc3-2301-4f11-a52a-6ead923c29ed}" ma:taxonomyMulti="true" ma:sspId="8f79753a-75d3-41f5-8ca3-40b843941b4f" ma:termSetId="ca0e50d4-faa1-44ce-961e-bb1441c60e66" ma:anchorId="00000000-0000-0000-0000-000000000000" ma:open="false" ma:isKeyword="false">
+      <xsd:complexType>
+        <xsd:sequence>
+          <xsd:element ref="pc:Terms" minOccurs="0" maxOccurs="1"/>
+        </xsd:sequence>
+      </xsd:complexType>
+    </xsd:element>
+    <xsd:element name="TPClientViewer" ma:index="17" nillable="true" ma:displayName="Client Viewer" ma:default="" ma:internalName="TPClientViewer">
+      <xsd:simpleType>
+        <xsd:restriction base="dms:Text"/>
+      </xsd:simpleType>
+    </xsd:element>
+    <xsd:element name="ClipArtFilename" ma:index="18" nillable="true" ma:displayName="Clip Art Name" ma:default="" ma:internalName="ClipArtFilename" ma:readOnly="false">
+      <xsd:simpleType>
+        <xsd:restriction base="dms:Text"/>
+      </xsd:simpleType>
+    </xsd:element>
+    <xsd:element name="TPCommandLine" ma:index="19" nillable="true" ma:displayName="Command Line" ma:default="" ma:internalName="TPCommandLine">
+      <xsd:simpleType>
+        <xsd:restriction base="dms:Text"/>
+      </xsd:simpleType>
+    </xsd:element>
+    <xsd:element name="TPComponent" ma:index="20" nillable="true" ma:displayName="Component" ma:default="" ma:internalName="TPComponent">
+      <xsd:simpleType>
+        <xsd:restriction base="dms:Text"/>
+      </xsd:simpleType>
+    </xsd:element>
+    <xsd:element name="ContentItem" ma:index="21" nillable="true" ma:displayName="Content Item" ma:default="" ma:hidden="true" ma:internalName="ContentItem" ma:readOnly="false">
+      <xsd:simpleType>
+        <xsd:restriction base="dms:Unknown"/>
+      </xsd:simpleType>
+    </xsd:element>
+    <xsd:element name="CrawlForDependencies" ma:index="23" nillable="true" ma:displayName="Crawl for Dependencies?" ma:default="true" ma:internalName="CrawlForDependencies" ma:readOnly="false">
+      <xsd:simpleType>
+        <xsd:restriction base="dms:Boolean"/>
+      </xsd:simpleType>
+    </xsd:element>
+    <xsd:element name="CSXHash" ma:index="26" nillable="true" ma:displayName="CSX Hash" ma:default="" ma:indexed="true" ma:internalName="CSXHash" ma:readOnly="false">
+      <xsd:simpleType>
+        <xsd:restriction base="dms:Text"/>
+      </xsd:simpleType>
+    </xsd:element>
+    <xsd:element name="CSXSubmissionMarket" ma:index="27" nillable="true" ma:displayName="CSX Submission Market" ma:default="" ma:list="{2FBD1B11-2ACE-4FDC-B5A3-635D4ADF6F1B}" ma:internalName="CSXSubmissionMarket" ma:readOnly="false" ma:showField="MarketName" ma:web="4873beb7-5857-4685-be1f-d57550cc96cc">
+      <xsd:simpleType>
+        <xsd:restriction base="dms:Lookup"/>
+      </xsd:simpleType>
+    </xsd:element>
+    <xsd:element name="CSXUpdate" ma:index="28" nillable="true" ma:displayName="CSX Updated?" ma:default="false" ma:internalName="CSXUpdate" ma:readOnly="false">
+      <xsd:simpleType>
+        <xsd:restriction base="dms:Boolean"/>
+      </xsd:simpleType>
+    </xsd:element>
+    <xsd:element name="IntlLangReviewDate" ma:index="29" nillable="true" ma:displayName="Date to Complete Intl QA" ma:default="" ma:internalName="IntlLangReviewDate" ma:readOnly="false">
+      <xsd:simpleType>
+        <xsd:restriction base="dms:DateTime"/>
+      </xsd:simpleType>
+    </xsd:element>
+    <xsd:element name="IsDeleted" ma:index="30" nillable="true" ma:displayName="Deleted?" ma:default="" ma:internalName="IsDeleted" ma:readOnly="false">
+      <xsd:simpleType>
+        <xsd:restriction base="dms:Boolean"/>
+      </xsd:simpleType>
+    </xsd:element>
+    <xsd:element name="APDescription" ma:index="31" nillable="true" ma:displayName="Description" ma:default="" ma:internalName="APDescription" ma:readOnly="false">
+      <xsd:simpleType>
+        <xsd:restriction base="dms:Note"/>
+      </xsd:simpleType>
+    </xsd:element>
+    <xsd:element name="DirectSourceMarket" ma:index="32" nillable="true" ma:displayName="Direct Source Market Group" ma:default="" ma:internalName="DirectSourceMarket" ma:readOnly="false">
+      <xsd:simpleType>
+        <xsd:restriction base="dms:Text"/>
+      </xsd:simpleType>
+    </xsd:element>
+    <xsd:element name="Downloads" ma:index="33" nillable="true" ma:displayName="Downloads" ma:default="0" ma:hidden="true" ma:internalName="Downloads" ma:readOnly="false">
+      <xsd:simpleType>
+        <xsd:restriction base="dms:Unknown"/>
+      </xsd:simpleType>
+    </xsd:element>
+    <xsd:element name="DSATActionTaken" ma:index="34" nillable="true" ma:displayName="DSAT Action Taken" ma:default="" ma:internalName="DSATActionTaken" ma:readOnly="false">
+      <xsd:simpleType>
+        <xsd:restriction base="dms:Choice">
+          <xsd:enumeration value="Best Bets"/>
+          <xsd:enumeration value="Expire"/>
+          <xsd:enumeration value="Hide"/>
+          <xsd:enumeration value="None"/>
+        </xsd:restriction>
+      </xsd:simpleType>
+    </xsd:element>
+    <xsd:element name="APEditor" ma:index="35" nillable="true" ma:displayName="Editor" ma:default="" ma:list="UserInfo" ma:internalName="APEditor" ma:readOnly="false">
+      <xsd:complexType>
+        <xsd:complexContent>
+          <xsd:extension base="dms:User">
+            <xsd:sequence>
+              <xsd:element name="UserInfo" minOccurs="0" maxOccurs="unbounded">
+                <xsd:complexType>
+                  <xsd:sequence>
+                    <xsd:element name="DisplayName" type="xsd:string" minOccurs="0"/>
+                    <xsd:element name="AccountId" type="dms:UserId" minOccurs="0" nillable="true"/>
+                    <xsd:element name="AccountType" type="xsd:string" minOccurs="0"/>
+                  </xsd:sequence>
+                </xsd:complexType>
+              </xsd:element>
+            </xsd:sequence>
+          </xsd:extension>
+        </xsd:complexContent>
+      </xsd:complexType>
+    </xsd:element>
+    <xsd:element name="EditorialStatus" ma:index="36" nillable="true" ma:displayName="Editorial Status" ma:default="" ma:internalName="EditorialStatus" ma:readOnly="false">
+      <xsd:simpleType>
+        <xsd:restriction base="dms:Unknown"/>
+      </xsd:simpleType>
+    </xsd:element>
+    <xsd:element name="EditorialTags" ma:index="37" nillable="true" ma:displayName="Editorial Tags" ma:default="" ma:internalName="EditorialTags">
+      <xsd:simpleType>
+        <xsd:restriction base="dms:Unknown"/>
+      </xsd:simpleType>
+    </xsd:element>
+    <xsd:element name="TPExecutable" ma:index="38" nillable="true" ma:displayName="Executable" ma:default="" ma:internalName="TPExecutable">
+      <xsd:simpleType>
+        <xsd:restriction base="dms:Text"/>
+      </xsd:simpleType>
+    </xsd:element>
+    <xsd:element name="FeatureTagsTaxHTField0" ma:index="40" nillable="true" ma:taxonomy="true" ma:internalName="FeatureTagsTaxHTField0" ma:taxonomyFieldName="FeatureTags" ma:displayName="Features" ma:readOnly="false" ma:default="" ma:fieldId="{7fc0d542-15c6-4882-a8e3-13bca44403fb}" ma:taxonomyMulti="true" ma:sspId="8f79753a-75d3-41f5-8ca3-40b843941b4f" ma:termSetId="f1ab6845-967d-4854-a0ba-4ec07f0f8113" ma:anchorId="00000000-0000-0000-0000-000000000000" ma:open="false" ma:isKeyword="false">
+      <xsd:complexType>
+        <xsd:sequence>
+          <xsd:element ref="pc:Terms" minOccurs="0" maxOccurs="1"/>
+        </xsd:sequence>
+      </xsd:complexType>
+    </xsd:element>
+    <xsd:element name="TPFriendlyName" ma:index="41" nillable="true" ma:displayName="Friendly Name" ma:default="" ma:internalName="TPFriendlyName">
+      <xsd:simpleType>
+        <xsd:restriction base="dms:Text"/>
+      </xsd:simpleType>
+    </xsd:element>
+    <xsd:element name="FriendlyTitle" ma:index="42" nillable="true" ma:displayName="Friendly Title" ma:default="" ma:description="Shorter title to be used when displaying search results" ma:internalName="FriendlyTitle" ma:readOnly="false">
+      <xsd:simpleType>
+        <xsd:restriction base="dms:Text"/>
+      </xsd:simpleType>
+    </xsd:element>
+    <xsd:element name="PrimaryImageGen" ma:index="43" nillable="true" ma:displayName="Generate Images?" ma:default="true" ma:internalName="PrimaryImageGen">
+      <xsd:simpleType>
+        <xsd:restriction base="dms:Boolean"/>
+      </xsd:simpleType>
+    </xsd:element>
+    <xsd:element name="HandoffToMSDN" ma:index="44" nillable="true" ma:displayName="Handoff To MSDN Date" ma:default="" ma:internalName="HandoffToMSDN" ma:readOnly="false">
+      <xsd:simpleType>
+        <xsd:restriction base="dms:DateTime"/>
+      </xsd:simpleType>
+    </xsd:element>
+    <xsd:element name="InProjectListLookup" ma:index="45" nillable="true" ma:displayName="InProjectListLookup" ma:list="{9E343742-310B-4684-A24C-1D137CB4B230}" ma:internalName="InProjectListLookup" ma:readOnly="true" ma:showField="InProjectList" ma:web="4873beb7-5857-4685-be1f-d57550cc96cc">
+      <xsd:complexType>
+        <xsd:complexContent>
+          <xsd:extension base="dms:MultiChoiceLookup">
+            <xsd:sequence>
+              <xsd:element name="Value" type="dms:Lookup" maxOccurs="unbounded" minOccurs="0" nillable="true"/>
+            </xsd:sequence>
+          </xsd:extension>
+        </xsd:complexContent>
+      </xsd:complexType>
+    </xsd:element>
+    <xsd:element name="TPInstallLocation" ma:index="46" nillable="true" ma:displayName="Install Location" ma:default="" ma:internalName="TPInstallLocation">
+      <xsd:simpleType>
+        <xsd:restriction base="dms:Text"/>
+      </xsd:simpleType>
+    </xsd:element>
+    <xsd:element name="InternalTagsTaxHTField0" ma:index="48" nillable="true" ma:taxonomy="true" ma:internalName="InternalTagsTaxHTField0" ma:taxonomyFieldName="InternalTags" ma:displayName="Internal Tags" ma:readOnly="false" ma:default="" ma:fieldId="{1490b8a4-2706-41ec-b5e3-73176dccf34e}" ma:taxonomyMulti="true" ma:sspId="8f79753a-75d3-41f5-8ca3-40b843941b4f" ma:termSetId="82b6639e-f7fc-4c18-ad2d-003a6e707765" ma:anchorId="00000000-0000-0000-0000-000000000000" ma:open="false" ma:isKeyword="false">
+      <xsd:complexType>
+        <xsd:sequence>
+          <xsd:element ref="pc:Terms" minOccurs="0" maxOccurs="1"/>
+        </xsd:sequence>
+      </xsd:complexType>
+    </xsd:element>
+    <xsd:element name="IntlLangReview" ma:index="49" nillable="true" ma:displayName="Intl Lang QA Review Required?" ma:default="" ma:internalName="IntlLangReview" ma:readOnly="false">
+      <xsd:simpleType>
+        <xsd:restriction base="dms:Boolean"/>
+      </xsd:simpleType>
+    </xsd:element>
+    <xsd:element name="IntlLangReviewer" ma:index="50" nillable="true" ma:displayName="Intl Lang QA Reviewer" ma:default="" ma:internalName="IntlLangReviewer" ma:readOnly="false">
+      <xsd:simpleType>
+        <xsd:restriction base="dms:Text"/>
+      </xsd:simpleType>
+    </xsd:element>
+    <xsd:element name="MarketSpecific" ma:index="51" nillable="true" ma:displayName="Is Market Specific?" ma:default="" ma:internalName="MarketSpecific" ma:readOnly="false">
+      <xsd:simpleType>
+        <xsd:restriction base="dms:Boolean"/>
+      </xsd:simpleType>
+    </xsd:element>
+    <xsd:element name="LastCompleteVersionLookup" ma:index="52" nillable="true" ma:displayName="Last Complete Version Lookup" ma:default="" ma:list="{9E343742-310B-4684-A24C-1D137CB4B230}" ma:internalName="LastCompleteVersionLookup" ma:readOnly="true" ma:showField="LastCompleteVersion" ma:web="4873beb7-5857-4685-be1f-d57550cc96cc">
+      <xsd:complexType>
+        <xsd:complexContent>
+          <xsd:extension base="dms:MultiChoiceLookup">
+            <xsd:sequence>
+              <xsd:element name="Value" type="dms:Lookup" maxOccurs="unbounded" minOccurs="0" nillable="true"/>
+            </xsd:sequence>
+          </xsd:extension>
+        </xsd:complexContent>
+      </xsd:complexType>
+    </xsd:element>
+    <xsd:element name="LastHandOff" ma:index="53" nillable="true" ma:displayName="Last Hand-off" ma:default="" ma:internalName="LastHandOff" ma:readOnly="false">
+      <xsd:simpleType>
+        <xsd:restriction base="dms:DateTime"/>
+      </xsd:simpleType>
+    </xsd:element>
+    <xsd:element name="LastModifiedDateTime" ma:index="54" nillable="true" ma:displayName="Last Modified Date" ma:default="" ma:internalName="LastModifiedDateTime" ma:readOnly="false">
+      <xsd:simpleType>
+        <xsd:restriction base="dms:DateTime"/>
+      </xsd:simpleType>
+    </xsd:element>
+    <xsd:element name="LastPreviewErrorLookup" ma:index="55" nillable="true" ma:displayName="Last Preview Attempt Error" ma:default="" ma:list="{9E343742-310B-4684-A24C-1D137CB4B230}" ma:internalName="LastPreviewErrorLookup" ma:readOnly="true" ma:showField="LastPreviewError" ma:web="4873beb7-5857-4685-be1f-d57550cc96cc">
+      <xsd:complexType>
+        <xsd:complexContent>
+          <xsd:extension base="dms:MultiChoiceLookup">
+            <xsd:sequence>
+              <xsd:element name="Value" type="dms:Lookup" maxOccurs="unbounded" minOccurs="0" nillable="true"/>
+            </xsd:sequence>
+          </xsd:extension>
+        </xsd:complexContent>
+      </xsd:complexType>
+    </xsd:element>
+    <xsd:element name="LastPreviewResultLookup" ma:index="56" nillable="true" ma:displayName="Last Preview Attempt Result" ma:default="" ma:list="{9E343742-310B-4684-A24C-1D137CB4B230}" ma:internalName="LastPreviewResultLookup" ma:readOnly="true" ma:showField="LastPreviewResult" ma:web="4873beb7-5857-4685-be1f-d57550cc96cc">
+      <xsd:complexType>
+        <xsd:complexContent>
+          <xsd:extension base="dms:MultiChoiceLookup">
+            <xsd:sequence>
+              <xsd:element name="Value" type="dms:Lookup" maxOccurs="unbounded" minOccurs="0" nillable="true"/>
+            </xsd:sequence>
+          </xsd:extension>
+        </xsd:complexContent>
+      </xsd:complexType>
+    </xsd:element>
+    <xsd:element name="LastPreviewAttemptDateLookup" ma:index="57" nillable="true" ma:displayName="Last Preview Attempted On" ma:default="" ma:list="{9E343742-310B-4684-A24C-1D137CB4B230}" ma:internalName="LastPreviewAttemptDateLookup" ma:readOnly="true" ma:showField="LastPreviewAttemptDate" ma:web="4873beb7-5857-4685-be1f-d57550cc96cc">
+      <xsd:complexType>
+        <xsd:complexContent>
+          <xsd:extension base="dms:MultiChoiceLookup">
+            <xsd:sequence>
+              <xsd:element name="Value" type="dms:Lookup" maxOccurs="unbounded" minOccurs="0" nillable="true"/>
+            </xsd:sequence>
+          </xsd:extension>
+        </xsd:complexContent>
+      </xsd:complexType>
+    </xsd:element>
+    <xsd:element name="LastPreviewedByLookup" ma:index="58" nillable="true" ma:displayName="Last Previewed By" ma:default="" ma:list="{9E343742-310B-4684-A24C-1D137CB4B230}" ma:internalName="LastPreviewedByLookup" ma:readOnly="true" ma:showField="LastPreviewedBy" ma:web="4873beb7-5857-4685-be1f-d57550cc96cc">
+      <xsd:complexType>
+        <xsd:complexContent>
+          <xsd:extension base="dms:MultiChoiceLookup">
+            <xsd:sequence>
+              <xsd:element name="Value" type="dms:Lookup" maxOccurs="unbounded" minOccurs="0" nillable="true"/>
+            </xsd:sequence>
+          </xsd:extension>
+        </xsd:complexContent>
+      </xsd:complexType>
+    </xsd:element>
+    <xsd:element name="LastPreviewTimeLookup" ma:index="59" nillable="true" ma:displayName="Last Previewed Date" ma:default="" ma:list="{9E343742-310B-4684-A24C-1D137CB4B230}" ma:internalName="LastPreviewTimeLookup" ma:readOnly="true" ma:showField="LastPreviewTime" ma:web="4873beb7-5857-4685-be1f-d57550cc96cc">
+      <xsd:complexType>
+        <xsd:complexContent>
+          <xsd:extension base="dms:MultiChoiceLookup">
+            <xsd:sequence>
+              <xsd:element name="Value" type="dms:Lookup" maxOccurs="unbounded" minOccurs="0" nillable="true"/>
+            </xsd:sequence>
+          </xsd:extension>
+        </xsd:complexContent>
+      </xsd:complexType>
+    </xsd:element>
+    <xsd:element name="LastPreviewVersionLookup" ma:index="60" nillable="true" ma:displayName="Last Previewed Version" ma:default="" ma:list="{9E343742-310B-4684-A24C-1D137CB4B230}" ma:internalName="LastPreviewVersionLookup" ma:readOnly="true" ma:showField="LastPreviewVersion" ma:web="4873beb7-5857-4685-be1f-d57550cc96cc">
+      <xsd:complexType>
+        <xsd:complexContent>
+          <xsd:extension base="dms:MultiChoiceLookup">
+            <xsd:sequence>
+              <xsd:element name="Value" type="dms:Lookup" maxOccurs="unbounded" minOccurs="0" nillable="true"/>
+            </xsd:sequence>
+          </xsd:extension>
+        </xsd:complexContent>
+      </xsd:complexType>
+    </xsd:element>
+    <xsd:element name="LastPublishErrorLookup" ma:index="61" nillable="true" ma:displayName="Last Publish Attempt Error" ma:default="" ma:list="{9E343742-310B-4684-A24C-1D137CB4B230}" ma:internalName="LastPublishErrorLookup" ma:readOnly="true" ma:showField="LastPublishError" ma:web="4873beb7-5857-4685-be1f-d57550cc96cc">
+      <xsd:complexType>
+        <xsd:complexContent>
+          <xsd:extension base="dms:MultiChoiceLookup">
+            <xsd:sequence>
+              <xsd:element name="Value" type="dms:Lookup" maxOccurs="unbounded" minOccurs="0" nillable="true"/>
+            </xsd:sequence>
+          </xsd:extension>
+        </xsd:complexContent>
+      </xsd:complexType>
+    </xsd:element>
+    <xsd:element name="LastPublishResultLookup" ma:index="62" nillable="true" ma:displayName="Last Publish Attempt Result" ma:default="" ma:list="{9E343742-310B-4684-A24C-1D137CB4B230}" ma:internalName="LastPublishResultLookup" ma:readOnly="true" ma:showField="LastPublishResult" ma:web="4873beb7-5857-4685-be1f-d57550cc96cc">
+      <xsd:complexType>
+        <xsd:complexContent>
+          <xsd:extension base="dms:MultiChoiceLookup">
+            <xsd:sequence>
+              <xsd:element name="Value" type="dms:Lookup" maxOccurs="unbounded" minOccurs="0" nillable="true"/>
+            </xsd:sequence>
+          </xsd:extension>
+        </xsd:complexContent>
+      </xsd:complexType>
+    </xsd:element>
+    <xsd:element name="LastPublishAttemptDateLookup" ma:index="63" nillable="true" ma:displayName="Last Publish Attempted On" ma:default="" ma:list="{9E343742-310B-4684-A24C-1D137CB4B230}" ma:internalName="LastPublishAttemptDateLookup" ma:readOnly="true" ma:showField="LastPublishAttemptDate" ma:web="4873beb7-5857-4685-be1f-d57550cc96cc">
+      <xsd:complexType>
+        <xsd:complexContent>
+          <xsd:extension base="dms:MultiChoiceLookup">
+            <xsd:sequence>
+              <xsd:element name="Value" type="dms:Lookup" maxOccurs="unbounded" minOccurs="0" nillable="true"/>
+            </xsd:sequence>
+          </xsd:extension>
+        </xsd:complexContent>
+      </xsd:complexType>
+    </xsd:element>
+    <xsd:element name="LastPublishedByLookup" ma:index="64" nillable="true" ma:displayName="Last Published By" ma:default="" ma:list="{9E343742-310B-4684-A24C-1D137CB4B230}" ma:internalName="LastPublishedByLookup" ma:readOnly="true" ma:showField="LastPublishedBy" ma:web="4873beb7-5857-4685-be1f-d57550cc96cc">
+      <xsd:complexType>
+        <xsd:complexContent>
+          <xsd:extension base="dms:MultiChoiceLookup">
+            <xsd:sequence>
+              <xsd:element name="Value" type="dms:Lookup" maxOccurs="unbounded" minOccurs="0" nillable="true"/>
+            </xsd:sequence>
+          </xsd:extension>
+        </xsd:complexContent>
+      </xsd:complexType>
+    </xsd:element>
+    <xsd:element name="LastPublishTimeLookup" ma:index="65" nillable="true" ma:displayName="Last Published Date" ma:default="" ma:list="{9E343742-310B-4684-A24C-1D137CB4B230}" ma:internalName="LastPublishTimeLookup" ma:readOnly="true" ma:showField="LastPublishTime" ma:web="4873beb7-5857-4685-be1f-d57550cc96cc">
+      <xsd:complexType>
+        <xsd:complexContent>
+          <xsd:extension base="dms:MultiChoiceLookup">
+            <xsd:sequence>
+              <xsd:element name="Value" type="dms:Lookup" maxOccurs="unbounded" minOccurs="0" nillable="true"/>
+            </xsd:sequence>
+          </xsd:extension>
+        </xsd:complexContent>
+      </xsd:complexType>
+    </xsd:element>
+    <xsd:element name="LastPublishVersionLookup" ma:index="66" nillable="true" ma:displayName="Last Published Version" ma:default="" ma:list="{9E343742-310B-4684-A24C-1D137CB4B230}" ma:internalName="LastPublishVersionLookup" ma:readOnly="true" ma:showField="LastPublishVersion" ma:web="4873beb7-5857-4685-be1f-d57550cc96cc">
+      <xsd:complexType>
+        <xsd:complexContent>
+          <xsd:extension base="dms:MultiChoiceLookup">
+            <xsd:sequence>
+              <xsd:element name="Value" type="dms:Lookup" maxOccurs="unbounded" minOccurs="0" nillable="true"/>
+            </xsd:sequence>
+          </xsd:extension>
+        </xsd:complexContent>
+      </xsd:complexType>
+    </xsd:element>
+    <xsd:element name="TPLaunchHelpLinkType" ma:index="67" nillable="true" ma:displayName="Launch Help Link Type" ma:default="Template" ma:internalName="TPLaunchHelpLinkType">
+      <xsd:simpleType>
+        <xsd:restriction base="dms:Choice">
+          <xsd:enumeration value="Template"/>
+          <xsd:enumeration value="Training"/>
+          <xsd:enumeration value="URL"/>
+          <xsd:enumeration value="None"/>
+        </xsd:restriction>
+      </xsd:simpleType>
+    </xsd:element>
+    <xsd:element name="LegacyData" ma:index="68" nillable="true" ma:displayName="Legacy Data" ma:default="" ma:internalName="LegacyData" ma:readOnly="false">
+      <xsd:simpleType>
+        <xsd:restriction base="dms:Note"/>
+      </xsd:simpleType>
+    </xsd:element>
+    <xsd:element name="TPLaunchHelpLink" ma:index="69" nillable="true" ma:displayName="Link to Launch Help Topic" ma:default="" ma:internalName="TPLaunchHelpLink">
+      <xsd:simpleType>
+        <xsd:restriction base="dms:Text"/>
+      </xsd:simpleType>
+    </xsd:element>
+    <xsd:element name="LocComments" ma:index="70" nillable="true" ma:displayName="Loc Approval Comments" ma:default="" ma:internalName="LocComments" ma:readOnly="false">
+      <xsd:simpleType>
+        <xsd:restriction base="dms:Note"/>
+      </xsd:simpleType>
+    </xsd:element>
+    <xsd:element name="LocLastLocAttemptVersionLookup" ma:index="71" nillable="true" ma:displayName="Loc Last Loc Attempt Version" ma:default="" ma:list="{7DD1DCEC-E449-43D3-891F-7DC62F62AD21}" ma:internalName="LocLastLocAttemptVersionLookup" ma:readOnly="false" ma:showField="LastLocAttemptVersion" ma:web="4873beb7-5857-4685-be1f-d57550cc96cc">
+      <xsd:simpleType>
+        <xsd:restriction base="dms:Lookup"/>
+      </xsd:simpleType>
+    </xsd:element>
+    <xsd:element name="LocLastLocAttemptVersionTypeLookup" ma:index="72" nillable="true" ma:displayName="Loc Last Loc Attempt Version Type" ma:default="" ma:list="{7DD1DCEC-E449-43D3-891F-7DC62F62AD21}" ma:internalName="LocLastLocAttemptVersionTypeLookup" ma:readOnly="true" ma:showField="LastLocAttemptVersionType" ma:web="4873beb7-5857-4685-be1f-d57550cc96cc">
+      <xsd:simpleType>
+        <xsd:restriction base="dms:Lookup"/>
+      </xsd:simpleType>
+    </xsd:element>
+    <xsd:element name="LocManualTestRequired" ma:index="73" nillable="true" ma:displayName="Loc Manual Test Required" ma:default="" ma:internalName="LocManualTestRequired" ma:readOnly="false">
+      <xsd:simpleType>
+        <xsd:restriction base="dms:Boolean"/>
+      </xsd:simpleType>
+    </xsd:element>
+    <xsd:element name="LocMarketGroupTiers2" ma:index="74" nillable="true" ma:displayName="Loc Market Group Tiers" ma:internalName="LocMarketGroupTiers2" ma:readOnly="false">
+      <xsd:simpleType>
+        <xsd:restriction base="dms:Unknown"/>
+      </xsd:simpleType>
+    </xsd:element>
+    <xsd:element name="LocNewPublishedVersionLookup" ma:index="75" nillable="true" ma:displayName="Loc New Published Version Lookup" ma:default="" ma:list="{7DD1DCEC-E449-43D3-891F-7DC62F62AD21}" ma:internalName="LocNewPublishedVersionLookup" ma:readOnly="true" ma:showField="NewPublishedVersion" ma:web="4873beb7-5857-4685-be1f-d57550cc96cc">
+      <xsd:simpleType>
+        <xsd:restriction base="dms:Lookup"/>
+      </xsd:simpleType>
+    </xsd:element>
+    <xsd:element name="LocOverallHandbackStatusLookup" ma:index="76" nillable="true" ma:displayName="Loc Overall Handback Status" ma:default="" ma:list="{7DD1DCEC-E449-43D3-891F-7DC62F62AD21}" ma:internalName="LocOverallHandbackStatusLookup" ma:readOnly="true" ma:showField="OverallHandbackStatus" ma:web="4873beb7-5857-4685-be1f-d57550cc96cc">
+      <xsd:simpleType>
+        <xsd:restriction base="dms:Lookup"/>
+      </xsd:simpleType>
+    </xsd:element>
+    <xsd:element name="LocOverallLocStatusLookup" ma:index="77" nillable="true" ma:displayName="Loc Overall Localize Status" ma:default="" ma:list="{7DD1DCEC-E449-43D3-891F-7DC62F62AD21}" ma:internalName="LocOverallLocStatusLookup" ma:readOnly="true" ma:showField="OverallLocStatus" ma:web="4873beb7-5857-4685-be1f-d57550cc96cc">
+      <xsd:simpleType>
+        <xsd:restriction base="dms:Lookup"/>
+      </xsd:simpleType>
+    </xsd:element>
+    <xsd:element name="LocOverallPreviewStatusLookup" ma:index="78" nillable="true" ma:displayName="Loc Overall Preview Status" ma:default="" ma:list="{7DD1DCEC-E449-43D3-891F-7DC62F62AD21}" ma:internalName="LocOverallPreviewStatusLookup" ma:readOnly="true" ma:showField="OverallPreviewStatus" ma:web="4873beb7-5857-4685-be1f-d57550cc96cc">
+      <xsd:simpleType>
+        <xsd:restriction base="dms:Lookup"/>
+      </xsd:simpleType>
+    </xsd:element>
+    <xsd:element name="LocOverallPublishStatusLookup" ma:index="79" nillable="true" ma:displayName="Loc Overall Publish Status" ma:default="" ma:list="{7DD1DCEC-E449-43D3-891F-7DC62F62AD21}" ma:internalName="LocOverallPublishStatusLookup" ma:readOnly="true" ma:showField="OverallPublishStatus" ma:web="4873beb7-5857-4685-be1f-d57550cc96cc">
+      <xsd:simpleType>
+        <xsd:restriction base="dms:Lookup"/>
+      </xsd:simpleType>
+    </xsd:element>
+    <xsd:element name="IntlLocPriority" ma:index="80" nillable="true" ma:displayName="Loc Priority" ma:default="" ma:internalName="IntlLocPriority" ma:readOnly="false">
+      <xsd:simpleType>
+        <xsd:restriction base="dms:Unknown"/>
+      </xsd:simpleType>
+    </xsd:element>
+    <xsd:element name="LocProcessedForHandoffsLookup" ma:index="81" nillable="true" ma:displayName="Loc Processed For Handoffs" ma:default="" ma:list="{7DD1DCEC-E449-43D3-891F-7DC62F62AD21}" ma:internalName="LocProcessedForHandoffsLookup" ma:readOnly="true" ma:showField="ProcessedForHandoffs" ma:web="4873beb7-5857-4685-be1f-d57550cc96cc">
+      <xsd:simpleType>
+        <xsd:restriction base="dms:Lookup"/>
+      </xsd:simpleType>
+    </xsd:element>
+    <xsd:element name="LocProcessedForMarketsLookup" ma:index="82" nillable="true" ma:displayName="Loc Processed For Markets" ma:default="" ma:list="{7DD1DCEC-E449-43D3-891F-7DC62F62AD21}" ma:internalName="LocProcessedForMarketsLookup" ma:readOnly="true" ma:showField="ProcessedForMarkets" ma:web="4873beb7-5857-4685-be1f-d57550cc96cc">
+      <xsd:simpleType>
+        <xsd:restriction base="dms:Lookup"/>
+      </xsd:simpleType>
+    </xsd:element>
+    <xsd:element name="LocPublishedDependentAssetsLookup" ma:index="83" nillable="true" ma:displayName="Loc Published Dependent Assets" ma:default="" ma:list="{7DD1DCEC-E449-43D3-891F-7DC62F62AD21}" ma:internalName="LocPublishedDependentAssetsLookup" ma:readOnly="true" ma:showField="PublishedDependentAssets" ma:web="4873beb7-5857-4685-be1f-d57550cc96cc">
+      <xsd:simpleType>
+        <xsd:restriction base="dms:Lookup"/>
+      </xsd:simpleType>
+    </xsd:element>
+    <xsd:element name="LocPublishedLinkedAssetsLookup" ma:index="84" nillable="true" ma:displayName="Loc Published Linked Assets" ma:default="" ma:list="{7DD1DCEC-E449-43D3-891F-7DC62F62AD21}" ma:internalName="LocPublishedLinkedAssetsLookup" ma:readOnly="true" ma:showField="PublishedLinkedAssets" ma:web="4873beb7-5857-4685-be1f-d57550cc96cc">
+      <xsd:simpleType>
+        <xsd:restriction base="dms:Lookup"/>
+      </xsd:simpleType>
+    </xsd:element>
+    <xsd:element name="LocRecommendedHandoff" ma:index="85" nillable="true" ma:displayName="Loc Recommended Handoff" ma:default="" ma:indexed="true" ma:internalName="LocRecommendedHandoff" ma:readOnly="false">
+      <xsd:simpleType>
+        <xsd:restriction base="dms:Text"/>
+      </xsd:simpleType>
+    </xsd:element>
+    <xsd:element name="LocalizationTagsTaxHTField0" ma:index="87" nillable="true" ma:taxonomy="true" ma:internalName="LocalizationTagsTaxHTField0" ma:taxonomyFieldName="LocalizationTags" ma:displayName="Localization Tags" ma:readOnly="false" ma:default="" ma:fieldId="{00f02cb3-2c7c-424a-9c61-10e9b6878429}" ma:taxonomyMulti="true" ma:sspId="8f79753a-75d3-41f5-8ca3-40b843941b4f" ma:termSetId="5b7703a5-8e8b-4b58-8b31-1cea35331da3" ma:anchorId="00000000-0000-0000-0000-000000000000" ma:open="false" ma:isKeyword="false">
+      <xsd:complexType>
+        <xsd:sequence>
+          <xsd:element ref="pc:Terms" minOccurs="0" maxOccurs="1"/>
+        </xsd:sequence>
+      </xsd:complexType>
+    </xsd:element>
+    <xsd:element name="MachineTranslated" ma:index="88" nillable="true" ma:displayName="Machine Translated" ma:default="" ma:internalName="MachineTranslated" ma:readOnly="false">
+      <xsd:simpleType>
+        <xsd:restriction base="dms:Boolean"/>
+      </xsd:simpleType>
+    </xsd:element>
+    <xsd:element name="Manager" ma:index="89" nillable="true" ma:displayName="Manager" ma:hidden="true" ma:internalName="Manager" ma:readOnly="false">
+      <xsd:simpleType>
+        <xsd:restriction base="dms:Text"/>
+      </xsd:simpleType>
+    </xsd:element>
+    <xsd:element name="Markets" ma:index="90" nillable="true" ma:displayName="Markets" ma:default="" ma:description="Leave blank to show in all markets" ma:list="{2FBD1B11-2ACE-4FDC-B5A3-635D4ADF6F1B}" ma:internalName="Markets" ma:readOnly="false" ma:showField="MarketName" ma:web="4873beb7-5857-4685-be1f-d57550cc96cc">
+      <xsd:complexType>
+        <xsd:complexContent>
+          <xsd:extension base="dms:MultiChoiceLookup">
+            <xsd:sequence>
+              <xsd:element name="Value" type="dms:Lookup" maxOccurs="unbounded" minOccurs="0" nillable="true"/>
+            </xsd:sequence>
+          </xsd:extension>
+        </xsd:complexContent>
+      </xsd:complexType>
+    </xsd:element>
+    <xsd:element name="Milestone" ma:index="91" nillable="true" ma:displayName="Milestone" ma:default="" ma:internalName="Milestone" ma:readOnly="false">
+      <xsd:simpleType>
+        <xsd:restriction base="dms:Unknown"/>
+      </xsd:simpleType>
+    </xsd:element>
+    <xsd:element name="TPNamespace" ma:index="94" nillable="true" ma:displayName="Namespace" ma:default="" ma:internalName="TPNamespace">
+      <xsd:simpleType>
+        <xsd:restriction base="dms:Text"/>
+      </xsd:simpleType>
+    </xsd:element>
+    <xsd:element name="NumericId" ma:index="95" nillable="true" ma:displayName="Numeric ID" ma:default="" ma:indexed="true" ma:internalName="NumericId" ma:readOnly="false">
+      <xsd:simpleType>
+        <xsd:restriction base="dms:Number"/>
+      </xsd:simpleType>
+    </xsd:element>
+    <xsd:element name="NumOfRatingsLookup" ma:index="96" nillable="true" ma:displayName="NumOfRatings" ma:default="" ma:list="{9E343742-310B-4684-A24C-1D137CB4B230}" ma:internalName="NumOfRatingsLookup" ma:readOnly="true" ma:showField="NumOfRatings" ma:web="4873beb7-5857-4685-be1f-d57550cc96cc">
+      <xsd:complexType>
+        <xsd:complexContent>
+          <xsd:extension base="dms:MultiChoiceLookup">
+            <xsd:sequence>
+              <xsd:element name="Value" type="dms:Lookup" maxOccurs="unbounded" minOccurs="0" nillable="true"/>
+            </xsd:sequence>
+          </xsd:extension>
+        </xsd:complexContent>
+      </xsd:complexType>
+    </xsd:element>
+    <xsd:element name="OOCacheId" ma:index="97" nillable="true" ma:displayName="OOCacheId" ma:internalName="OOCacheId" ma:readOnly="false">
+      <xsd:simpleType>
+        <xsd:restriction base="dms:Text"/>
+      </xsd:simpleType>
+    </xsd:element>
+    <xsd:element name="OpenTemplate" ma:index="98" nillable="true" ma:displayName="Open Template" ma:default="true" ma:internalName="OpenTemplate">
+      <xsd:simpleType>
+        <xsd:restriction base="dms:Boolean"/>
+      </xsd:simpleType>
+    </xsd:element>
+    <xsd:element name="OriginAsset" ma:index="99" nillable="true" ma:displayName="Origin Asset" ma:default="" ma:internalName="OriginAsset" ma:readOnly="false">
+      <xsd:simpleType>
+        <xsd:restriction base="dms:Text"/>
+      </xsd:simpleType>
+    </xsd:element>
+    <xsd:element name="OriginalRelease" ma:index="100" nillable="true" ma:displayName="Original Release" ma:default="15" ma:internalName="OriginalRelease" ma:readOnly="false">
+      <xsd:simpleType>
+        <xsd:restriction base="dms:Choice">
+          <xsd:enumeration value="14"/>
+          <xsd:enumeration value="15"/>
+          <xsd:enumeration value="16"/>
+        </xsd:restriction>
+      </xsd:simpleType>
+    </xsd:element>
+    <xsd:element name="OriginalSourceMarket" ma:index="101" nillable="true" ma:displayName="Original Source Market Group" ma:default="" ma:internalName="OriginalSourceMarket" ma:readOnly="false">
+      <xsd:simpleType>
+        <xsd:restriction base="dms:Text"/>
+      </xsd:simpleType>
+    </xsd:element>
+    <xsd:element name="OutputCachingOn" ma:index="102" nillable="true" ma:displayName="Output Caching" ma:default="true" ma:hidden="true" ma:internalName="OutputCachingOn" ma:readOnly="false">
+      <xsd:simpleType>
+        <xsd:restriction base="dms:Boolean"/>
+      </xsd:simpleType>
+    </xsd:element>
+    <xsd:element name="ParentAssetId" ma:index="103" nillable="true" ma:displayName="Parent Asset Id" ma:default="" ma:internalName="ParentAssetId" ma:readOnly="false">
+      <xsd:simpleType>
+        <xsd:restriction base="dms:Text"/>
+      </xsd:simpleType>
+    </xsd:element>
+    <xsd:element name="PlannedPubDate" ma:index="104" nillable="true" ma:displayName="Planned Publish Date" ma:default="" ma:indexed="true" ma:internalName="PlannedPubDate" ma:readOnly="false">
+      <xsd:simpleType>
+        <xsd:restriction base="dms:DateTime"/>
+      </xsd:simpleType>
+    </xsd:element>
+    <xsd:element name="PolicheckWords" ma:index="105" nillable="true" ma:displayName="Policheck Words" ma:default="" ma:internalName="PolicheckWords" ma:readOnly="false">
+      <xsd:simpleType>
+        <xsd:restriction base="dms:Text"/>
+      </xsd:simpleType>
+    </xsd:element>
+    <xsd:element name="BusinessGroup" ma:index="106" nillable="true" ma:displayName="Product Division Owner" ma:default="" ma:internalName="BusinessGroup" ma:readOnly="false">
+      <xsd:simpleType>
+        <xsd:restriction base="dms:Unknown"/>
+      </xsd:simpleType>
+    </xsd:element>
+    <xsd:element name="UAProjectedTotalWords" ma:index="107" nillable="true" ma:displayName="Projected Word Count" ma:default="" ma:internalName="UAProjectedTotalWords" ma:readOnly="false">
+      <xsd:simpleType>
+        <xsd:restriction base="dms:Unknown"/>
+      </xsd:simpleType>
+    </xsd:element>
+    <xsd:element name="Provider" ma:index="108" nillable="true" ma:displayName="Provider" ma:default="" ma:internalName="Provider" ma:readOnly="false">
+      <xsd:simpleType>
+        <xsd:restriction base="dms:Unknown"/>
+      </xsd:simpleType>
+    </xsd:element>
+    <xsd:element name="Providers" ma:index="109" nillable="true" ma:displayName="Providers" ma:default="" ma:internalName="Providers">
+      <xsd:simpleType>
+        <xsd:restriction base="dms:Unknown"/>
+      </xsd:simpleType>
+    </xsd:element>
+    <xsd:element name="PublishStatusLookup" ma:index="110" nillable="true" ma:displayName="Publish Status" ma:default="" ma:list="{9E343742-310B-4684-A24C-1D137CB4B230}" ma:internalName="PublishStatusLookup" ma:readOnly="false" ma:showField="PublishStatus" ma:web="4873beb7-5857-4685-be1f-d57550cc96cc">
+      <xsd:complexType>
+        <xsd:complexContent>
+          <xsd:extension base="dms:MultiChoiceLookup">
+            <xsd:sequence>
+              <xsd:element name="Value" type="dms:Lookup" maxOccurs="unbounded" minOccurs="0" nillable="true"/>
+            </xsd:sequence>
+          </xsd:extension>
+        </xsd:complexContent>
+      </xsd:complexType>
+    </xsd:element>
+    <xsd:element name="PublishTargets" ma:index="111" nillable="true" ma:displayName="Publish Target" ma:default="OfficeOnlineVNext" ma:internalName="PublishTargets" ma:readOnly="false">
+      <xsd:simpleType>
+        <xsd:restriction base="dms:Unknown"/>
+      </xsd:simpleType>
+    </xsd:element>
+    <xsd:element name="RecommendationsModifier" ma:index="112" nillable="true" ma:displayName="Recommendations Modifier" ma:default="" ma:internalName="RecommendationsModifier" ma:readOnly="false">
+      <xsd:simpleType>
+        <xsd:restriction base="dms:Number"/>
+      </xsd:simpleType>
+    </xsd:element>
+    <xsd:element name="ArtSampleDocs" ma:index="113" nillable="true" ma:displayName="Sample Docs" ma:default="" ma:hidden="true" ma:internalName="ArtSampleDocs" ma:readOnly="false">
+      <xsd:simpleType>
+        <xsd:restriction base="dms:Text"/>
+      </xsd:simpleType>
+    </xsd:element>
+    <xsd:element name="ScenarioTagsTaxHTField0" ma:index="115" nillable="true" ma:taxonomy="true" ma:internalName="ScenarioTagsTaxHTField0" ma:taxonomyFieldName="ScenarioTags" ma:displayName="Scenarios" ma:readOnly="false" ma:default="" ma:fieldId="{93aef74d-6c78-4815-8310-51477dceeccc}" ma:taxonomyMulti="true" ma:sspId="8f79753a-75d3-41f5-8ca3-40b843941b4f" ma:termSetId="4b7d5f16-e2f2-4fc0-bab3-6e8b931e57d6" ma:anchorId="00000000-0000-0000-0000-000000000000" ma:open="false" ma:isKeyword="false">
+      <xsd:complexType>
+        <xsd:sequence>
+          <xsd:element ref="pc:Terms" minOccurs="0" maxOccurs="1"/>
+        </xsd:sequence>
+      </xsd:complexType>
+    </xsd:element>
+    <xsd:element name="ShowIn" ma:index="117" nillable="true" ma:displayName="Show In" ma:default="Show everywhere" ma:internalName="ShowIn" ma:readOnly="false">
+      <xsd:simpleType>
+        <xsd:restriction base="dms:Choice">
+          <xsd:enumeration value="Hide on web"/>
+          <xsd:enumeration value="On Web no search"/>
+          <xsd:enumeration value="Show everywhere"/>
+          <xsd:enumeration value="Special use only"/>
+        </xsd:restriction>
+      </xsd:simpleType>
+    </xsd:element>
+    <xsd:element name="SourceTitle" ma:index="118" nillable="true" ma:displayName="Source Title" ma:default="" ma:indexed="true" ma:internalName="SourceTitle" ma:readOnly="false">
+      <xsd:simpleType>
+        <xsd:restriction base="dms:Text"/>
+      </xsd:simpleType>
+    </xsd:element>
+    <xsd:element name="CSXSubmissionDate" ma:index="119" nillable="true" ma:displayName="Submission Date" ma:default="" ma:internalName="CSXSubmissionDate" ma:readOnly="false">
+      <xsd:simpleType>
+        <xsd:restriction base="dms:DateTime"/>
+      </xsd:simpleType>
+    </xsd:element>
+    <xsd:element name="SubmitterId" ma:index="120" nillable="true" ma:displayName="Submitter ID" ma:default="" ma:internalName="SubmitterId" ma:readOnly="false">
+      <xsd:simpleType>
+        <xsd:restriction base="dms:Text"/>
+      </xsd:simpleType>
+    </xsd:element>
+    <xsd:element name="TaxCatchAll" ma:index="121" nillable="true" ma:displayName="Taxonomy Catch All Column" ma:hidden="true" ma:list="{530f955b-6704-4601-bd83-f81d87f1e440}" ma:internalName="TaxCatchAll" ma:showField="CatchAllData" ma:web="4873beb7-5857-4685-be1f-d57550cc96cc">
+      <xsd:complexType>
+        <xsd:complexContent>
+          <xsd:extension base="dms:MultiChoiceLookup">
+            <xsd:sequence>
+              <xsd:element name="Value" type="dms:Lookup" maxOccurs="unbounded" minOccurs="0" nillable="true"/>
+            </xsd:sequence>
+          </xsd:extension>
+        </xsd:complexContent>
+      </xsd:complexType>
+    </xsd:element>
+    <xsd:element name="TaxCatchAllLabel" ma:index="122" nillable="true" ma:displayName="Taxonomy Catch All Column1" ma:hidden="true" ma:list="{530f955b-6704-4601-bd83-f81d87f1e440}" ma:internalName="TaxCatchAllLabel" ma:readOnly="true" ma:showField="CatchAllDataLabel" ma:web="4873beb7-5857-4685-be1f-d57550cc96cc">
+      <xsd:complexType>
+        <xsd:complexContent>
+          <xsd:extension base="dms:MultiChoiceLookup">
+            <xsd:sequence>
+              <xsd:element name="Value" type="dms:Lookup" maxOccurs="unbounded" minOccurs="0" nillable="true"/>
+            </xsd:sequence>
+          </xsd:extension>
+        </xsd:complexContent>
+      </xsd:complexType>
+    </xsd:element>
+    <xsd:element name="TemplateStatus" ma:index="123" nillable="true" ma:displayName="Template Status" ma:default="" ma:internalName="TemplateStatus">
+      <xsd:simpleType>
+        <xsd:restriction base="dms:Unknown"/>
+      </xsd:simpleType>
+    </xsd:element>
+    <xsd:element name="TemplateTemplateType" ma:index="124" nillable="true" ma:displayName="Template Type" ma:default="" ma:internalName="TemplateTemplateType">
+      <xsd:simpleType>
+        <xsd:restriction base="dms:Unknown"/>
+      </xsd:simpleType>
+    </xsd:element>
+    <xsd:element name="ThumbnailAssetId" ma:index="125" nillable="true" ma:displayName="Thumbnail Image Asset" ma:default="" ma:internalName="ThumbnailAssetId" ma:readOnly="false">
+      <xsd:simpleType>
+        <xsd:restriction base="dms:Text"/>
+      </xsd:simpleType>
+    </xsd:element>
+    <xsd:element name="TimesCloned" ma:index="126" nillable="true" ma:displayName="Times Cloned" ma:default="" ma:internalName="TimesCloned" ma:readOnly="false">
+      <xsd:simpleType>
+        <xsd:restriction base="dms:Number"/>
+      </xsd:simpleType>
+    </xsd:element>
+    <xsd:element name="TrustLevel" ma:index="128" nillable="true" ma:displayName="Trust Level" ma:default="1 Microsoft Managed Content" ma:internalName="TrustLevel" ma:readOnly="false">
+      <xsd:simpleType>
+        <xsd:restriction base="dms:Unknown"/>
+      </xsd:simpleType>
+    </xsd:element>
+    <xsd:element name="UALocComments" ma:index="129" nillable="true" ma:displayName="UA Loc Comments" ma:default="" ma:internalName="UALocComments" ma:readOnly="false">
+      <xsd:simpleType>
+        <xsd:restriction base="dms:Note"/>
+      </xsd:simpleType>
+    </xsd:element>
+    <xsd:element name="UALocRecommendation" ma:index="130" nillable="true" ma:displayName="UA Loc Recommendation" ma:default="Localize" ma:internalName="UALocRecommendation" ma:readOnly="false">
+      <xsd:simpleType>
+        <xsd:restriction base="dms:Choice">
+          <xsd:enumeration value="Localize"/>
+          <xsd:enumeration value="Never Localize"/>
+          <xsd:enumeration value="Priority Localize"/>
+        </xsd:restriction>
+      </xsd:simpleType>
+    </xsd:element>
+    <xsd:element name="UANotes" ma:index="131" nillable="true" ma:displayName="UA Notes" ma:default="" ma:internalName="UANotes" ma:readOnly="false">
+      <xsd:simpleType>
+        <xsd:restriction base="dms:Note"/>
+      </xsd:simpleType>
+    </xsd:element>
+    <xsd:element name="TPAppVersion" ma:index="132" nillable="true" ma:displayName="Version" ma:default="" ma:internalName="TPAppVersion">
+      <xsd:simpleType>
+        <xsd:restriction base="dms:Text"/>
+      </xsd:simpleType>
+    </xsd:element>
+    <xsd:element name="VoteCount" ma:index="133" nillable="true" ma:displayName="Vote Count" ma:default="" ma:internalName="VoteCount" ma:readOnly="false">
+      <xsd:simpleType>
+        <xsd:restriction base="dms:Unknown"/>
+      </xsd:simpleType>
+    </xsd:element>
+  </xsd:schema>
+  <xsd:schema xmlns="http://schemas.openxmlformats.org/package/2006/metadata/core-properties" xmlns:xsd="http://www.w3.org/2001/XMLSchema" xmlns:xsi="http://www.w3.org/2001/XMLSchema-instance" xmlns:dc="http://purl.org/dc/elements/1.1/" xmlns:dcterms="http://purl.org/dc/terms/" xmlns:odoc="http://schemas.microsoft.com/internal/obd" targetNamespace="http://schemas.openxmlformats.org/package/2006/metadata/core-properties" elementFormDefault="qualified" attributeFormDefault="unqualified" blockDefault="#all">
+    <xsd:import namespace="http://purl.org/dc/elements/1.1/" schemaLocation="http://dublincore.org/schemas/xmls/qdc/2003/04/02/dc.xsd"/>
+    <xsd:import namespace="http://purl.org/dc/terms/" schemaLocation="http://dublincore.org/schemas/xmls/qdc/2003/04/02/dcterms.xsd"/>
+    <xsd:element name="coreProperties" type="CT_coreProperties"/>
+    <xsd:complexType name="CT_coreProperties">
+      <xsd:all>
+        <xsd:element ref="dc:creator" minOccurs="0" maxOccurs="1"/>
+        <xsd:element ref="dcterms:created" minOccurs="0" maxOccurs="1"/>
+        <xsd:element ref="dc:identifier" minOccurs="0" maxOccurs="1"/>
+        <xsd:element name="contentType" minOccurs="0" maxOccurs="1" type="xsd:string" ma:index="22" ma:displayName="Content Type"/>
+        <xsd:element ref="dc:title" minOccurs="0" maxOccurs="1" ma:index="127" ma:displayName="Title"/>
+        <xsd:element ref="dc:subject" minOccurs="0" maxOccurs="1"/>
+        <xsd:element ref="dc:description" minOccurs="0" maxOccurs="1"/>
+        <xsd:element name="keywords" minOccurs="0" maxOccurs="1" type="xsd:string"/>
+        <xsd:element ref="dc:language" minOccurs="0" maxOccurs="1"/>
+        <xsd:element name="category" minOccurs="0" maxOccurs="1" type="xsd:string"/>
+        <xsd:element name="version" minOccurs="0" maxOccurs="1" type="xsd:string"/>
+        <xsd:element name="revision" minOccurs="0" maxOccurs="1" type="xsd:string">
+          <xsd:annotation>
+            <xsd:documentation>
+                        This value indicates the number of saves or revisions. The application is responsible for updating this value after each revision.
+                    </xsd:documentation>
+          </xsd:annotation>
+        </xsd:element>
+        <xsd:element name="lastModifiedBy" minOccurs="0" maxOccurs="1" type="xsd:string"/>
+        <xsd:element ref="dcterms:modified" minOccurs="0" maxOccurs="1"/>
+        <xsd:element name="contentStatus" minOccurs="0" maxOccurs="1" type="xsd:string"/>
+      </xsd:all>
+    </xsd:complexType>
+  </xsd:schema>
+  <xs:schema xmlns:pc="http://schemas.microsoft.com/office/infopath/2007/PartnerControls" xmlns:xs="http://www.w3.org/2001/XMLSchema" targetNamespace="http://schemas.microsoft.com/office/infopath/2007/PartnerControls" elementFormDefault="qualified" attributeFormDefault="unqualified">
+    <xs:element name="Person">
+      <xs:complexType>
+        <xs:sequence>
+          <xs:element ref="pc:DisplayName" minOccurs="0"/>
+          <xs:element ref="pc:AccountId" minOccurs="0"/>
+          <xs:element ref="pc:AccountType" minOccurs="0"/>
+        </xs:sequence>
+      </xs:complexType>
+    </xs:element>
+    <xs:element name="DisplayName" type="xs:string"/>
+    <xs:element name="AccountId" type="xs:string"/>
+    <xs:element name="AccountType" type="xs:string"/>
+    <xs:element name="BDCAssociatedEntity">
+      <xs:complexType>
+        <xs:sequence>
+          <xs:element ref="pc:BDCEntity" minOccurs="0" maxOccurs="unbounded"/>
+        </xs:sequence>
+        <xs:attribute ref="pc:EntityNamespace"/>
+        <xs:attribute ref="pc:EntityName"/>
+        <xs:attribute ref="pc:SystemInstanceName"/>
+        <xs:attribute ref="pc:AssociationName"/>
+      </xs:complexType>
+    </xs:element>
+    <xs:attribute name="EntityNamespace" type="xs:string"/>
+    <xs:attribute name="EntityName" type="xs:string"/>
+    <xs:attribute name="SystemInstanceName" type="xs:string"/>
+    <xs:attribute name="AssociationName" type="xs:string"/>
+    <xs:element name="BDCEntity">
+      <xs:complexType>
+        <xs:sequence>
+          <xs:element ref="pc:EntityDisplayName" minOccurs="0"/>
+          <xs:element ref="pc:EntityInstanceReference" minOccurs="0"/>
+          <xs:element ref="pc:EntityId1" minOccurs="0"/>
+          <xs:element ref="pc:EntityId2" minOccurs="0"/>
+          <xs:element ref="pc:EntityId3" minOccurs="0"/>
+          <xs:element ref="pc:EntityId4" minOccurs="0"/>
+          <xs:element ref="pc:EntityId5" minOccurs="0"/>
+        </xs:sequence>
+      </xs:complexType>
+    </xs:element>
+    <xs:element name="EntityDisplayName" type="xs:string"/>
+    <xs:element name="EntityInstanceReference" type="xs:string"/>
+    <xs:element name="EntityId1" type="xs:string"/>
+    <xs:element name="EntityId2" type="xs:string"/>
+    <xs:element name="EntityId3" type="xs:string"/>
+    <xs:element name="EntityId4" type="xs:string"/>
+    <xs:element name="EntityId5" type="xs:string"/>
+    <xs:element name="Terms">
+      <xs:complexType>
+        <xs:sequence>
+          <xs:element ref="pc:TermInfo" minOccurs="0" maxOccurs="unbounded"/>
+        </xs:sequence>
+      </xs:complexType>
+    </xs:element>
+    <xs:element name="TermInfo">
+      <xs:complexType>
+        <xs:sequence>
+          <xs:element ref="pc:TermName" minOccurs="0"/>
+          <xs:element ref="pc:TermId" minOccurs="0"/>
+        </xs:sequence>
+      </xs:complexType>
+    </xs:element>
+    <xs:element name="TermName" type="xs:string"/>
+    <xs:element name="TermId" type="xs:string"/>
+  </xs:schema>
+</ct:contentTypeSchema>
+</file>
+
+<file path=customXml/item2.xml><?xml version="1.0" encoding="utf-8"?>
+<?mso-contentType ?>
+<FormTemplates xmlns="http://schemas.microsoft.com/sharepoint/v3/contenttype/forms">
+  <Display>DocumentLibraryForm</Display>
+  <Edit>AssetEditForm</Edit>
+  <New>DocumentLibraryForm</New>
+</FormTemplates>
+</file>
+
+<file path=customXml/item3.xml><?xml version="1.0" encoding="utf-8"?>
 <p:properties xmlns:p="http://schemas.microsoft.com/office/2006/metadata/properties" xmlns:xsi="http://www.w3.org/2001/XMLSchema-instance" xmlns:pc="http://schemas.microsoft.com/office/infopath/2007/PartnerControls">
   <documentManagement>
     <LocLastLocAttemptVersionTypeLookup xmlns="4873beb7-5857-4685-be1f-d57550cc96cc" xsi:nil="true"/>
@@ -4426,1074 +5311,7 @@
 </p:properties>
 </file>
 
-<file path=customXml/item2.xml><?xml version="1.0" encoding="utf-8"?>
-<?mso-contentType ?>
-<FormTemplates xmlns="http://schemas.microsoft.com/sharepoint/v3/contenttype/forms">
-  <Display>DocumentLibraryForm</Display>
-  <Edit>AssetEditForm</Edit>
-  <New>DocumentLibraryForm</New>
-</FormTemplates>
-</file>
-
-<file path=customXml/item3.xml><?xml version="1.0" encoding="utf-8"?>
-<ct:contentTypeSchema xmlns:ct="http://schemas.microsoft.com/office/2006/metadata/contentType" xmlns:ma="http://schemas.microsoft.com/office/2006/metadata/properties/metaAttributes" ct:_="" ma:_="" ma:contentTypeName="TemplateFile" ma:contentTypeID="0x0101006EDDDB5EE6D98C44930B742096920B300400F5B6D36B3EF94B4E9A635CDF2A18F5B8" ma:contentTypeVersion="72" ma:contentTypeDescription="Create a new document." ma:contentTypeScope="" ma:versionID="a23e56308344d904b51738559c3d67c9">
-  <xsd:schema xmlns:xsd="http://www.w3.org/2001/XMLSchema" xmlns:xs="http://www.w3.org/2001/XMLSchema" xmlns:p="http://schemas.microsoft.com/office/2006/metadata/properties" xmlns:ns2="4873beb7-5857-4685-be1f-d57550cc96cc" targetNamespace="http://schemas.microsoft.com/office/2006/metadata/properties" ma:root="true" ma:fieldsID="cd0908cc4600e77bf5da051303e00c8d" ns2:_="">
-    <xsd:import namespace="4873beb7-5857-4685-be1f-d57550cc96cc"/>
-    <xsd:element name="properties">
-      <xsd:complexType>
-        <xsd:sequence>
-          <xsd:element name="documentManagement">
-            <xsd:complexType>
-              <xsd:all>
-                <xsd:element ref="ns2:AcquiredFrom" minOccurs="0"/>
-                <xsd:element ref="ns2:UACurrentWords" minOccurs="0"/>
-                <xsd:element ref="ns2:TPApplication" minOccurs="0"/>
-                <xsd:element ref="ns2:ApprovalLog" minOccurs="0"/>
-                <xsd:element ref="ns2:ApprovalStatus" minOccurs="0"/>
-                <xsd:element ref="ns2:AssetStart" minOccurs="0"/>
-                <xsd:element ref="ns2:AssetExpire" minOccurs="0"/>
-                <xsd:element ref="ns2:AssetId" minOccurs="0"/>
-                <xsd:element ref="ns2:IsSearchable" minOccurs="0"/>
-                <xsd:element ref="ns2:AssetType" minOccurs="0"/>
-                <xsd:element ref="ns2:APAuthor" minOccurs="0"/>
-                <xsd:element ref="ns2:AverageRating" minOccurs="0"/>
-                <xsd:element ref="ns2:BlockPublish" minOccurs="0"/>
-                <xsd:element ref="ns2:BugNumber" minOccurs="0"/>
-                <xsd:element ref="ns2:CampaignTagsTaxHTField0" minOccurs="0"/>
-                <xsd:element ref="ns2:TPClientViewer" minOccurs="0"/>
-                <xsd:element ref="ns2:ClipArtFilename" minOccurs="0"/>
-                <xsd:element ref="ns2:TPCommandLine" minOccurs="0"/>
-                <xsd:element ref="ns2:TPComponent" minOccurs="0"/>
-                <xsd:element ref="ns2:ContentItem" minOccurs="0"/>
-                <xsd:element ref="ns2:CrawlForDependencies" minOccurs="0"/>
-                <xsd:element ref="ns2:CSXHash" minOccurs="0"/>
-                <xsd:element ref="ns2:CSXSubmissionMarket" minOccurs="0"/>
-                <xsd:element ref="ns2:CSXUpdate" minOccurs="0"/>
-                <xsd:element ref="ns2:IntlLangReviewDate" minOccurs="0"/>
-                <xsd:element ref="ns2:IsDeleted" minOccurs="0"/>
-                <xsd:element ref="ns2:APDescription" minOccurs="0"/>
-                <xsd:element ref="ns2:DirectSourceMarket" minOccurs="0"/>
-                <xsd:element ref="ns2:Downloads" minOccurs="0"/>
-                <xsd:element ref="ns2:DSATActionTaken" minOccurs="0"/>
-                <xsd:element ref="ns2:APEditor" minOccurs="0"/>
-                <xsd:element ref="ns2:EditorialStatus" minOccurs="0"/>
-                <xsd:element ref="ns2:EditorialTags" minOccurs="0"/>
-                <xsd:element ref="ns2:TPExecutable" minOccurs="0"/>
-                <xsd:element ref="ns2:FeatureTagsTaxHTField0" minOccurs="0"/>
-                <xsd:element ref="ns2:TPFriendlyName" minOccurs="0"/>
-                <xsd:element ref="ns2:FriendlyTitle" minOccurs="0"/>
-                <xsd:element ref="ns2:PrimaryImageGen" minOccurs="0"/>
-                <xsd:element ref="ns2:HandoffToMSDN" minOccurs="0"/>
-                <xsd:element ref="ns2:InProjectListLookup" minOccurs="0"/>
-                <xsd:element ref="ns2:TPInstallLocation" minOccurs="0"/>
-                <xsd:element ref="ns2:InternalTagsTaxHTField0" minOccurs="0"/>
-                <xsd:element ref="ns2:IntlLangReview" minOccurs="0"/>
-                <xsd:element ref="ns2:IntlLangReviewer" minOccurs="0"/>
-                <xsd:element ref="ns2:MarketSpecific" minOccurs="0"/>
-                <xsd:element ref="ns2:LastCompleteVersionLookup" minOccurs="0"/>
-                <xsd:element ref="ns2:LastHandOff" minOccurs="0"/>
-                <xsd:element ref="ns2:LastModifiedDateTime" minOccurs="0"/>
-                <xsd:element ref="ns2:LastPreviewErrorLookup" minOccurs="0"/>
-                <xsd:element ref="ns2:LastPreviewResultLookup" minOccurs="0"/>
-                <xsd:element ref="ns2:LastPreviewAttemptDateLookup" minOccurs="0"/>
-                <xsd:element ref="ns2:LastPreviewedByLookup" minOccurs="0"/>
-                <xsd:element ref="ns2:LastPreviewTimeLookup" minOccurs="0"/>
-                <xsd:element ref="ns2:LastPreviewVersionLookup" minOccurs="0"/>
-                <xsd:element ref="ns2:LastPublishErrorLookup" minOccurs="0"/>
-                <xsd:element ref="ns2:LastPublishResultLookup" minOccurs="0"/>
-                <xsd:element ref="ns2:LastPublishAttemptDateLookup" minOccurs="0"/>
-                <xsd:element ref="ns2:LastPublishedByLookup" minOccurs="0"/>
-                <xsd:element ref="ns2:LastPublishTimeLookup" minOccurs="0"/>
-                <xsd:element ref="ns2:LastPublishVersionLookup" minOccurs="0"/>
-                <xsd:element ref="ns2:TPLaunchHelpLinkType" minOccurs="0"/>
-                <xsd:element ref="ns2:LegacyData" minOccurs="0"/>
-                <xsd:element ref="ns2:TPLaunchHelpLink" minOccurs="0"/>
-                <xsd:element ref="ns2:LocComments" minOccurs="0"/>
-                <xsd:element ref="ns2:LocLastLocAttemptVersionLookup" minOccurs="0"/>
-                <xsd:element ref="ns2:LocLastLocAttemptVersionTypeLookup" minOccurs="0"/>
-                <xsd:element ref="ns2:LocManualTestRequired" minOccurs="0"/>
-                <xsd:element ref="ns2:LocMarketGroupTiers2" minOccurs="0"/>
-                <xsd:element ref="ns2:LocNewPublishedVersionLookup" minOccurs="0"/>
-                <xsd:element ref="ns2:LocOverallHandbackStatusLookup" minOccurs="0"/>
-                <xsd:element ref="ns2:LocOverallLocStatusLookup" minOccurs="0"/>
-                <xsd:element ref="ns2:LocOverallPreviewStatusLookup" minOccurs="0"/>
-                <xsd:element ref="ns2:LocOverallPublishStatusLookup" minOccurs="0"/>
-                <xsd:element ref="ns2:IntlLocPriority" minOccurs="0"/>
-                <xsd:element ref="ns2:LocProcessedForHandoffsLookup" minOccurs="0"/>
-                <xsd:element ref="ns2:LocProcessedForMarketsLookup" minOccurs="0"/>
-                <xsd:element ref="ns2:LocPublishedDependentAssetsLookup" minOccurs="0"/>
-                <xsd:element ref="ns2:LocPublishedLinkedAssetsLookup" minOccurs="0"/>
-                <xsd:element ref="ns2:LocRecommendedHandoff" minOccurs="0"/>
-                <xsd:element ref="ns2:LocalizationTagsTaxHTField0" minOccurs="0"/>
-                <xsd:element ref="ns2:MachineTranslated" minOccurs="0"/>
-                <xsd:element ref="ns2:Manager" minOccurs="0"/>
-                <xsd:element ref="ns2:Markets" minOccurs="0"/>
-                <xsd:element ref="ns2:Milestone" minOccurs="0"/>
-                <xsd:element ref="ns2:TPNamespace" minOccurs="0"/>
-                <xsd:element ref="ns2:NumericId" minOccurs="0"/>
-                <xsd:element ref="ns2:NumOfRatingsLookup" minOccurs="0"/>
-                <xsd:element ref="ns2:OOCacheId" minOccurs="0"/>
-                <xsd:element ref="ns2:OpenTemplate" minOccurs="0"/>
-                <xsd:element ref="ns2:OriginAsset" minOccurs="0"/>
-                <xsd:element ref="ns2:OriginalRelease" minOccurs="0"/>
-                <xsd:element ref="ns2:OriginalSourceMarket" minOccurs="0"/>
-                <xsd:element ref="ns2:OutputCachingOn" minOccurs="0"/>
-                <xsd:element ref="ns2:ParentAssetId" minOccurs="0"/>
-                <xsd:element ref="ns2:PlannedPubDate" minOccurs="0"/>
-                <xsd:element ref="ns2:PolicheckWords" minOccurs="0"/>
-                <xsd:element ref="ns2:BusinessGroup" minOccurs="0"/>
-                <xsd:element ref="ns2:UAProjectedTotalWords" minOccurs="0"/>
-                <xsd:element ref="ns2:Provider" minOccurs="0"/>
-                <xsd:element ref="ns2:Providers" minOccurs="0"/>
-                <xsd:element ref="ns2:PublishStatusLookup" minOccurs="0"/>
-                <xsd:element ref="ns2:PublishTargets" minOccurs="0"/>
-                <xsd:element ref="ns2:RecommendationsModifier" minOccurs="0"/>
-                <xsd:element ref="ns2:ArtSampleDocs" minOccurs="0"/>
-                <xsd:element ref="ns2:ScenarioTagsTaxHTField0" minOccurs="0"/>
-                <xsd:element ref="ns2:ShowIn" minOccurs="0"/>
-                <xsd:element ref="ns2:SourceTitle" minOccurs="0"/>
-                <xsd:element ref="ns2:CSXSubmissionDate" minOccurs="0"/>
-                <xsd:element ref="ns2:SubmitterId" minOccurs="0"/>
-                <xsd:element ref="ns2:TaxCatchAll" minOccurs="0"/>
-                <xsd:element ref="ns2:TaxCatchAllLabel" minOccurs="0"/>
-                <xsd:element ref="ns2:TemplateStatus" minOccurs="0"/>
-                <xsd:element ref="ns2:TemplateTemplateType" minOccurs="0"/>
-                <xsd:element ref="ns2:ThumbnailAssetId" minOccurs="0"/>
-                <xsd:element ref="ns2:TimesCloned" minOccurs="0"/>
-                <xsd:element ref="ns2:TrustLevel" minOccurs="0"/>
-                <xsd:element ref="ns2:UALocComments" minOccurs="0"/>
-                <xsd:element ref="ns2:UALocRecommendation" minOccurs="0"/>
-                <xsd:element ref="ns2:UANotes" minOccurs="0"/>
-                <xsd:element ref="ns2:TPAppVersion" minOccurs="0"/>
-                <xsd:element ref="ns2:VoteCount" minOccurs="0"/>
-              </xsd:all>
-            </xsd:complexType>
-          </xsd:element>
-        </xsd:sequence>
-      </xsd:complexType>
-    </xsd:element>
-  </xsd:schema>
-  <xsd:schema xmlns:xsd="http://www.w3.org/2001/XMLSchema" xmlns:xs="http://www.w3.org/2001/XMLSchema" xmlns:dms="http://schemas.microsoft.com/office/2006/documentManagement/types" xmlns:pc="http://schemas.microsoft.com/office/infopath/2007/PartnerControls" targetNamespace="4873beb7-5857-4685-be1f-d57550cc96cc" elementFormDefault="qualified">
-    <xsd:import namespace="http://schemas.microsoft.com/office/2006/documentManagement/types"/>
-    <xsd:import namespace="http://schemas.microsoft.com/office/infopath/2007/PartnerControls"/>
-    <xsd:element name="AcquiredFrom" ma:index="1" nillable="true" ma:displayName="Acquired From" ma:default="Internal MS" ma:internalName="AcquiredFrom" ma:readOnly="false">
-      <xsd:simpleType>
-        <xsd:restriction base="dms:Choice">
-          <xsd:enumeration value="Internal MS"/>
-          <xsd:enumeration value="Community"/>
-          <xsd:enumeration value="MVP"/>
-          <xsd:enumeration value="Publisher"/>
-          <xsd:enumeration value="Partner"/>
-          <xsd:enumeration value="None"/>
-        </xsd:restriction>
-      </xsd:simpleType>
-    </xsd:element>
-    <xsd:element name="UACurrentWords" ma:index="2" nillable="true" ma:displayName="Actual Word Count" ma:default="" ma:internalName="UACurrentWords" ma:readOnly="false">
-      <xsd:simpleType>
-        <xsd:restriction base="dms:Unknown"/>
-      </xsd:simpleType>
-    </xsd:element>
-    <xsd:element name="TPApplication" ma:index="3" nillable="true" ma:displayName="Application to Open Template With" ma:default="" ma:internalName="TPApplication">
-      <xsd:simpleType>
-        <xsd:restriction base="dms:Text"/>
-      </xsd:simpleType>
-    </xsd:element>
-    <xsd:element name="ApprovalLog" ma:index="4" nillable="true" ma:displayName="Approval Log" ma:default="" ma:hidden="true" ma:internalName="ApprovalLog" ma:readOnly="false">
-      <xsd:simpleType>
-        <xsd:restriction base="dms:Note"/>
-      </xsd:simpleType>
-    </xsd:element>
-    <xsd:element name="ApprovalStatus" ma:index="5" nillable="true" ma:displayName="Approval Status" ma:default="InProgress" ma:internalName="ApprovalStatus" ma:readOnly="false">
-      <xsd:simpleType>
-        <xsd:restriction base="dms:Choice">
-          <xsd:enumeration value="InProgress"/>
-          <xsd:enumeration value="Rejected"/>
-          <xsd:enumeration value="Questionable"/>
-          <xsd:enumeration value="ApprovedAutomatic"/>
-          <xsd:enumeration value="ApprovedManual"/>
-          <xsd:enumeration value="On Hold"/>
-          <xsd:enumeration value="Needs Review"/>
-          <xsd:enumeration value="A Violation"/>
-          <xsd:enumeration value="Unpublished Violation"/>
-        </xsd:restriction>
-      </xsd:simpleType>
-    </xsd:element>
-    <xsd:element name="AssetStart" ma:index="6" nillable="true" ma:displayName="Asset Begin Date" ma:default="[Today]" ma:internalName="AssetStart" ma:readOnly="false">
-      <xsd:simpleType>
-        <xsd:restriction base="dms:DateTime"/>
-      </xsd:simpleType>
-    </xsd:element>
-    <xsd:element name="AssetExpire" ma:index="7" nillable="true" ma:displayName="Asset End Date" ma:default="2029-01-01T08:00:00Z" ma:format="DateTime" ma:internalName="AssetExpire" ma:readOnly="false">
-      <xsd:simpleType>
-        <xsd:restriction base="dms:DateTime"/>
-      </xsd:simpleType>
-    </xsd:element>
-    <xsd:element name="AssetId" ma:index="8" nillable="true" ma:displayName="Asset ID" ma:default="" ma:indexed="true" ma:internalName="AssetId" ma:readOnly="false">
-      <xsd:simpleType>
-        <xsd:restriction base="dms:Text">
-          <xsd:maxLength value="255"/>
-        </xsd:restriction>
-      </xsd:simpleType>
-    </xsd:element>
-    <xsd:element name="IsSearchable" ma:index="9" nillable="true" ma:displayName="Asset Searchable?" ma:default="true" ma:internalName="IsSearchable" ma:readOnly="false">
-      <xsd:simpleType>
-        <xsd:restriction base="dms:Boolean"/>
-      </xsd:simpleType>
-    </xsd:element>
-    <xsd:element name="AssetType" ma:index="10" nillable="true" ma:displayName="Asset Type" ma:default="" ma:internalName="AssetType" ma:readOnly="false">
-      <xsd:simpleType>
-        <xsd:restriction base="dms:Unknown"/>
-      </xsd:simpleType>
-    </xsd:element>
-    <xsd:element name="APAuthor" ma:index="11" nillable="true" ma:displayName="Author" ma:default="" ma:list="UserInfo" ma:internalName="APAuthor" ma:readOnly="false">
-      <xsd:complexType>
-        <xsd:complexContent>
-          <xsd:extension base="dms:User">
-            <xsd:sequence>
-              <xsd:element name="UserInfo" minOccurs="0" maxOccurs="unbounded">
-                <xsd:complexType>
-                  <xsd:sequence>
-                    <xsd:element name="DisplayName" type="xsd:string" minOccurs="0"/>
-                    <xsd:element name="AccountId" type="dms:UserId" minOccurs="0" nillable="true"/>
-                    <xsd:element name="AccountType" type="xsd:string" minOccurs="0"/>
-                  </xsd:sequence>
-                </xsd:complexType>
-              </xsd:element>
-            </xsd:sequence>
-          </xsd:extension>
-        </xsd:complexContent>
-      </xsd:complexType>
-    </xsd:element>
-    <xsd:element name="AverageRating" ma:index="12" nillable="true" ma:displayName="Average Rating" ma:internalName="AverageRating" ma:readOnly="false">
-      <xsd:simpleType>
-        <xsd:restriction base="dms:Text"/>
-      </xsd:simpleType>
-    </xsd:element>
-    <xsd:element name="BlockPublish" ma:index="13" nillable="true" ma:displayName="Block from Publishing?" ma:default="" ma:internalName="BlockPublish" ma:readOnly="false">
-      <xsd:simpleType>
-        <xsd:restriction base="dms:Boolean"/>
-      </xsd:simpleType>
-    </xsd:element>
-    <xsd:element name="BugNumber" ma:index="14" nillable="true" ma:displayName="Bug Number" ma:default="" ma:internalName="BugNumber" ma:readOnly="false">
-      <xsd:simpleType>
-        <xsd:restriction base="dms:Text"/>
-      </xsd:simpleType>
-    </xsd:element>
-    <xsd:element name="CampaignTagsTaxHTField0" ma:index="16" nillable="true" ma:taxonomy="true" ma:internalName="CampaignTagsTaxHTField0" ma:taxonomyFieldName="CampaignTags" ma:displayName="Campaigns" ma:readOnly="false" ma:default="" ma:fieldId="{1df42cc3-2301-4f11-a52a-6ead923c29ed}" ma:taxonomyMulti="true" ma:sspId="8f79753a-75d3-41f5-8ca3-40b843941b4f" ma:termSetId="ca0e50d4-faa1-44ce-961e-bb1441c60e66" ma:anchorId="00000000-0000-0000-0000-000000000000" ma:open="false" ma:isKeyword="false">
-      <xsd:complexType>
-        <xsd:sequence>
-          <xsd:element ref="pc:Terms" minOccurs="0" maxOccurs="1"/>
-        </xsd:sequence>
-      </xsd:complexType>
-    </xsd:element>
-    <xsd:element name="TPClientViewer" ma:index="17" nillable="true" ma:displayName="Client Viewer" ma:default="" ma:internalName="TPClientViewer">
-      <xsd:simpleType>
-        <xsd:restriction base="dms:Text"/>
-      </xsd:simpleType>
-    </xsd:element>
-    <xsd:element name="ClipArtFilename" ma:index="18" nillable="true" ma:displayName="Clip Art Name" ma:default="" ma:internalName="ClipArtFilename" ma:readOnly="false">
-      <xsd:simpleType>
-        <xsd:restriction base="dms:Text"/>
-      </xsd:simpleType>
-    </xsd:element>
-    <xsd:element name="TPCommandLine" ma:index="19" nillable="true" ma:displayName="Command Line" ma:default="" ma:internalName="TPCommandLine">
-      <xsd:simpleType>
-        <xsd:restriction base="dms:Text"/>
-      </xsd:simpleType>
-    </xsd:element>
-    <xsd:element name="TPComponent" ma:index="20" nillable="true" ma:displayName="Component" ma:default="" ma:internalName="TPComponent">
-      <xsd:simpleType>
-        <xsd:restriction base="dms:Text"/>
-      </xsd:simpleType>
-    </xsd:element>
-    <xsd:element name="ContentItem" ma:index="21" nillable="true" ma:displayName="Content Item" ma:default="" ma:hidden="true" ma:internalName="ContentItem" ma:readOnly="false">
-      <xsd:simpleType>
-        <xsd:restriction base="dms:Unknown"/>
-      </xsd:simpleType>
-    </xsd:element>
-    <xsd:element name="CrawlForDependencies" ma:index="23" nillable="true" ma:displayName="Crawl for Dependencies?" ma:default="true" ma:internalName="CrawlForDependencies" ma:readOnly="false">
-      <xsd:simpleType>
-        <xsd:restriction base="dms:Boolean"/>
-      </xsd:simpleType>
-    </xsd:element>
-    <xsd:element name="CSXHash" ma:index="26" nillable="true" ma:displayName="CSX Hash" ma:default="" ma:indexed="true" ma:internalName="CSXHash" ma:readOnly="false">
-      <xsd:simpleType>
-        <xsd:restriction base="dms:Text"/>
-      </xsd:simpleType>
-    </xsd:element>
-    <xsd:element name="CSXSubmissionMarket" ma:index="27" nillable="true" ma:displayName="CSX Submission Market" ma:default="" ma:list="{2FBD1B11-2ACE-4FDC-B5A3-635D4ADF6F1B}" ma:internalName="CSXSubmissionMarket" ma:readOnly="false" ma:showField="MarketName" ma:web="4873beb7-5857-4685-be1f-d57550cc96cc">
-      <xsd:simpleType>
-        <xsd:restriction base="dms:Lookup"/>
-      </xsd:simpleType>
-    </xsd:element>
-    <xsd:element name="CSXUpdate" ma:index="28" nillable="true" ma:displayName="CSX Updated?" ma:default="false" ma:internalName="CSXUpdate" ma:readOnly="false">
-      <xsd:simpleType>
-        <xsd:restriction base="dms:Boolean"/>
-      </xsd:simpleType>
-    </xsd:element>
-    <xsd:element name="IntlLangReviewDate" ma:index="29" nillable="true" ma:displayName="Date to Complete Intl QA" ma:default="" ma:internalName="IntlLangReviewDate" ma:readOnly="false">
-      <xsd:simpleType>
-        <xsd:restriction base="dms:DateTime"/>
-      </xsd:simpleType>
-    </xsd:element>
-    <xsd:element name="IsDeleted" ma:index="30" nillable="true" ma:displayName="Deleted?" ma:default="" ma:internalName="IsDeleted" ma:readOnly="false">
-      <xsd:simpleType>
-        <xsd:restriction base="dms:Boolean"/>
-      </xsd:simpleType>
-    </xsd:element>
-    <xsd:element name="APDescription" ma:index="31" nillable="true" ma:displayName="Description" ma:default="" ma:internalName="APDescription" ma:readOnly="false">
-      <xsd:simpleType>
-        <xsd:restriction base="dms:Note"/>
-      </xsd:simpleType>
-    </xsd:element>
-    <xsd:element name="DirectSourceMarket" ma:index="32" nillable="true" ma:displayName="Direct Source Market Group" ma:default="" ma:internalName="DirectSourceMarket" ma:readOnly="false">
-      <xsd:simpleType>
-        <xsd:restriction base="dms:Text"/>
-      </xsd:simpleType>
-    </xsd:element>
-    <xsd:element name="Downloads" ma:index="33" nillable="true" ma:displayName="Downloads" ma:default="0" ma:hidden="true" ma:internalName="Downloads" ma:readOnly="false">
-      <xsd:simpleType>
-        <xsd:restriction base="dms:Unknown"/>
-      </xsd:simpleType>
-    </xsd:element>
-    <xsd:element name="DSATActionTaken" ma:index="34" nillable="true" ma:displayName="DSAT Action Taken" ma:default="" ma:internalName="DSATActionTaken" ma:readOnly="false">
-      <xsd:simpleType>
-        <xsd:restriction base="dms:Choice">
-          <xsd:enumeration value="Best Bets"/>
-          <xsd:enumeration value="Expire"/>
-          <xsd:enumeration value="Hide"/>
-          <xsd:enumeration value="None"/>
-        </xsd:restriction>
-      </xsd:simpleType>
-    </xsd:element>
-    <xsd:element name="APEditor" ma:index="35" nillable="true" ma:displayName="Editor" ma:default="" ma:list="UserInfo" ma:internalName="APEditor" ma:readOnly="false">
-      <xsd:complexType>
-        <xsd:complexContent>
-          <xsd:extension base="dms:User">
-            <xsd:sequence>
-              <xsd:element name="UserInfo" minOccurs="0" maxOccurs="unbounded">
-                <xsd:complexType>
-                  <xsd:sequence>
-                    <xsd:element name="DisplayName" type="xsd:string" minOccurs="0"/>
-                    <xsd:element name="AccountId" type="dms:UserId" minOccurs="0" nillable="true"/>
-                    <xsd:element name="AccountType" type="xsd:string" minOccurs="0"/>
-                  </xsd:sequence>
-                </xsd:complexType>
-              </xsd:element>
-            </xsd:sequence>
-          </xsd:extension>
-        </xsd:complexContent>
-      </xsd:complexType>
-    </xsd:element>
-    <xsd:element name="EditorialStatus" ma:index="36" nillable="true" ma:displayName="Editorial Status" ma:default="" ma:internalName="EditorialStatus" ma:readOnly="false">
-      <xsd:simpleType>
-        <xsd:restriction base="dms:Unknown"/>
-      </xsd:simpleType>
-    </xsd:element>
-    <xsd:element name="EditorialTags" ma:index="37" nillable="true" ma:displayName="Editorial Tags" ma:default="" ma:internalName="EditorialTags">
-      <xsd:simpleType>
-        <xsd:restriction base="dms:Unknown"/>
-      </xsd:simpleType>
-    </xsd:element>
-    <xsd:element name="TPExecutable" ma:index="38" nillable="true" ma:displayName="Executable" ma:default="" ma:internalName="TPExecutable">
-      <xsd:simpleType>
-        <xsd:restriction base="dms:Text"/>
-      </xsd:simpleType>
-    </xsd:element>
-    <xsd:element name="FeatureTagsTaxHTField0" ma:index="40" nillable="true" ma:taxonomy="true" ma:internalName="FeatureTagsTaxHTField0" ma:taxonomyFieldName="FeatureTags" ma:displayName="Features" ma:readOnly="false" ma:default="" ma:fieldId="{7fc0d542-15c6-4882-a8e3-13bca44403fb}" ma:taxonomyMulti="true" ma:sspId="8f79753a-75d3-41f5-8ca3-40b843941b4f" ma:termSetId="f1ab6845-967d-4854-a0ba-4ec07f0f8113" ma:anchorId="00000000-0000-0000-0000-000000000000" ma:open="false" ma:isKeyword="false">
-      <xsd:complexType>
-        <xsd:sequence>
-          <xsd:element ref="pc:Terms" minOccurs="0" maxOccurs="1"/>
-        </xsd:sequence>
-      </xsd:complexType>
-    </xsd:element>
-    <xsd:element name="TPFriendlyName" ma:index="41" nillable="true" ma:displayName="Friendly Name" ma:default="" ma:internalName="TPFriendlyName">
-      <xsd:simpleType>
-        <xsd:restriction base="dms:Text"/>
-      </xsd:simpleType>
-    </xsd:element>
-    <xsd:element name="FriendlyTitle" ma:index="42" nillable="true" ma:displayName="Friendly Title" ma:default="" ma:description="Shorter title to be used when displaying search results" ma:internalName="FriendlyTitle" ma:readOnly="false">
-      <xsd:simpleType>
-        <xsd:restriction base="dms:Text"/>
-      </xsd:simpleType>
-    </xsd:element>
-    <xsd:element name="PrimaryImageGen" ma:index="43" nillable="true" ma:displayName="Generate Images?" ma:default="true" ma:internalName="PrimaryImageGen">
-      <xsd:simpleType>
-        <xsd:restriction base="dms:Boolean"/>
-      </xsd:simpleType>
-    </xsd:element>
-    <xsd:element name="HandoffToMSDN" ma:index="44" nillable="true" ma:displayName="Handoff To MSDN Date" ma:default="" ma:internalName="HandoffToMSDN" ma:readOnly="false">
-      <xsd:simpleType>
-        <xsd:restriction base="dms:DateTime"/>
-      </xsd:simpleType>
-    </xsd:element>
-    <xsd:element name="InProjectListLookup" ma:index="45" nillable="true" ma:displayName="InProjectListLookup" ma:list="{9E343742-310B-4684-A24C-1D137CB4B230}" ma:internalName="InProjectListLookup" ma:readOnly="true" ma:showField="InProjectList" ma:web="4873beb7-5857-4685-be1f-d57550cc96cc">
-      <xsd:complexType>
-        <xsd:complexContent>
-          <xsd:extension base="dms:MultiChoiceLookup">
-            <xsd:sequence>
-              <xsd:element name="Value" type="dms:Lookup" maxOccurs="unbounded" minOccurs="0" nillable="true"/>
-            </xsd:sequence>
-          </xsd:extension>
-        </xsd:complexContent>
-      </xsd:complexType>
-    </xsd:element>
-    <xsd:element name="TPInstallLocation" ma:index="46" nillable="true" ma:displayName="Install Location" ma:default="" ma:internalName="TPInstallLocation">
-      <xsd:simpleType>
-        <xsd:restriction base="dms:Text"/>
-      </xsd:simpleType>
-    </xsd:element>
-    <xsd:element name="InternalTagsTaxHTField0" ma:index="48" nillable="true" ma:taxonomy="true" ma:internalName="InternalTagsTaxHTField0" ma:taxonomyFieldName="InternalTags" ma:displayName="Internal Tags" ma:readOnly="false" ma:default="" ma:fieldId="{1490b8a4-2706-41ec-b5e3-73176dccf34e}" ma:taxonomyMulti="true" ma:sspId="8f79753a-75d3-41f5-8ca3-40b843941b4f" ma:termSetId="82b6639e-f7fc-4c18-ad2d-003a6e707765" ma:anchorId="00000000-0000-0000-0000-000000000000" ma:open="false" ma:isKeyword="false">
-      <xsd:complexType>
-        <xsd:sequence>
-          <xsd:element ref="pc:Terms" minOccurs="0" maxOccurs="1"/>
-        </xsd:sequence>
-      </xsd:complexType>
-    </xsd:element>
-    <xsd:element name="IntlLangReview" ma:index="49" nillable="true" ma:displayName="Intl Lang QA Review Required?" ma:default="" ma:internalName="IntlLangReview" ma:readOnly="false">
-      <xsd:simpleType>
-        <xsd:restriction base="dms:Boolean"/>
-      </xsd:simpleType>
-    </xsd:element>
-    <xsd:element name="IntlLangReviewer" ma:index="50" nillable="true" ma:displayName="Intl Lang QA Reviewer" ma:default="" ma:internalName="IntlLangReviewer" ma:readOnly="false">
-      <xsd:simpleType>
-        <xsd:restriction base="dms:Text"/>
-      </xsd:simpleType>
-    </xsd:element>
-    <xsd:element name="MarketSpecific" ma:index="51" nillable="true" ma:displayName="Is Market Specific?" ma:default="" ma:internalName="MarketSpecific" ma:readOnly="false">
-      <xsd:simpleType>
-        <xsd:restriction base="dms:Boolean"/>
-      </xsd:simpleType>
-    </xsd:element>
-    <xsd:element name="LastCompleteVersionLookup" ma:index="52" nillable="true" ma:displayName="Last Complete Version Lookup" ma:default="" ma:list="{9E343742-310B-4684-A24C-1D137CB4B230}" ma:internalName="LastCompleteVersionLookup" ma:readOnly="true" ma:showField="LastCompleteVersion" ma:web="4873beb7-5857-4685-be1f-d57550cc96cc">
-      <xsd:complexType>
-        <xsd:complexContent>
-          <xsd:extension base="dms:MultiChoiceLookup">
-            <xsd:sequence>
-              <xsd:element name="Value" type="dms:Lookup" maxOccurs="unbounded" minOccurs="0" nillable="true"/>
-            </xsd:sequence>
-          </xsd:extension>
-        </xsd:complexContent>
-      </xsd:complexType>
-    </xsd:element>
-    <xsd:element name="LastHandOff" ma:index="53" nillable="true" ma:displayName="Last Hand-off" ma:default="" ma:internalName="LastHandOff" ma:readOnly="false">
-      <xsd:simpleType>
-        <xsd:restriction base="dms:DateTime"/>
-      </xsd:simpleType>
-    </xsd:element>
-    <xsd:element name="LastModifiedDateTime" ma:index="54" nillable="true" ma:displayName="Last Modified Date" ma:default="" ma:internalName="LastModifiedDateTime" ma:readOnly="false">
-      <xsd:simpleType>
-        <xsd:restriction base="dms:DateTime"/>
-      </xsd:simpleType>
-    </xsd:element>
-    <xsd:element name="LastPreviewErrorLookup" ma:index="55" nillable="true" ma:displayName="Last Preview Attempt Error" ma:default="" ma:list="{9E343742-310B-4684-A24C-1D137CB4B230}" ma:internalName="LastPreviewErrorLookup" ma:readOnly="true" ma:showField="LastPreviewError" ma:web="4873beb7-5857-4685-be1f-d57550cc96cc">
-      <xsd:complexType>
-        <xsd:complexContent>
-          <xsd:extension base="dms:MultiChoiceLookup">
-            <xsd:sequence>
-              <xsd:element name="Value" type="dms:Lookup" maxOccurs="unbounded" minOccurs="0" nillable="true"/>
-            </xsd:sequence>
-          </xsd:extension>
-        </xsd:complexContent>
-      </xsd:complexType>
-    </xsd:element>
-    <xsd:element name="LastPreviewResultLookup" ma:index="56" nillable="true" ma:displayName="Last Preview Attempt Result" ma:default="" ma:list="{9E343742-310B-4684-A24C-1D137CB4B230}" ma:internalName="LastPreviewResultLookup" ma:readOnly="true" ma:showField="LastPreviewResult" ma:web="4873beb7-5857-4685-be1f-d57550cc96cc">
-      <xsd:complexType>
-        <xsd:complexContent>
-          <xsd:extension base="dms:MultiChoiceLookup">
-            <xsd:sequence>
-              <xsd:element name="Value" type="dms:Lookup" maxOccurs="unbounded" minOccurs="0" nillable="true"/>
-            </xsd:sequence>
-          </xsd:extension>
-        </xsd:complexContent>
-      </xsd:complexType>
-    </xsd:element>
-    <xsd:element name="LastPreviewAttemptDateLookup" ma:index="57" nillable="true" ma:displayName="Last Preview Attempted On" ma:default="" ma:list="{9E343742-310B-4684-A24C-1D137CB4B230}" ma:internalName="LastPreviewAttemptDateLookup" ma:readOnly="true" ma:showField="LastPreviewAttemptDate" ma:web="4873beb7-5857-4685-be1f-d57550cc96cc">
-      <xsd:complexType>
-        <xsd:complexContent>
-          <xsd:extension base="dms:MultiChoiceLookup">
-            <xsd:sequence>
-              <xsd:element name="Value" type="dms:Lookup" maxOccurs="unbounded" minOccurs="0" nillable="true"/>
-            </xsd:sequence>
-          </xsd:extension>
-        </xsd:complexContent>
-      </xsd:complexType>
-    </xsd:element>
-    <xsd:element name="LastPreviewedByLookup" ma:index="58" nillable="true" ma:displayName="Last Previewed By" ma:default="" ma:list="{9E343742-310B-4684-A24C-1D137CB4B230}" ma:internalName="LastPreviewedByLookup" ma:readOnly="true" ma:showField="LastPreviewedBy" ma:web="4873beb7-5857-4685-be1f-d57550cc96cc">
-      <xsd:complexType>
-        <xsd:complexContent>
-          <xsd:extension base="dms:MultiChoiceLookup">
-            <xsd:sequence>
-              <xsd:element name="Value" type="dms:Lookup" maxOccurs="unbounded" minOccurs="0" nillable="true"/>
-            </xsd:sequence>
-          </xsd:extension>
-        </xsd:complexContent>
-      </xsd:complexType>
-    </xsd:element>
-    <xsd:element name="LastPreviewTimeLookup" ma:index="59" nillable="true" ma:displayName="Last Previewed Date" ma:default="" ma:list="{9E343742-310B-4684-A24C-1D137CB4B230}" ma:internalName="LastPreviewTimeLookup" ma:readOnly="true" ma:showField="LastPreviewTime" ma:web="4873beb7-5857-4685-be1f-d57550cc96cc">
-      <xsd:complexType>
-        <xsd:complexContent>
-          <xsd:extension base="dms:MultiChoiceLookup">
-            <xsd:sequence>
-              <xsd:element name="Value" type="dms:Lookup" maxOccurs="unbounded" minOccurs="0" nillable="true"/>
-            </xsd:sequence>
-          </xsd:extension>
-        </xsd:complexContent>
-      </xsd:complexType>
-    </xsd:element>
-    <xsd:element name="LastPreviewVersionLookup" ma:index="60" nillable="true" ma:displayName="Last Previewed Version" ma:default="" ma:list="{9E343742-310B-4684-A24C-1D137CB4B230}" ma:internalName="LastPreviewVersionLookup" ma:readOnly="true" ma:showField="LastPreviewVersion" ma:web="4873beb7-5857-4685-be1f-d57550cc96cc">
-      <xsd:complexType>
-        <xsd:complexContent>
-          <xsd:extension base="dms:MultiChoiceLookup">
-            <xsd:sequence>
-              <xsd:element name="Value" type="dms:Lookup" maxOccurs="unbounded" minOccurs="0" nillable="true"/>
-            </xsd:sequence>
-          </xsd:extension>
-        </xsd:complexContent>
-      </xsd:complexType>
-    </xsd:element>
-    <xsd:element name="LastPublishErrorLookup" ma:index="61" nillable="true" ma:displayName="Last Publish Attempt Error" ma:default="" ma:list="{9E343742-310B-4684-A24C-1D137CB4B230}" ma:internalName="LastPublishErrorLookup" ma:readOnly="true" ma:showField="LastPublishError" ma:web="4873beb7-5857-4685-be1f-d57550cc96cc">
-      <xsd:complexType>
-        <xsd:complexContent>
-          <xsd:extension base="dms:MultiChoiceLookup">
-            <xsd:sequence>
-              <xsd:element name="Value" type="dms:Lookup" maxOccurs="unbounded" minOccurs="0" nillable="true"/>
-            </xsd:sequence>
-          </xsd:extension>
-        </xsd:complexContent>
-      </xsd:complexType>
-    </xsd:element>
-    <xsd:element name="LastPublishResultLookup" ma:index="62" nillable="true" ma:displayName="Last Publish Attempt Result" ma:default="" ma:list="{9E343742-310B-4684-A24C-1D137CB4B230}" ma:internalName="LastPublishResultLookup" ma:readOnly="true" ma:showField="LastPublishResult" ma:web="4873beb7-5857-4685-be1f-d57550cc96cc">
-      <xsd:complexType>
-        <xsd:complexContent>
-          <xsd:extension base="dms:MultiChoiceLookup">
-            <xsd:sequence>
-              <xsd:element name="Value" type="dms:Lookup" maxOccurs="unbounded" minOccurs="0" nillable="true"/>
-            </xsd:sequence>
-          </xsd:extension>
-        </xsd:complexContent>
-      </xsd:complexType>
-    </xsd:element>
-    <xsd:element name="LastPublishAttemptDateLookup" ma:index="63" nillable="true" ma:displayName="Last Publish Attempted On" ma:default="" ma:list="{9E343742-310B-4684-A24C-1D137CB4B230}" ma:internalName="LastPublishAttemptDateLookup" ma:readOnly="true" ma:showField="LastPublishAttemptDate" ma:web="4873beb7-5857-4685-be1f-d57550cc96cc">
-      <xsd:complexType>
-        <xsd:complexContent>
-          <xsd:extension base="dms:MultiChoiceLookup">
-            <xsd:sequence>
-              <xsd:element name="Value" type="dms:Lookup" maxOccurs="unbounded" minOccurs="0" nillable="true"/>
-            </xsd:sequence>
-          </xsd:extension>
-        </xsd:complexContent>
-      </xsd:complexType>
-    </xsd:element>
-    <xsd:element name="LastPublishedByLookup" ma:index="64" nillable="true" ma:displayName="Last Published By" ma:default="" ma:list="{9E343742-310B-4684-A24C-1D137CB4B230}" ma:internalName="LastPublishedByLookup" ma:readOnly="true" ma:showField="LastPublishedBy" ma:web="4873beb7-5857-4685-be1f-d57550cc96cc">
-      <xsd:complexType>
-        <xsd:complexContent>
-          <xsd:extension base="dms:MultiChoiceLookup">
-            <xsd:sequence>
-              <xsd:element name="Value" type="dms:Lookup" maxOccurs="unbounded" minOccurs="0" nillable="true"/>
-            </xsd:sequence>
-          </xsd:extension>
-        </xsd:complexContent>
-      </xsd:complexType>
-    </xsd:element>
-    <xsd:element name="LastPublishTimeLookup" ma:index="65" nillable="true" ma:displayName="Last Published Date" ma:default="" ma:list="{9E343742-310B-4684-A24C-1D137CB4B230}" ma:internalName="LastPublishTimeLookup" ma:readOnly="true" ma:showField="LastPublishTime" ma:web="4873beb7-5857-4685-be1f-d57550cc96cc">
-      <xsd:complexType>
-        <xsd:complexContent>
-          <xsd:extension base="dms:MultiChoiceLookup">
-            <xsd:sequence>
-              <xsd:element name="Value" type="dms:Lookup" maxOccurs="unbounded" minOccurs="0" nillable="true"/>
-            </xsd:sequence>
-          </xsd:extension>
-        </xsd:complexContent>
-      </xsd:complexType>
-    </xsd:element>
-    <xsd:element name="LastPublishVersionLookup" ma:index="66" nillable="true" ma:displayName="Last Published Version" ma:default="" ma:list="{9E343742-310B-4684-A24C-1D137CB4B230}" ma:internalName="LastPublishVersionLookup" ma:readOnly="true" ma:showField="LastPublishVersion" ma:web="4873beb7-5857-4685-be1f-d57550cc96cc">
-      <xsd:complexType>
-        <xsd:complexContent>
-          <xsd:extension base="dms:MultiChoiceLookup">
-            <xsd:sequence>
-              <xsd:element name="Value" type="dms:Lookup" maxOccurs="unbounded" minOccurs="0" nillable="true"/>
-            </xsd:sequence>
-          </xsd:extension>
-        </xsd:complexContent>
-      </xsd:complexType>
-    </xsd:element>
-    <xsd:element name="TPLaunchHelpLinkType" ma:index="67" nillable="true" ma:displayName="Launch Help Link Type" ma:default="Template" ma:internalName="TPLaunchHelpLinkType">
-      <xsd:simpleType>
-        <xsd:restriction base="dms:Choice">
-          <xsd:enumeration value="Template"/>
-          <xsd:enumeration value="Training"/>
-          <xsd:enumeration value="URL"/>
-          <xsd:enumeration value="None"/>
-        </xsd:restriction>
-      </xsd:simpleType>
-    </xsd:element>
-    <xsd:element name="LegacyData" ma:index="68" nillable="true" ma:displayName="Legacy Data" ma:default="" ma:internalName="LegacyData" ma:readOnly="false">
-      <xsd:simpleType>
-        <xsd:restriction base="dms:Note"/>
-      </xsd:simpleType>
-    </xsd:element>
-    <xsd:element name="TPLaunchHelpLink" ma:index="69" nillable="true" ma:displayName="Link to Launch Help Topic" ma:default="" ma:internalName="TPLaunchHelpLink">
-      <xsd:simpleType>
-        <xsd:restriction base="dms:Text"/>
-      </xsd:simpleType>
-    </xsd:element>
-    <xsd:element name="LocComments" ma:index="70" nillable="true" ma:displayName="Loc Approval Comments" ma:default="" ma:internalName="LocComments" ma:readOnly="false">
-      <xsd:simpleType>
-        <xsd:restriction base="dms:Note"/>
-      </xsd:simpleType>
-    </xsd:element>
-    <xsd:element name="LocLastLocAttemptVersionLookup" ma:index="71" nillable="true" ma:displayName="Loc Last Loc Attempt Version" ma:default="" ma:list="{7DD1DCEC-E449-43D3-891F-7DC62F62AD21}" ma:internalName="LocLastLocAttemptVersionLookup" ma:readOnly="false" ma:showField="LastLocAttemptVersion" ma:web="4873beb7-5857-4685-be1f-d57550cc96cc">
-      <xsd:simpleType>
-        <xsd:restriction base="dms:Lookup"/>
-      </xsd:simpleType>
-    </xsd:element>
-    <xsd:element name="LocLastLocAttemptVersionTypeLookup" ma:index="72" nillable="true" ma:displayName="Loc Last Loc Attempt Version Type" ma:default="" ma:list="{7DD1DCEC-E449-43D3-891F-7DC62F62AD21}" ma:internalName="LocLastLocAttemptVersionTypeLookup" ma:readOnly="true" ma:showField="LastLocAttemptVersionType" ma:web="4873beb7-5857-4685-be1f-d57550cc96cc">
-      <xsd:simpleType>
-        <xsd:restriction base="dms:Lookup"/>
-      </xsd:simpleType>
-    </xsd:element>
-    <xsd:element name="LocManualTestRequired" ma:index="73" nillable="true" ma:displayName="Loc Manual Test Required" ma:default="" ma:internalName="LocManualTestRequired" ma:readOnly="false">
-      <xsd:simpleType>
-        <xsd:restriction base="dms:Boolean"/>
-      </xsd:simpleType>
-    </xsd:element>
-    <xsd:element name="LocMarketGroupTiers2" ma:index="74" nillable="true" ma:displayName="Loc Market Group Tiers" ma:internalName="LocMarketGroupTiers2" ma:readOnly="false">
-      <xsd:simpleType>
-        <xsd:restriction base="dms:Unknown"/>
-      </xsd:simpleType>
-    </xsd:element>
-    <xsd:element name="LocNewPublishedVersionLookup" ma:index="75" nillable="true" ma:displayName="Loc New Published Version Lookup" ma:default="" ma:list="{7DD1DCEC-E449-43D3-891F-7DC62F62AD21}" ma:internalName="LocNewPublishedVersionLookup" ma:readOnly="true" ma:showField="NewPublishedVersion" ma:web="4873beb7-5857-4685-be1f-d57550cc96cc">
-      <xsd:simpleType>
-        <xsd:restriction base="dms:Lookup"/>
-      </xsd:simpleType>
-    </xsd:element>
-    <xsd:element name="LocOverallHandbackStatusLookup" ma:index="76" nillable="true" ma:displayName="Loc Overall Handback Status" ma:default="" ma:list="{7DD1DCEC-E449-43D3-891F-7DC62F62AD21}" ma:internalName="LocOverallHandbackStatusLookup" ma:readOnly="true" ma:showField="OverallHandbackStatus" ma:web="4873beb7-5857-4685-be1f-d57550cc96cc">
-      <xsd:simpleType>
-        <xsd:restriction base="dms:Lookup"/>
-      </xsd:simpleType>
-    </xsd:element>
-    <xsd:element name="LocOverallLocStatusLookup" ma:index="77" nillable="true" ma:displayName="Loc Overall Localize Status" ma:default="" ma:list="{7DD1DCEC-E449-43D3-891F-7DC62F62AD21}" ma:internalName="LocOverallLocStatusLookup" ma:readOnly="true" ma:showField="OverallLocStatus" ma:web="4873beb7-5857-4685-be1f-d57550cc96cc">
-      <xsd:simpleType>
-        <xsd:restriction base="dms:Lookup"/>
-      </xsd:simpleType>
-    </xsd:element>
-    <xsd:element name="LocOverallPreviewStatusLookup" ma:index="78" nillable="true" ma:displayName="Loc Overall Preview Status" ma:default="" ma:list="{7DD1DCEC-E449-43D3-891F-7DC62F62AD21}" ma:internalName="LocOverallPreviewStatusLookup" ma:readOnly="true" ma:showField="OverallPreviewStatus" ma:web="4873beb7-5857-4685-be1f-d57550cc96cc">
-      <xsd:simpleType>
-        <xsd:restriction base="dms:Lookup"/>
-      </xsd:simpleType>
-    </xsd:element>
-    <xsd:element name="LocOverallPublishStatusLookup" ma:index="79" nillable="true" ma:displayName="Loc Overall Publish Status" ma:default="" ma:list="{7DD1DCEC-E449-43D3-891F-7DC62F62AD21}" ma:internalName="LocOverallPublishStatusLookup" ma:readOnly="true" ma:showField="OverallPublishStatus" ma:web="4873beb7-5857-4685-be1f-d57550cc96cc">
-      <xsd:simpleType>
-        <xsd:restriction base="dms:Lookup"/>
-      </xsd:simpleType>
-    </xsd:element>
-    <xsd:element name="IntlLocPriority" ma:index="80" nillable="true" ma:displayName="Loc Priority" ma:default="" ma:internalName="IntlLocPriority" ma:readOnly="false">
-      <xsd:simpleType>
-        <xsd:restriction base="dms:Unknown"/>
-      </xsd:simpleType>
-    </xsd:element>
-    <xsd:element name="LocProcessedForHandoffsLookup" ma:index="81" nillable="true" ma:displayName="Loc Processed For Handoffs" ma:default="" ma:list="{7DD1DCEC-E449-43D3-891F-7DC62F62AD21}" ma:internalName="LocProcessedForHandoffsLookup" ma:readOnly="true" ma:showField="ProcessedForHandoffs" ma:web="4873beb7-5857-4685-be1f-d57550cc96cc">
-      <xsd:simpleType>
-        <xsd:restriction base="dms:Lookup"/>
-      </xsd:simpleType>
-    </xsd:element>
-    <xsd:element name="LocProcessedForMarketsLookup" ma:index="82" nillable="true" ma:displayName="Loc Processed For Markets" ma:default="" ma:list="{7DD1DCEC-E449-43D3-891F-7DC62F62AD21}" ma:internalName="LocProcessedForMarketsLookup" ma:readOnly="true" ma:showField="ProcessedForMarkets" ma:web="4873beb7-5857-4685-be1f-d57550cc96cc">
-      <xsd:simpleType>
-        <xsd:restriction base="dms:Lookup"/>
-      </xsd:simpleType>
-    </xsd:element>
-    <xsd:element name="LocPublishedDependentAssetsLookup" ma:index="83" nillable="true" ma:displayName="Loc Published Dependent Assets" ma:default="" ma:list="{7DD1DCEC-E449-43D3-891F-7DC62F62AD21}" ma:internalName="LocPublishedDependentAssetsLookup" ma:readOnly="true" ma:showField="PublishedDependentAssets" ma:web="4873beb7-5857-4685-be1f-d57550cc96cc">
-      <xsd:simpleType>
-        <xsd:restriction base="dms:Lookup"/>
-      </xsd:simpleType>
-    </xsd:element>
-    <xsd:element name="LocPublishedLinkedAssetsLookup" ma:index="84" nillable="true" ma:displayName="Loc Published Linked Assets" ma:default="" ma:list="{7DD1DCEC-E449-43D3-891F-7DC62F62AD21}" ma:internalName="LocPublishedLinkedAssetsLookup" ma:readOnly="true" ma:showField="PublishedLinkedAssets" ma:web="4873beb7-5857-4685-be1f-d57550cc96cc">
-      <xsd:simpleType>
-        <xsd:restriction base="dms:Lookup"/>
-      </xsd:simpleType>
-    </xsd:element>
-    <xsd:element name="LocRecommendedHandoff" ma:index="85" nillable="true" ma:displayName="Loc Recommended Handoff" ma:default="" ma:indexed="true" ma:internalName="LocRecommendedHandoff" ma:readOnly="false">
-      <xsd:simpleType>
-        <xsd:restriction base="dms:Text"/>
-      </xsd:simpleType>
-    </xsd:element>
-    <xsd:element name="LocalizationTagsTaxHTField0" ma:index="87" nillable="true" ma:taxonomy="true" ma:internalName="LocalizationTagsTaxHTField0" ma:taxonomyFieldName="LocalizationTags" ma:displayName="Localization Tags" ma:readOnly="false" ma:default="" ma:fieldId="{00f02cb3-2c7c-424a-9c61-10e9b6878429}" ma:taxonomyMulti="true" ma:sspId="8f79753a-75d3-41f5-8ca3-40b843941b4f" ma:termSetId="5b7703a5-8e8b-4b58-8b31-1cea35331da3" ma:anchorId="00000000-0000-0000-0000-000000000000" ma:open="false" ma:isKeyword="false">
-      <xsd:complexType>
-        <xsd:sequence>
-          <xsd:element ref="pc:Terms" minOccurs="0" maxOccurs="1"/>
-        </xsd:sequence>
-      </xsd:complexType>
-    </xsd:element>
-    <xsd:element name="MachineTranslated" ma:index="88" nillable="true" ma:displayName="Machine Translated" ma:default="" ma:internalName="MachineTranslated" ma:readOnly="false">
-      <xsd:simpleType>
-        <xsd:restriction base="dms:Boolean"/>
-      </xsd:simpleType>
-    </xsd:element>
-    <xsd:element name="Manager" ma:index="89" nillable="true" ma:displayName="Manager" ma:hidden="true" ma:internalName="Manager" ma:readOnly="false">
-      <xsd:simpleType>
-        <xsd:restriction base="dms:Text"/>
-      </xsd:simpleType>
-    </xsd:element>
-    <xsd:element name="Markets" ma:index="90" nillable="true" ma:displayName="Markets" ma:default="" ma:description="Leave blank to show in all markets" ma:list="{2FBD1B11-2ACE-4FDC-B5A3-635D4ADF6F1B}" ma:internalName="Markets" ma:readOnly="false" ma:showField="MarketName" ma:web="4873beb7-5857-4685-be1f-d57550cc96cc">
-      <xsd:complexType>
-        <xsd:complexContent>
-          <xsd:extension base="dms:MultiChoiceLookup">
-            <xsd:sequence>
-              <xsd:element name="Value" type="dms:Lookup" maxOccurs="unbounded" minOccurs="0" nillable="true"/>
-            </xsd:sequence>
-          </xsd:extension>
-        </xsd:complexContent>
-      </xsd:complexType>
-    </xsd:element>
-    <xsd:element name="Milestone" ma:index="91" nillable="true" ma:displayName="Milestone" ma:default="" ma:internalName="Milestone" ma:readOnly="false">
-      <xsd:simpleType>
-        <xsd:restriction base="dms:Unknown"/>
-      </xsd:simpleType>
-    </xsd:element>
-    <xsd:element name="TPNamespace" ma:index="94" nillable="true" ma:displayName="Namespace" ma:default="" ma:internalName="TPNamespace">
-      <xsd:simpleType>
-        <xsd:restriction base="dms:Text"/>
-      </xsd:simpleType>
-    </xsd:element>
-    <xsd:element name="NumericId" ma:index="95" nillable="true" ma:displayName="Numeric ID" ma:default="" ma:indexed="true" ma:internalName="NumericId" ma:readOnly="false">
-      <xsd:simpleType>
-        <xsd:restriction base="dms:Number"/>
-      </xsd:simpleType>
-    </xsd:element>
-    <xsd:element name="NumOfRatingsLookup" ma:index="96" nillable="true" ma:displayName="NumOfRatings" ma:default="" ma:list="{9E343742-310B-4684-A24C-1D137CB4B230}" ma:internalName="NumOfRatingsLookup" ma:readOnly="true" ma:showField="NumOfRatings" ma:web="4873beb7-5857-4685-be1f-d57550cc96cc">
-      <xsd:complexType>
-        <xsd:complexContent>
-          <xsd:extension base="dms:MultiChoiceLookup">
-            <xsd:sequence>
-              <xsd:element name="Value" type="dms:Lookup" maxOccurs="unbounded" minOccurs="0" nillable="true"/>
-            </xsd:sequence>
-          </xsd:extension>
-        </xsd:complexContent>
-      </xsd:complexType>
-    </xsd:element>
-    <xsd:element name="OOCacheId" ma:index="97" nillable="true" ma:displayName="OOCacheId" ma:internalName="OOCacheId" ma:readOnly="false">
-      <xsd:simpleType>
-        <xsd:restriction base="dms:Text"/>
-      </xsd:simpleType>
-    </xsd:element>
-    <xsd:element name="OpenTemplate" ma:index="98" nillable="true" ma:displayName="Open Template" ma:default="true" ma:internalName="OpenTemplate">
-      <xsd:simpleType>
-        <xsd:restriction base="dms:Boolean"/>
-      </xsd:simpleType>
-    </xsd:element>
-    <xsd:element name="OriginAsset" ma:index="99" nillable="true" ma:displayName="Origin Asset" ma:default="" ma:internalName="OriginAsset" ma:readOnly="false">
-      <xsd:simpleType>
-        <xsd:restriction base="dms:Text"/>
-      </xsd:simpleType>
-    </xsd:element>
-    <xsd:element name="OriginalRelease" ma:index="100" nillable="true" ma:displayName="Original Release" ma:default="15" ma:internalName="OriginalRelease" ma:readOnly="false">
-      <xsd:simpleType>
-        <xsd:restriction base="dms:Choice">
-          <xsd:enumeration value="14"/>
-          <xsd:enumeration value="15"/>
-          <xsd:enumeration value="16"/>
-        </xsd:restriction>
-      </xsd:simpleType>
-    </xsd:element>
-    <xsd:element name="OriginalSourceMarket" ma:index="101" nillable="true" ma:displayName="Original Source Market Group" ma:default="" ma:internalName="OriginalSourceMarket" ma:readOnly="false">
-      <xsd:simpleType>
-        <xsd:restriction base="dms:Text"/>
-      </xsd:simpleType>
-    </xsd:element>
-    <xsd:element name="OutputCachingOn" ma:index="102" nillable="true" ma:displayName="Output Caching" ma:default="true" ma:hidden="true" ma:internalName="OutputCachingOn" ma:readOnly="false">
-      <xsd:simpleType>
-        <xsd:restriction base="dms:Boolean"/>
-      </xsd:simpleType>
-    </xsd:element>
-    <xsd:element name="ParentAssetId" ma:index="103" nillable="true" ma:displayName="Parent Asset Id" ma:default="" ma:internalName="ParentAssetId" ma:readOnly="false">
-      <xsd:simpleType>
-        <xsd:restriction base="dms:Text"/>
-      </xsd:simpleType>
-    </xsd:element>
-    <xsd:element name="PlannedPubDate" ma:index="104" nillable="true" ma:displayName="Planned Publish Date" ma:default="" ma:indexed="true" ma:internalName="PlannedPubDate" ma:readOnly="false">
-      <xsd:simpleType>
-        <xsd:restriction base="dms:DateTime"/>
-      </xsd:simpleType>
-    </xsd:element>
-    <xsd:element name="PolicheckWords" ma:index="105" nillable="true" ma:displayName="Policheck Words" ma:default="" ma:internalName="PolicheckWords" ma:readOnly="false">
-      <xsd:simpleType>
-        <xsd:restriction base="dms:Text"/>
-      </xsd:simpleType>
-    </xsd:element>
-    <xsd:element name="BusinessGroup" ma:index="106" nillable="true" ma:displayName="Product Division Owner" ma:default="" ma:internalName="BusinessGroup" ma:readOnly="false">
-      <xsd:simpleType>
-        <xsd:restriction base="dms:Unknown"/>
-      </xsd:simpleType>
-    </xsd:element>
-    <xsd:element name="UAProjectedTotalWords" ma:index="107" nillable="true" ma:displayName="Projected Word Count" ma:default="" ma:internalName="UAProjectedTotalWords" ma:readOnly="false">
-      <xsd:simpleType>
-        <xsd:restriction base="dms:Unknown"/>
-      </xsd:simpleType>
-    </xsd:element>
-    <xsd:element name="Provider" ma:index="108" nillable="true" ma:displayName="Provider" ma:default="" ma:internalName="Provider" ma:readOnly="false">
-      <xsd:simpleType>
-        <xsd:restriction base="dms:Unknown"/>
-      </xsd:simpleType>
-    </xsd:element>
-    <xsd:element name="Providers" ma:index="109" nillable="true" ma:displayName="Providers" ma:default="" ma:internalName="Providers">
-      <xsd:simpleType>
-        <xsd:restriction base="dms:Unknown"/>
-      </xsd:simpleType>
-    </xsd:element>
-    <xsd:element name="PublishStatusLookup" ma:index="110" nillable="true" ma:displayName="Publish Status" ma:default="" ma:list="{9E343742-310B-4684-A24C-1D137CB4B230}" ma:internalName="PublishStatusLookup" ma:readOnly="false" ma:showField="PublishStatus" ma:web="4873beb7-5857-4685-be1f-d57550cc96cc">
-      <xsd:complexType>
-        <xsd:complexContent>
-          <xsd:extension base="dms:MultiChoiceLookup">
-            <xsd:sequence>
-              <xsd:element name="Value" type="dms:Lookup" maxOccurs="unbounded" minOccurs="0" nillable="true"/>
-            </xsd:sequence>
-          </xsd:extension>
-        </xsd:complexContent>
-      </xsd:complexType>
-    </xsd:element>
-    <xsd:element name="PublishTargets" ma:index="111" nillable="true" ma:displayName="Publish Target" ma:default="OfficeOnlineVNext" ma:internalName="PublishTargets" ma:readOnly="false">
-      <xsd:simpleType>
-        <xsd:restriction base="dms:Unknown"/>
-      </xsd:simpleType>
-    </xsd:element>
-    <xsd:element name="RecommendationsModifier" ma:index="112" nillable="true" ma:displayName="Recommendations Modifier" ma:default="" ma:internalName="RecommendationsModifier" ma:readOnly="false">
-      <xsd:simpleType>
-        <xsd:restriction base="dms:Number"/>
-      </xsd:simpleType>
-    </xsd:element>
-    <xsd:element name="ArtSampleDocs" ma:index="113" nillable="true" ma:displayName="Sample Docs" ma:default="" ma:hidden="true" ma:internalName="ArtSampleDocs" ma:readOnly="false">
-      <xsd:simpleType>
-        <xsd:restriction base="dms:Text"/>
-      </xsd:simpleType>
-    </xsd:element>
-    <xsd:element name="ScenarioTagsTaxHTField0" ma:index="115" nillable="true" ma:taxonomy="true" ma:internalName="ScenarioTagsTaxHTField0" ma:taxonomyFieldName="ScenarioTags" ma:displayName="Scenarios" ma:readOnly="false" ma:default="" ma:fieldId="{93aef74d-6c78-4815-8310-51477dceeccc}" ma:taxonomyMulti="true" ma:sspId="8f79753a-75d3-41f5-8ca3-40b843941b4f" ma:termSetId="4b7d5f16-e2f2-4fc0-bab3-6e8b931e57d6" ma:anchorId="00000000-0000-0000-0000-000000000000" ma:open="false" ma:isKeyword="false">
-      <xsd:complexType>
-        <xsd:sequence>
-          <xsd:element ref="pc:Terms" minOccurs="0" maxOccurs="1"/>
-        </xsd:sequence>
-      </xsd:complexType>
-    </xsd:element>
-    <xsd:element name="ShowIn" ma:index="117" nillable="true" ma:displayName="Show In" ma:default="Show everywhere" ma:internalName="ShowIn" ma:readOnly="false">
-      <xsd:simpleType>
-        <xsd:restriction base="dms:Choice">
-          <xsd:enumeration value="Hide on web"/>
-          <xsd:enumeration value="On Web no search"/>
-          <xsd:enumeration value="Show everywhere"/>
-          <xsd:enumeration value="Special use only"/>
-        </xsd:restriction>
-      </xsd:simpleType>
-    </xsd:element>
-    <xsd:element name="SourceTitle" ma:index="118" nillable="true" ma:displayName="Source Title" ma:default="" ma:indexed="true" ma:internalName="SourceTitle" ma:readOnly="false">
-      <xsd:simpleType>
-        <xsd:restriction base="dms:Text"/>
-      </xsd:simpleType>
-    </xsd:element>
-    <xsd:element name="CSXSubmissionDate" ma:index="119" nillable="true" ma:displayName="Submission Date" ma:default="" ma:internalName="CSXSubmissionDate" ma:readOnly="false">
-      <xsd:simpleType>
-        <xsd:restriction base="dms:DateTime"/>
-      </xsd:simpleType>
-    </xsd:element>
-    <xsd:element name="SubmitterId" ma:index="120" nillable="true" ma:displayName="Submitter ID" ma:default="" ma:internalName="SubmitterId" ma:readOnly="false">
-      <xsd:simpleType>
-        <xsd:restriction base="dms:Text"/>
-      </xsd:simpleType>
-    </xsd:element>
-    <xsd:element name="TaxCatchAll" ma:index="121" nillable="true" ma:displayName="Taxonomy Catch All Column" ma:hidden="true" ma:list="{530f955b-6704-4601-bd83-f81d87f1e440}" ma:internalName="TaxCatchAll" ma:showField="CatchAllData" ma:web="4873beb7-5857-4685-be1f-d57550cc96cc">
-      <xsd:complexType>
-        <xsd:complexContent>
-          <xsd:extension base="dms:MultiChoiceLookup">
-            <xsd:sequence>
-              <xsd:element name="Value" type="dms:Lookup" maxOccurs="unbounded" minOccurs="0" nillable="true"/>
-            </xsd:sequence>
-          </xsd:extension>
-        </xsd:complexContent>
-      </xsd:complexType>
-    </xsd:element>
-    <xsd:element name="TaxCatchAllLabel" ma:index="122" nillable="true" ma:displayName="Taxonomy Catch All Column1" ma:hidden="true" ma:list="{530f955b-6704-4601-bd83-f81d87f1e440}" ma:internalName="TaxCatchAllLabel" ma:readOnly="true" ma:showField="CatchAllDataLabel" ma:web="4873beb7-5857-4685-be1f-d57550cc96cc">
-      <xsd:complexType>
-        <xsd:complexContent>
-          <xsd:extension base="dms:MultiChoiceLookup">
-            <xsd:sequence>
-              <xsd:element name="Value" type="dms:Lookup" maxOccurs="unbounded" minOccurs="0" nillable="true"/>
-            </xsd:sequence>
-          </xsd:extension>
-        </xsd:complexContent>
-      </xsd:complexType>
-    </xsd:element>
-    <xsd:element name="TemplateStatus" ma:index="123" nillable="true" ma:displayName="Template Status" ma:default="" ma:internalName="TemplateStatus">
-      <xsd:simpleType>
-        <xsd:restriction base="dms:Unknown"/>
-      </xsd:simpleType>
-    </xsd:element>
-    <xsd:element name="TemplateTemplateType" ma:index="124" nillable="true" ma:displayName="Template Type" ma:default="" ma:internalName="TemplateTemplateType">
-      <xsd:simpleType>
-        <xsd:restriction base="dms:Unknown"/>
-      </xsd:simpleType>
-    </xsd:element>
-    <xsd:element name="ThumbnailAssetId" ma:index="125" nillable="true" ma:displayName="Thumbnail Image Asset" ma:default="" ma:internalName="ThumbnailAssetId" ma:readOnly="false">
-      <xsd:simpleType>
-        <xsd:restriction base="dms:Text"/>
-      </xsd:simpleType>
-    </xsd:element>
-    <xsd:element name="TimesCloned" ma:index="126" nillable="true" ma:displayName="Times Cloned" ma:default="" ma:internalName="TimesCloned" ma:readOnly="false">
-      <xsd:simpleType>
-        <xsd:restriction base="dms:Number"/>
-      </xsd:simpleType>
-    </xsd:element>
-    <xsd:element name="TrustLevel" ma:index="128" nillable="true" ma:displayName="Trust Level" ma:default="1 Microsoft Managed Content" ma:internalName="TrustLevel" ma:readOnly="false">
-      <xsd:simpleType>
-        <xsd:restriction base="dms:Unknown"/>
-      </xsd:simpleType>
-    </xsd:element>
-    <xsd:element name="UALocComments" ma:index="129" nillable="true" ma:displayName="UA Loc Comments" ma:default="" ma:internalName="UALocComments" ma:readOnly="false">
-      <xsd:simpleType>
-        <xsd:restriction base="dms:Note"/>
-      </xsd:simpleType>
-    </xsd:element>
-    <xsd:element name="UALocRecommendation" ma:index="130" nillable="true" ma:displayName="UA Loc Recommendation" ma:default="Localize" ma:internalName="UALocRecommendation" ma:readOnly="false">
-      <xsd:simpleType>
-        <xsd:restriction base="dms:Choice">
-          <xsd:enumeration value="Localize"/>
-          <xsd:enumeration value="Never Localize"/>
-          <xsd:enumeration value="Priority Localize"/>
-        </xsd:restriction>
-      </xsd:simpleType>
-    </xsd:element>
-    <xsd:element name="UANotes" ma:index="131" nillable="true" ma:displayName="UA Notes" ma:default="" ma:internalName="UANotes" ma:readOnly="false">
-      <xsd:simpleType>
-        <xsd:restriction base="dms:Note"/>
-      </xsd:simpleType>
-    </xsd:element>
-    <xsd:element name="TPAppVersion" ma:index="132" nillable="true" ma:displayName="Version" ma:default="" ma:internalName="TPAppVersion">
-      <xsd:simpleType>
-        <xsd:restriction base="dms:Text"/>
-      </xsd:simpleType>
-    </xsd:element>
-    <xsd:element name="VoteCount" ma:index="133" nillable="true" ma:displayName="Vote Count" ma:default="" ma:internalName="VoteCount" ma:readOnly="false">
-      <xsd:simpleType>
-        <xsd:restriction base="dms:Unknown"/>
-      </xsd:simpleType>
-    </xsd:element>
-  </xsd:schema>
-  <xsd:schema xmlns="http://schemas.openxmlformats.org/package/2006/metadata/core-properties" xmlns:xsd="http://www.w3.org/2001/XMLSchema" xmlns:xsi="http://www.w3.org/2001/XMLSchema-instance" xmlns:dc="http://purl.org/dc/elements/1.1/" xmlns:dcterms="http://purl.org/dc/terms/" xmlns:odoc="http://schemas.microsoft.com/internal/obd" targetNamespace="http://schemas.openxmlformats.org/package/2006/metadata/core-properties" elementFormDefault="qualified" attributeFormDefault="unqualified" blockDefault="#all">
-    <xsd:import namespace="http://purl.org/dc/elements/1.1/" schemaLocation="http://dublincore.org/schemas/xmls/qdc/2003/04/02/dc.xsd"/>
-    <xsd:import namespace="http://purl.org/dc/terms/" schemaLocation="http://dublincore.org/schemas/xmls/qdc/2003/04/02/dcterms.xsd"/>
-    <xsd:element name="coreProperties" type="CT_coreProperties"/>
-    <xsd:complexType name="CT_coreProperties">
-      <xsd:all>
-        <xsd:element ref="dc:creator" minOccurs="0" maxOccurs="1"/>
-        <xsd:element ref="dcterms:created" minOccurs="0" maxOccurs="1"/>
-        <xsd:element ref="dc:identifier" minOccurs="0" maxOccurs="1"/>
-        <xsd:element name="contentType" minOccurs="0" maxOccurs="1" type="xsd:string" ma:index="22" ma:displayName="Content Type"/>
-        <xsd:element ref="dc:title" minOccurs="0" maxOccurs="1" ma:index="127" ma:displayName="Title"/>
-        <xsd:element ref="dc:subject" minOccurs="0" maxOccurs="1"/>
-        <xsd:element ref="dc:description" minOccurs="0" maxOccurs="1"/>
-        <xsd:element name="keywords" minOccurs="0" maxOccurs="1" type="xsd:string"/>
-        <xsd:element ref="dc:language" minOccurs="0" maxOccurs="1"/>
-        <xsd:element name="category" minOccurs="0" maxOccurs="1" type="xsd:string"/>
-        <xsd:element name="version" minOccurs="0" maxOccurs="1" type="xsd:string"/>
-        <xsd:element name="revision" minOccurs="0" maxOccurs="1" type="xsd:string">
-          <xsd:annotation>
-            <xsd:documentation>
-                        This value indicates the number of saves or revisions. The application is responsible for updating this value after each revision.
-                    </xsd:documentation>
-          </xsd:annotation>
-        </xsd:element>
-        <xsd:element name="lastModifiedBy" minOccurs="0" maxOccurs="1" type="xsd:string"/>
-        <xsd:element ref="dcterms:modified" minOccurs="0" maxOccurs="1"/>
-        <xsd:element name="contentStatus" minOccurs="0" maxOccurs="1" type="xsd:string"/>
-      </xsd:all>
-    </xsd:complexType>
-  </xsd:schema>
-  <xs:schema xmlns:pc="http://schemas.microsoft.com/office/infopath/2007/PartnerControls" xmlns:xs="http://www.w3.org/2001/XMLSchema" targetNamespace="http://schemas.microsoft.com/office/infopath/2007/PartnerControls" elementFormDefault="qualified" attributeFormDefault="unqualified">
-    <xs:element name="Person">
-      <xs:complexType>
-        <xs:sequence>
-          <xs:element ref="pc:DisplayName" minOccurs="0"/>
-          <xs:element ref="pc:AccountId" minOccurs="0"/>
-          <xs:element ref="pc:AccountType" minOccurs="0"/>
-        </xs:sequence>
-      </xs:complexType>
-    </xs:element>
-    <xs:element name="DisplayName" type="xs:string"/>
-    <xs:element name="AccountId" type="xs:string"/>
-    <xs:element name="AccountType" type="xs:string"/>
-    <xs:element name="BDCAssociatedEntity">
-      <xs:complexType>
-        <xs:sequence>
-          <xs:element ref="pc:BDCEntity" minOccurs="0" maxOccurs="unbounded"/>
-        </xs:sequence>
-        <xs:attribute ref="pc:EntityNamespace"/>
-        <xs:attribute ref="pc:EntityName"/>
-        <xs:attribute ref="pc:SystemInstanceName"/>
-        <xs:attribute ref="pc:AssociationName"/>
-      </xs:complexType>
-    </xs:element>
-    <xs:attribute name="EntityNamespace" type="xs:string"/>
-    <xs:attribute name="EntityName" type="xs:string"/>
-    <xs:attribute name="SystemInstanceName" type="xs:string"/>
-    <xs:attribute name="AssociationName" type="xs:string"/>
-    <xs:element name="BDCEntity">
-      <xs:complexType>
-        <xs:sequence>
-          <xs:element ref="pc:EntityDisplayName" minOccurs="0"/>
-          <xs:element ref="pc:EntityInstanceReference" minOccurs="0"/>
-          <xs:element ref="pc:EntityId1" minOccurs="0"/>
-          <xs:element ref="pc:EntityId2" minOccurs="0"/>
-          <xs:element ref="pc:EntityId3" minOccurs="0"/>
-          <xs:element ref="pc:EntityId4" minOccurs="0"/>
-          <xs:element ref="pc:EntityId5" minOccurs="0"/>
-        </xs:sequence>
-      </xs:complexType>
-    </xs:element>
-    <xs:element name="EntityDisplayName" type="xs:string"/>
-    <xs:element name="EntityInstanceReference" type="xs:string"/>
-    <xs:element name="EntityId1" type="xs:string"/>
-    <xs:element name="EntityId2" type="xs:string"/>
-    <xs:element name="EntityId3" type="xs:string"/>
-    <xs:element name="EntityId4" type="xs:string"/>
-    <xs:element name="EntityId5" type="xs:string"/>
-    <xs:element name="Terms">
-      <xs:complexType>
-        <xs:sequence>
-          <xs:element ref="pc:TermInfo" minOccurs="0" maxOccurs="unbounded"/>
-        </xs:sequence>
-      </xs:complexType>
-    </xs:element>
-    <xs:element name="TermInfo">
-      <xs:complexType>
-        <xs:sequence>
-          <xs:element ref="pc:TermName" minOccurs="0"/>
-          <xs:element ref="pc:TermId" minOccurs="0"/>
-        </xs:sequence>
-      </xs:complexType>
-    </xs:element>
-    <xs:element name="TermName" type="xs:string"/>
-    <xs:element name="TermId" type="xs:string"/>
-  </xs:schema>
-</ct:contentTypeSchema>
-</file>
-
 <file path=customXml/itemProps1.xml><?xml version="1.0" encoding="utf-8"?>
-<ds:datastoreItem xmlns:ds="http://schemas.openxmlformats.org/officeDocument/2006/customXml" ds:itemID="{7FBDB1CC-CEFB-4E46-8174-1F0AA0D30B24}">
-  <ds:schemaRefs>
-    <ds:schemaRef ds:uri="http://schemas.microsoft.com/office/2006/metadata/properties"/>
-    <ds:schemaRef ds:uri="http://schemas.microsoft.com/office/infopath/2007/PartnerControls"/>
-    <ds:schemaRef ds:uri="4873beb7-5857-4685-be1f-d57550cc96cc"/>
-  </ds:schemaRefs>
-</ds:datastoreItem>
-</file>
-
-<file path=customXml/itemProps2.xml><?xml version="1.0" encoding="utf-8"?>
-<ds:datastoreItem xmlns:ds="http://schemas.openxmlformats.org/officeDocument/2006/customXml" ds:itemID="{C01C3C56-10DB-49F7-B061-44D8728D078A}">
-  <ds:schemaRefs>
-    <ds:schemaRef ds:uri="http://schemas.microsoft.com/sharepoint/v3/contenttype/forms"/>
-  </ds:schemaRefs>
-</ds:datastoreItem>
-</file>
-
-<file path=customXml/itemProps3.xml><?xml version="1.0" encoding="utf-8"?>
 <ds:datastoreItem xmlns:ds="http://schemas.openxmlformats.org/officeDocument/2006/customXml" ds:itemID="{4B3A7E92-E05A-4924-9E8A-9F6659E5855B}">
   <ds:schemaRefs>
     <ds:schemaRef ds:uri="http://schemas.microsoft.com/office/2006/metadata/contentType"/>
@@ -5509,4 +5327,22 @@
     <ds:schemaRef ds:uri="http://schemas.microsoft.com/internal/obd"/>
   </ds:schemaRefs>
 </ds:datastoreItem>
+</file>
+
+<file path=customXml/itemProps2.xml><?xml version="1.0" encoding="utf-8"?>
+<ds:datastoreItem xmlns:ds="http://schemas.openxmlformats.org/officeDocument/2006/customXml" ds:itemID="{C01C3C56-10DB-49F7-B061-44D8728D078A}">
+  <ds:schemaRefs>
+    <ds:schemaRef ds:uri="http://schemas.microsoft.com/sharepoint/v3/contenttype/forms"/>
+  </ds:schemaRefs>
+</ds:datastoreItem>
+</file>
+
+<file path=customXml/itemProps3.xml><?xml version="1.0" encoding="utf-8"?>
+<ds:datastoreItem xmlns:ds="http://schemas.openxmlformats.org/officeDocument/2006/customXml" ds:itemID="{7FBDB1CC-CEFB-4E46-8174-1F0AA0D30B24}">
+  <ds:schemaRefs>
+    <ds:schemaRef ds:uri="http://schemas.microsoft.com/office/2006/metadata/properties"/>
+    <ds:schemaRef ds:uri="http://schemas.microsoft.com/office/infopath/2007/PartnerControls"/>
+    <ds:schemaRef ds:uri="4873beb7-5857-4685-be1f-d57550cc96cc"/>
+  </ds:schemaRefs>
+</ds:datastoreItem>
 </file>
</xml_diff>